<commit_message>
#khoa.do cap nhat model view controller migrate
</commit_message>
<xml_diff>
--- a/doc/B1605280_MoTaHeThong.docx
+++ b/doc/B1605280_MoTaHeThong.docx
@@ -1004,6 +1004,23 @@
           <w:szCs w:val="26"/>
         </w:rPr>
       </w:pPr>
+    </w:p>
+    <w:p>
+      <w:pPr>
+        <w:pBdr>
+          <w:top w:val="thinThickSmallGap" w:sz="12" w:space="1" w:color="auto"/>
+          <w:left w:val="thinThickSmallGap" w:sz="12" w:space="4" w:color="auto"/>
+          <w:bottom w:val="thickThinSmallGap" w:sz="12" w:space="0" w:color="auto"/>
+          <w:right w:val="thickThinSmallGap" w:sz="12" w:space="3" w:color="auto"/>
+        </w:pBdr>
+        <w:spacing w:after="120" w:line="288" w:lineRule="auto"/>
+        <w:jc w:val="center"/>
+        <w:rPr>
+          <w:rFonts w:ascii="Times New Roman" w:hAnsi="Times New Roman"/>
+          <w:sz w:val="26"/>
+          <w:szCs w:val="26"/>
+        </w:rPr>
+      </w:pPr>
       <w:r>
         <w:rPr>
           <w:rFonts w:ascii="Times New Roman" w:hAnsi="Times New Roman"/>
@@ -3302,7 +3319,7 @@
           <w:sz w:val="26"/>
           <w:szCs w:val="26"/>
         </w:rPr>
-        <w:t>cho người dùng các trung tâm gần và trong khu vực người dùng tiềm kiếm.</w:t>
+        <w:t>cho người dùng các trung tâm gần và trong khu vực người dùng tim kiếm.</w:t>
       </w:r>
     </w:p>
     <w:p>
@@ -3918,7 +3935,6 @@
         <w:rPr>
           <w:rFonts w:cs="Times New Roman"/>
         </w:rPr>
-        <w:lastRenderedPageBreak/>
         <w:t xml:space="preserve">Về </w:t>
       </w:r>
       <w:bookmarkEnd w:id="19"/>
@@ -4007,6 +4023,7 @@
           <w:sz w:val="26"/>
           <w:szCs w:val="26"/>
         </w:rPr>
+        <w:lastRenderedPageBreak/>
         <w:t xml:space="preserve">- </w:t>
       </w:r>
       <w:r>
@@ -4780,15 +4797,16 @@
         <w:pStyle w:val="NoSpacing"/>
         <w:jc w:val="center"/>
       </w:pPr>
+      <w:bookmarkStart w:id="37" w:name="_GoBack"/>
       <w:r>
         <w:rPr>
           <w:noProof/>
         </w:rPr>
         <w:drawing>
           <wp:inline distT="0" distB="0" distL="0" distR="0">
-            <wp:extent cx="4676775" cy="1724025"/>
-            <wp:effectExtent l="0" t="0" r="9525" b="9525"/>
-            <wp:docPr id="2" name="Picture 2"/>
+            <wp:extent cx="5295014" cy="1520563"/>
+            <wp:effectExtent l="0" t="0" r="1270" b="3810"/>
+            <wp:docPr id="8" name="Picture 8"/>
             <wp:cNvGraphicFramePr>
               <a:graphicFrameLocks xmlns:a="http://schemas.openxmlformats.org/drawingml/2006/main" noChangeAspect="1"/>
             </wp:cNvGraphicFramePr>
@@ -4796,7 +4814,7 @@
               <a:graphicData uri="http://schemas.openxmlformats.org/drawingml/2006/picture">
                 <pic:pic xmlns:pic="http://schemas.openxmlformats.org/drawingml/2006/picture">
                   <pic:nvPicPr>
-                    <pic:cNvPr id="2" name="Untitled Diagram.png"/>
+                    <pic:cNvPr id="8" name="Untitled Diagram (4).png"/>
                     <pic:cNvPicPr/>
                   </pic:nvPicPr>
                   <pic:blipFill>
@@ -4814,7 +4832,7 @@
                   <pic:spPr>
                     <a:xfrm>
                       <a:off x="0" y="0"/>
-                      <a:ext cx="4676775" cy="1724025"/>
+                      <a:ext cx="5378790" cy="1544621"/>
                     </a:xfrm>
                     <a:prstGeom prst="rect">
                       <a:avLst/>
@@ -4826,6 +4844,7 @@
           </wp:inline>
         </w:drawing>
       </w:r>
+      <w:bookmarkEnd w:id="37"/>
     </w:p>
     <w:p>
       <w:pPr>
@@ -4839,6 +4858,7 @@
     <w:p>
       <w:pPr>
         <w:spacing w:after="120" w:line="288" w:lineRule="auto"/>
+        <w:jc w:val="center"/>
         <w:rPr>
           <w:rFonts w:ascii="Times New Roman" w:hAnsi="Times New Roman"/>
         </w:rPr>
@@ -4850,9 +4870,9 @@
         </w:rPr>
         <w:drawing>
           <wp:inline distT="0" distB="0" distL="0" distR="0">
-            <wp:extent cx="5781675" cy="2581275"/>
-            <wp:effectExtent l="0" t="0" r="9525" b="9525"/>
-            <wp:docPr id="3" name="Picture 3"/>
+            <wp:extent cx="5760720" cy="1527810"/>
+            <wp:effectExtent l="0" t="0" r="0" b="0"/>
+            <wp:docPr id="10" name="Picture 10"/>
             <wp:cNvGraphicFramePr>
               <a:graphicFrameLocks xmlns:a="http://schemas.openxmlformats.org/drawingml/2006/main" noChangeAspect="1"/>
             </wp:cNvGraphicFramePr>
@@ -4860,7 +4880,7 @@
               <a:graphicData uri="http://schemas.openxmlformats.org/drawingml/2006/picture">
                 <pic:pic xmlns:pic="http://schemas.openxmlformats.org/drawingml/2006/picture">
                   <pic:nvPicPr>
-                    <pic:cNvPr id="3" name="Untitled Diagram (1).png"/>
+                    <pic:cNvPr id="10" name="Untitled Diagram (2) (1).png"/>
                     <pic:cNvPicPr/>
                   </pic:nvPicPr>
                   <pic:blipFill>
@@ -4878,7 +4898,7 @@
                   <pic:spPr>
                     <a:xfrm>
                       <a:off x="0" y="0"/>
-                      <a:ext cx="5781675" cy="2581275"/>
+                      <a:ext cx="5760720" cy="1527810"/>
                     </a:xfrm>
                     <a:prstGeom prst="rect">
                       <a:avLst/>
@@ -4915,9 +4935,9 @@
         </w:rPr>
         <w:drawing>
           <wp:inline distT="0" distB="0" distL="0" distR="0">
-            <wp:extent cx="5940425" cy="2202180"/>
-            <wp:effectExtent l="0" t="0" r="3175" b="7620"/>
-            <wp:docPr id="5" name="Picture 5"/>
+            <wp:extent cx="5760720" cy="1147445"/>
+            <wp:effectExtent l="0" t="0" r="0" b="0"/>
+            <wp:docPr id="11" name="Picture 11"/>
             <wp:cNvGraphicFramePr>
               <a:graphicFrameLocks xmlns:a="http://schemas.openxmlformats.org/drawingml/2006/main" noChangeAspect="1"/>
             </wp:cNvGraphicFramePr>
@@ -4925,7 +4945,7 @@
               <a:graphicData uri="http://schemas.openxmlformats.org/drawingml/2006/picture">
                 <pic:pic xmlns:pic="http://schemas.openxmlformats.org/drawingml/2006/picture">
                   <pic:nvPicPr>
-                    <pic:cNvPr id="5" name="Untitled Diagram (2).png"/>
+                    <pic:cNvPr id="11" name="Untitled Diagram (3) (3).png"/>
                     <pic:cNvPicPr/>
                   </pic:nvPicPr>
                   <pic:blipFill>
@@ -4943,7 +4963,7 @@
                   <pic:spPr>
                     <a:xfrm>
                       <a:off x="0" y="0"/>
-                      <a:ext cx="5940425" cy="2202180"/>
+                      <a:ext cx="5760720" cy="1147445"/>
                     </a:xfrm>
                     <a:prstGeom prst="rect">
                       <a:avLst/>
@@ -4977,6 +4997,16 @@
         <w:spacing w:after="120" w:line="288" w:lineRule="auto"/>
         <w:rPr>
           <w:rFonts w:ascii="Times New Roman" w:hAnsi="Times New Roman"/>
+          <w:noProof/>
+        </w:rPr>
+      </w:pPr>
+    </w:p>
+    <w:p>
+      <w:pPr>
+        <w:spacing w:after="120" w:line="288" w:lineRule="auto"/>
+        <w:jc w:val="center"/>
+        <w:rPr>
+          <w:rFonts w:ascii="Times New Roman" w:hAnsi="Times New Roman"/>
         </w:rPr>
       </w:pPr>
       <w:r>
@@ -4986,9 +5016,9 @@
         </w:rPr>
         <w:drawing>
           <wp:inline distT="0" distB="0" distL="0" distR="0">
-            <wp:extent cx="5940425" cy="2687955"/>
-            <wp:effectExtent l="0" t="0" r="3175" b="0"/>
-            <wp:docPr id="9" name="Picture 9"/>
+            <wp:extent cx="5760720" cy="1148316"/>
+            <wp:effectExtent l="0" t="0" r="0" b="0"/>
+            <wp:docPr id="14" name="Picture 14"/>
             <wp:cNvGraphicFramePr>
               <a:graphicFrameLocks xmlns:a="http://schemas.openxmlformats.org/drawingml/2006/main" noChangeAspect="1"/>
             </wp:cNvGraphicFramePr>
@@ -4996,10 +5026,10 @@
               <a:graphicData uri="http://schemas.openxmlformats.org/drawingml/2006/picture">
                 <pic:pic xmlns:pic="http://schemas.openxmlformats.org/drawingml/2006/picture">
                   <pic:nvPicPr>
-                    <pic:cNvPr id="9" name="Untitled Diagram (3).png"/>
+                    <pic:cNvPr id="14" name="Untitled Diagram (3) (1) (2).png"/>
                     <pic:cNvPicPr/>
                   </pic:nvPicPr>
-                  <pic:blipFill>
+                  <pic:blipFill rotWithShape="1">
                     <a:blip r:embed="rId14">
                       <a:extLst>
                         <a:ext uri="{28A0092B-C50C-407E-A947-70E740481C1C}">
@@ -5007,18 +5037,25 @@
                         </a:ext>
                       </a:extLst>
                     </a:blip>
-                    <a:stretch>
-                      <a:fillRect/>
-                    </a:stretch>
+                    <a:srcRect b="30687"/>
+                    <a:stretch/>
                   </pic:blipFill>
-                  <pic:spPr>
+                  <pic:spPr bwMode="auto">
                     <a:xfrm>
                       <a:off x="0" y="0"/>
-                      <a:ext cx="5940425" cy="2687955"/>
+                      <a:ext cx="5760720" cy="1148316"/>
                     </a:xfrm>
                     <a:prstGeom prst="rect">
                       <a:avLst/>
                     </a:prstGeom>
+                    <a:ln>
+                      <a:noFill/>
+                    </a:ln>
+                    <a:extLst>
+                      <a:ext uri="{53640926-AAD7-44D8-BBD7-CCE9431645EC}">
+                        <a14:shadowObscured xmlns:a14="http://schemas.microsoft.com/office/drawing/2010/main"/>
+                      </a:ext>
+                    </a:extLst>
                   </pic:spPr>
                 </pic:pic>
               </a:graphicData>
@@ -5041,7 +5078,7 @@
           <w:rFonts w:cs="Times New Roman"/>
         </w:rPr>
       </w:pPr>
-      <w:bookmarkStart w:id="37" w:name="_Toc29156191"/>
+      <w:bookmarkStart w:id="38" w:name="_Toc29156191"/>
       <w:r>
         <w:rPr>
           <w:rFonts w:cs="Times New Roman"/>
@@ -5061,7 +5098,7 @@
         </w:rPr>
         <w:t>…</w:t>
       </w:r>
-      <w:bookmarkEnd w:id="37"/>
+      <w:bookmarkEnd w:id="38"/>
     </w:p>
     <w:p>
       <w:pPr>
@@ -5203,8 +5240,6 @@
           <w:szCs w:val="26"/>
         </w:rPr>
       </w:pPr>
-      <w:bookmarkStart w:id="38" w:name="_GoBack"/>
-      <w:bookmarkEnd w:id="38"/>
     </w:p>
     <w:p>
       <w:pPr>
@@ -6299,10 +6334,10 @@
         <w:tblLook w:val="04A0" w:firstRow="1" w:lastRow="0" w:firstColumn="1" w:lastColumn="0" w:noHBand="0" w:noVBand="1"/>
       </w:tblPr>
       <w:tblGrid>
-        <w:gridCol w:w="708"/>
-        <w:gridCol w:w="3545"/>
         <w:gridCol w:w="709"/>
-        <w:gridCol w:w="4393"/>
+        <w:gridCol w:w="3444"/>
+        <w:gridCol w:w="691"/>
+        <w:gridCol w:w="4228"/>
       </w:tblGrid>
       <w:tr>
         <w:trPr>
@@ -8203,7 +8238,7 @@
       <w:footerReference w:type="even" r:id="rId19"/>
       <w:footerReference w:type="default" r:id="rId20"/>
       <w:pgSz w:w="11907" w:h="16839" w:code="9"/>
-      <w:pgMar w:top="1418" w:right="1134" w:bottom="1418" w:left="1418" w:header="680" w:footer="680" w:gutter="0"/>
+      <w:pgMar w:top="1134" w:right="1134" w:bottom="1134" w:left="1701" w:header="680" w:footer="680" w:gutter="0"/>
       <w:cols w:space="720"/>
       <w:docGrid w:linePitch="360"/>
     </w:sectPr>
@@ -8276,7 +8311,7 @@
           <w:rPr>
             <w:noProof/>
           </w:rPr>
-          <w:t>8</w:t>
+          <w:t>7</w:t>
         </w:r>
         <w:r>
           <w:rPr>
@@ -10105,7 +10140,7 @@
 </file>
 
 <file path=customXml/itemProps1.xml><?xml version="1.0" encoding="utf-8"?>
-<ds:datastoreItem xmlns:ds="http://schemas.openxmlformats.org/officeDocument/2006/customXml" ds:itemID="{3897EDC5-C663-4AFF-B7BE-6085631A0507}">
+<ds:datastoreItem xmlns:ds="http://schemas.openxmlformats.org/officeDocument/2006/customXml" ds:itemID="{F3FD07E3-78C5-45D7-B9F6-4E47CAEC4510}">
   <ds:schemaRefs>
     <ds:schemaRef ds:uri="http://schemas.openxmlformats.org/officeDocument/2006/bibliography"/>
   </ds:schemaRefs>

</xml_diff>

<commit_message>
#khoa.do con lai chuc nang cua thanh vien
</commit_message>
<xml_diff>
--- a/doc/B1605280_MoTaHeThong.docx
+++ b/doc/B1605280_MoTaHeThong.docx
@@ -4813,6 +4813,57 @@
     </w:p>
     <w:p>
       <w:pPr>
+        <w:pStyle w:val="NoSpacing"/>
+      </w:pPr>
+      <w:r>
+        <w:rPr>
+          <w:noProof/>
+        </w:rPr>
+        <w:drawing>
+          <wp:inline distT="0" distB="0" distL="0" distR="0">
+            <wp:extent cx="5760720" cy="3210560"/>
+            <wp:effectExtent l="0" t="0" r="0" b="8890"/>
+            <wp:docPr id="3" name="Picture 3"/>
+            <wp:cNvGraphicFramePr>
+              <a:graphicFrameLocks xmlns:a="http://schemas.openxmlformats.org/drawingml/2006/main" noChangeAspect="1"/>
+            </wp:cNvGraphicFramePr>
+            <a:graphic xmlns:a="http://schemas.openxmlformats.org/drawingml/2006/main">
+              <a:graphicData uri="http://schemas.openxmlformats.org/drawingml/2006/picture">
+                <pic:pic xmlns:pic="http://schemas.openxmlformats.org/drawingml/2006/picture">
+                  <pic:nvPicPr>
+                    <pic:cNvPr id="3" name="DFD1.png"/>
+                    <pic:cNvPicPr/>
+                  </pic:nvPicPr>
+                  <pic:blipFill>
+                    <a:blip r:embed="rId13">
+                      <a:extLst>
+                        <a:ext uri="{28A0092B-C50C-407E-A947-70E740481C1C}">
+                          <a14:useLocalDpi xmlns:a14="http://schemas.microsoft.com/office/drawing/2010/main" val="0"/>
+                        </a:ext>
+                      </a:extLst>
+                    </a:blip>
+                    <a:stretch>
+                      <a:fillRect/>
+                    </a:stretch>
+                  </pic:blipFill>
+                  <pic:spPr>
+                    <a:xfrm>
+                      <a:off x="0" y="0"/>
+                      <a:ext cx="5760720" cy="3210560"/>
+                    </a:xfrm>
+                    <a:prstGeom prst="rect">
+                      <a:avLst/>
+                    </a:prstGeom>
+                  </pic:spPr>
+                </pic:pic>
+              </a:graphicData>
+            </a:graphic>
+          </wp:inline>
+        </w:drawing>
+      </w:r>
+    </w:p>
+    <w:p>
+      <w:pPr>
         <w:pStyle w:val="Heading3"/>
         <w:rPr>
           <w:rFonts w:cs="Times New Roman"/>
@@ -4823,6 +4874,57 @@
           <w:rFonts w:cs="Times New Roman"/>
         </w:rPr>
         <w:t>DFD cấp 2</w:t>
+      </w:r>
+    </w:p>
+    <w:p>
+      <w:pPr>
+        <w:pStyle w:val="NoSpacing"/>
+      </w:pPr>
+      <w:r>
+        <w:rPr>
+          <w:noProof/>
+        </w:rPr>
+        <w:drawing>
+          <wp:inline distT="0" distB="0" distL="0" distR="0">
+            <wp:extent cx="5760720" cy="4352925"/>
+            <wp:effectExtent l="0" t="0" r="0" b="9525"/>
+            <wp:docPr id="5" name="Picture 5"/>
+            <wp:cNvGraphicFramePr>
+              <a:graphicFrameLocks xmlns:a="http://schemas.openxmlformats.org/drawingml/2006/main" noChangeAspect="1"/>
+            </wp:cNvGraphicFramePr>
+            <a:graphic xmlns:a="http://schemas.openxmlformats.org/drawingml/2006/main">
+              <a:graphicData uri="http://schemas.openxmlformats.org/drawingml/2006/picture">
+                <pic:pic xmlns:pic="http://schemas.openxmlformats.org/drawingml/2006/picture">
+                  <pic:nvPicPr>
+                    <pic:cNvPr id="5" name="DFD2.png"/>
+                    <pic:cNvPicPr/>
+                  </pic:nvPicPr>
+                  <pic:blipFill>
+                    <a:blip r:embed="rId14">
+                      <a:extLst>
+                        <a:ext uri="{28A0092B-C50C-407E-A947-70E740481C1C}">
+                          <a14:useLocalDpi xmlns:a14="http://schemas.microsoft.com/office/drawing/2010/main" val="0"/>
+                        </a:ext>
+                      </a:extLst>
+                    </a:blip>
+                    <a:stretch>
+                      <a:fillRect/>
+                    </a:stretch>
+                  </pic:blipFill>
+                  <pic:spPr>
+                    <a:xfrm>
+                      <a:off x="0" y="0"/>
+                      <a:ext cx="5760720" cy="4352925"/>
+                    </a:xfrm>
+                    <a:prstGeom prst="rect">
+                      <a:avLst/>
+                    </a:prstGeom>
+                  </pic:spPr>
+                </pic:pic>
+              </a:graphicData>
+            </a:graphic>
+          </wp:inline>
+        </w:drawing>
       </w:r>
     </w:p>
     <w:p>
@@ -4839,6 +4941,7 @@
         <w:rPr>
           <w:rFonts w:cs="Times New Roman"/>
         </w:rPr>
+        <w:lastRenderedPageBreak/>
         <w:t>Sơ đồ chức năng</w:t>
       </w:r>
       <w:bookmarkEnd w:id="36"/>
@@ -4892,7 +4995,7 @@
                     <pic:cNvPicPr/>
                   </pic:nvPicPr>
                   <pic:blipFill>
-                    <a:blip r:embed="rId13">
+                    <a:blip r:embed="rId15">
                       <a:extLst>
                         <a:ext uri="{28A0092B-C50C-407E-A947-70E740481C1C}">
                           <a14:useLocalDpi xmlns:a14="http://schemas.microsoft.com/office/drawing/2010/main" val="0"/>
@@ -4962,7 +5065,7 @@
                     <pic:cNvPicPr/>
                   </pic:nvPicPr>
                   <pic:blipFill>
-                    <a:blip r:embed="rId14">
+                    <a:blip r:embed="rId16">
                       <a:extLst>
                         <a:ext uri="{28A0092B-C50C-407E-A947-70E740481C1C}">
                           <a14:useLocalDpi xmlns:a14="http://schemas.microsoft.com/office/drawing/2010/main" val="0"/>
@@ -5043,7 +5146,7 @@
                     <pic:cNvPicPr/>
                   </pic:nvPicPr>
                   <pic:blipFill>
-                    <a:blip r:embed="rId15">
+                    <a:blip r:embed="rId17">
                       <a:extLst>
                         <a:ext uri="{28A0092B-C50C-407E-A947-70E740481C1C}">
                           <a14:useLocalDpi xmlns:a14="http://schemas.microsoft.com/office/drawing/2010/main" val="0"/>
@@ -5136,7 +5239,7 @@
                     <pic:cNvPicPr/>
                   </pic:nvPicPr>
                   <pic:blipFill rotWithShape="1">
-                    <a:blip r:embed="rId16">
+                    <a:blip r:embed="rId18">
                       <a:extLst>
                         <a:ext uri="{28A0092B-C50C-407E-A947-70E740481C1C}">
                           <a14:useLocalDpi xmlns:a14="http://schemas.microsoft.com/office/drawing/2010/main" val="0"/>
@@ -5377,30 +5480,21 @@
         <w:jc w:val="center"/>
         <w:rPr>
           <w:rFonts w:ascii="Times New Roman" w:hAnsi="Times New Roman"/>
+          <w:sz w:val="26"/>
+          <w:szCs w:val="26"/>
+        </w:rPr>
+      </w:pPr>
+      <w:bookmarkStart w:id="39" w:name="_GoBack"/>
+      <w:bookmarkEnd w:id="39"/>
+      <w:r>
+        <w:rPr>
           <w:noProof/>
         </w:rPr>
-      </w:pPr>
-    </w:p>
-    <w:p>
-      <w:pPr>
-        <w:spacing w:after="120" w:line="288" w:lineRule="auto"/>
-        <w:jc w:val="center"/>
-        <w:rPr>
-          <w:rFonts w:ascii="Times New Roman" w:hAnsi="Times New Roman"/>
-          <w:sz w:val="26"/>
-          <w:szCs w:val="26"/>
-        </w:rPr>
-      </w:pPr>
-      <w:r>
-        <w:rPr>
-          <w:rFonts w:ascii="Times New Roman" w:hAnsi="Times New Roman"/>
-          <w:noProof/>
-        </w:rPr>
         <w:drawing>
-          <wp:inline distT="0" distB="0" distL="0" distR="0" wp14:anchorId="2847EDBB" wp14:editId="21CB1FCA">
-            <wp:extent cx="5571460" cy="5286055"/>
+          <wp:inline distT="0" distB="0" distL="0" distR="0" wp14:anchorId="73D1527B" wp14:editId="44666829">
+            <wp:extent cx="5760720" cy="2667635"/>
             <wp:effectExtent l="0" t="0" r="0" b="0"/>
-            <wp:docPr id="4" name="Picture 4"/>
+            <wp:docPr id="7" name="Picture 7"/>
             <wp:cNvGraphicFramePr>
               <a:graphicFrameLocks xmlns:a="http://schemas.openxmlformats.org/drawingml/2006/main" noChangeAspect="1"/>
             </wp:cNvGraphicFramePr>
@@ -5411,27 +5505,20 @@
                     <pic:cNvPr id="1" name=""/>
                     <pic:cNvPicPr/>
                   </pic:nvPicPr>
-                  <pic:blipFill rotWithShape="1">
-                    <a:blip r:embed="rId17"/>
-                    <a:srcRect l="1107" r="2204" b="1943"/>
-                    <a:stretch/>
+                  <pic:blipFill>
+                    <a:blip r:embed="rId19"/>
+                    <a:stretch>
+                      <a:fillRect/>
+                    </a:stretch>
                   </pic:blipFill>
-                  <pic:spPr bwMode="auto">
+                  <pic:spPr>
                     <a:xfrm>
                       <a:off x="0" y="0"/>
-                      <a:ext cx="5571797" cy="5286375"/>
+                      <a:ext cx="5760720" cy="2667635"/>
                     </a:xfrm>
                     <a:prstGeom prst="rect">
                       <a:avLst/>
                     </a:prstGeom>
-                    <a:ln>
-                      <a:noFill/>
-                    </a:ln>
-                    <a:extLst>
-                      <a:ext uri="{53640926-AAD7-44D8-BBD7-CCE9431645EC}">
-                        <a14:shadowObscured xmlns:a14="http://schemas.microsoft.com/office/drawing/2010/main"/>
-                      </a:ext>
-                    </a:extLst>
                   </pic:spPr>
                 </pic:pic>
               </a:graphicData>
@@ -5449,14 +5536,14 @@
           <w:rFonts w:cs="Times New Roman"/>
         </w:rPr>
       </w:pPr>
-      <w:bookmarkStart w:id="39" w:name="_Toc29156193"/>
+      <w:bookmarkStart w:id="40" w:name="_Toc29156193"/>
       <w:r>
         <w:rPr>
           <w:rFonts w:cs="Times New Roman"/>
         </w:rPr>
         <w:t>Giao diện chính của hệ thống</w:t>
       </w:r>
-      <w:bookmarkEnd w:id="39"/>
+      <w:bookmarkEnd w:id="40"/>
     </w:p>
     <w:p>
       <w:pPr>
@@ -5467,6 +5554,46 @@
           <w:szCs w:val="26"/>
         </w:rPr>
       </w:pPr>
+      <w:r>
+        <w:rPr>
+          <w:noProof/>
+        </w:rPr>
+        <w:drawing>
+          <wp:inline distT="0" distB="0" distL="0" distR="0" wp14:anchorId="618F34C1" wp14:editId="4C4EE423">
+            <wp:extent cx="5760720" cy="2839720"/>
+            <wp:effectExtent l="0" t="0" r="0" b="0"/>
+            <wp:docPr id="6" name="Picture 6"/>
+            <wp:cNvGraphicFramePr>
+              <a:graphicFrameLocks xmlns:a="http://schemas.openxmlformats.org/drawingml/2006/main" noChangeAspect="1"/>
+            </wp:cNvGraphicFramePr>
+            <a:graphic xmlns:a="http://schemas.openxmlformats.org/drawingml/2006/main">
+              <a:graphicData uri="http://schemas.openxmlformats.org/drawingml/2006/picture">
+                <pic:pic xmlns:pic="http://schemas.openxmlformats.org/drawingml/2006/picture">
+                  <pic:nvPicPr>
+                    <pic:cNvPr id="1" name=""/>
+                    <pic:cNvPicPr/>
+                  </pic:nvPicPr>
+                  <pic:blipFill>
+                    <a:blip r:embed="rId20"/>
+                    <a:stretch>
+                      <a:fillRect/>
+                    </a:stretch>
+                  </pic:blipFill>
+                  <pic:spPr>
+                    <a:xfrm>
+                      <a:off x="0" y="0"/>
+                      <a:ext cx="5760720" cy="2839720"/>
+                    </a:xfrm>
+                    <a:prstGeom prst="rect">
+                      <a:avLst/>
+                    </a:prstGeom>
+                  </pic:spPr>
+                </pic:pic>
+              </a:graphicData>
+            </a:graphic>
+          </wp:inline>
+        </w:drawing>
+      </w:r>
     </w:p>
     <w:p>
       <w:pPr>
@@ -5507,14 +5634,14 @@
           <w:rFonts w:cs="Times New Roman"/>
         </w:rPr>
       </w:pPr>
-      <w:bookmarkStart w:id="40" w:name="_Toc29156194"/>
+      <w:bookmarkStart w:id="41" w:name="_Toc29156194"/>
       <w:r>
         <w:rPr>
           <w:rFonts w:cs="Times New Roman"/>
         </w:rPr>
         <w:t>Giao diện …..</w:t>
       </w:r>
-      <w:bookmarkEnd w:id="40"/>
+      <w:bookmarkEnd w:id="41"/>
     </w:p>
     <w:p>
       <w:pPr>
@@ -5649,14 +5776,14 @@
           <w:rFonts w:cs="Times New Roman"/>
         </w:rPr>
       </w:pPr>
-      <w:bookmarkStart w:id="41" w:name="_Toc29156195"/>
+      <w:bookmarkStart w:id="42" w:name="_Toc29156195"/>
       <w:r>
         <w:rPr>
           <w:rFonts w:cs="Times New Roman"/>
         </w:rPr>
         <w:t>Các reports</w:t>
       </w:r>
-      <w:bookmarkEnd w:id="41"/>
+      <w:bookmarkEnd w:id="42"/>
     </w:p>
     <w:p>
       <w:pPr>
@@ -5681,7 +5808,7 @@
           <w:rFonts w:cs="Times New Roman"/>
         </w:rPr>
       </w:pPr>
-      <w:bookmarkStart w:id="42" w:name="_Toc29156196"/>
+      <w:bookmarkStart w:id="43" w:name="_Toc29156196"/>
       <w:r>
         <w:rPr>
           <w:rFonts w:cs="Times New Roman"/>
@@ -5689,7 +5816,7 @@
         <w:lastRenderedPageBreak/>
         <w:t>KẾT LUẬN</w:t>
       </w:r>
-      <w:bookmarkEnd w:id="42"/>
+      <w:bookmarkEnd w:id="43"/>
     </w:p>
     <w:p>
       <w:pPr>
@@ -5712,14 +5839,14 @@
           <w:rFonts w:cs="Times New Roman"/>
         </w:rPr>
       </w:pPr>
-      <w:bookmarkStart w:id="43" w:name="_Toc29156197"/>
+      <w:bookmarkStart w:id="44" w:name="_Toc29156197"/>
       <w:r>
         <w:rPr>
           <w:rFonts w:cs="Times New Roman"/>
         </w:rPr>
         <w:t>Kết quả đạt được</w:t>
       </w:r>
-      <w:bookmarkEnd w:id="43"/>
+      <w:bookmarkEnd w:id="44"/>
     </w:p>
     <w:p>
       <w:pPr>
@@ -5768,14 +5895,14 @@
           <w:rFonts w:cs="Times New Roman"/>
         </w:rPr>
       </w:pPr>
-      <w:bookmarkStart w:id="44" w:name="_Toc29156198"/>
+      <w:bookmarkStart w:id="45" w:name="_Toc29156198"/>
       <w:r>
         <w:rPr>
           <w:rFonts w:cs="Times New Roman"/>
         </w:rPr>
         <w:t>Hướng phát triển</w:t>
       </w:r>
-      <w:bookmarkEnd w:id="44"/>
+      <w:bookmarkEnd w:id="45"/>
     </w:p>
     <w:p>
       <w:pPr>
@@ -5787,7 +5914,7 @@
           <w:szCs w:val="26"/>
         </w:rPr>
       </w:pPr>
-      <w:bookmarkStart w:id="45" w:name="_Toc340025279"/>
+      <w:bookmarkStart w:id="46" w:name="_Toc340025279"/>
       <w:r>
         <w:rPr>
           <w:rFonts w:ascii="Times New Roman" w:hAnsi="Times New Roman"/>
@@ -5833,7 +5960,7 @@
           <w:rFonts w:cs="Times New Roman"/>
         </w:rPr>
       </w:pPr>
-      <w:bookmarkStart w:id="46" w:name="_Toc29156199"/>
+      <w:bookmarkStart w:id="47" w:name="_Toc29156199"/>
       <w:r>
         <w:rPr>
           <w:rFonts w:cs="Times New Roman"/>
@@ -5841,8 +5968,8 @@
         <w:lastRenderedPageBreak/>
         <w:t>TÀI  LIỆU THAM KHẢO</w:t>
       </w:r>
-      <w:bookmarkEnd w:id="45"/>
       <w:bookmarkEnd w:id="46"/>
+      <w:bookmarkEnd w:id="47"/>
     </w:p>
     <w:p>
       <w:pPr>
@@ -5854,7 +5981,7 @@
     </w:p>
     <w:p>
       <w:pPr>
-        <w:spacing w:after="120" w:line="288" w:lineRule="auto"/>
+        <w:spacing w:after="120" w:line="240" w:lineRule="auto"/>
         <w:ind w:right="142"/>
         <w:rPr>
           <w:rFonts w:ascii="Times New Roman" w:hAnsi="Times New Roman"/>
@@ -5892,7 +6019,7 @@
     </w:p>
     <w:p>
       <w:pPr>
-        <w:spacing w:after="120" w:line="288" w:lineRule="auto"/>
+        <w:spacing w:after="120" w:line="240" w:lineRule="auto"/>
         <w:ind w:right="142"/>
         <w:rPr>
           <w:rStyle w:val="5yl5"/>
@@ -5921,7 +6048,7 @@
     </w:p>
     <w:p>
       <w:pPr>
-        <w:spacing w:after="120" w:line="288" w:lineRule="auto"/>
+        <w:spacing w:after="120" w:line="240" w:lineRule="auto"/>
         <w:ind w:right="142"/>
         <w:rPr>
           <w:rStyle w:val="5yl5"/>
@@ -5940,7 +6067,7 @@
         </w:rPr>
         <w:t xml:space="preserve">[3] W3schools Available: </w:t>
       </w:r>
-      <w:hyperlink r:id="rId18" w:history="1">
+      <w:hyperlink r:id="rId21" w:history="1">
         <w:r>
           <w:rPr>
             <w:rStyle w:val="Hyperlink"/>
@@ -5955,7 +6082,7 @@
     </w:p>
     <w:p>
       <w:pPr>
-        <w:spacing w:after="120" w:line="288" w:lineRule="auto"/>
+        <w:spacing w:after="120" w:line="240" w:lineRule="auto"/>
         <w:ind w:right="142"/>
         <w:rPr>
           <w:rFonts w:ascii="Times New Roman" w:hAnsi="Times New Roman"/>
@@ -5985,7 +6112,7 @@
     </w:p>
     <w:p>
       <w:pPr>
-        <w:spacing w:after="120" w:line="288" w:lineRule="auto"/>
+        <w:spacing w:after="120" w:line="240" w:lineRule="auto"/>
         <w:ind w:right="142"/>
         <w:rPr>
           <w:rFonts w:ascii="Times New Roman" w:hAnsi="Times New Roman"/>
@@ -6013,7 +6140,7 @@
     </w:p>
     <w:p>
       <w:pPr>
-        <w:spacing w:after="120" w:line="288" w:lineRule="auto"/>
+        <w:spacing w:after="120" w:line="240" w:lineRule="auto"/>
         <w:ind w:right="142"/>
         <w:rPr>
           <w:rFonts w:ascii="Times New Roman" w:hAnsi="Times New Roman"/>
@@ -6041,7 +6168,7 @@
     </w:p>
     <w:p>
       <w:pPr>
-        <w:spacing w:after="120" w:line="288" w:lineRule="auto"/>
+        <w:spacing w:after="120" w:line="240" w:lineRule="auto"/>
         <w:ind w:right="142"/>
         <w:rPr>
           <w:rStyle w:val="Hyperlink"/>
@@ -6059,7 +6186,7 @@
         </w:rPr>
         <w:t xml:space="preserve">[7] stackoverflow. Available: </w:t>
       </w:r>
-      <w:hyperlink r:id="rId19" w:history="1">
+      <w:hyperlink r:id="rId22" w:history="1">
         <w:r>
           <w:rPr>
             <w:rStyle w:val="Hyperlink"/>
@@ -6074,7 +6201,7 @@
     </w:p>
     <w:p>
       <w:pPr>
-        <w:spacing w:after="120" w:line="288" w:lineRule="auto"/>
+        <w:spacing w:after="120" w:line="240" w:lineRule="auto"/>
         <w:ind w:right="142"/>
         <w:rPr>
           <w:rFonts w:ascii="Times New Roman" w:hAnsi="Times New Roman"/>
@@ -6125,7 +6252,7 @@
     </w:p>
     <w:p>
       <w:pPr>
-        <w:spacing w:after="120" w:line="288" w:lineRule="auto"/>
+        <w:spacing w:after="120" w:line="240" w:lineRule="auto"/>
         <w:ind w:right="142"/>
         <w:rPr>
           <w:rFonts w:ascii="Times New Roman" w:hAnsi="Times New Roman"/>
@@ -6144,7 +6271,7 @@
     </w:p>
     <w:p>
       <w:pPr>
-        <w:spacing w:after="120" w:line="288" w:lineRule="auto"/>
+        <w:spacing w:after="120" w:line="240" w:lineRule="auto"/>
         <w:ind w:right="142"/>
         <w:rPr>
           <w:rFonts w:ascii="Times New Roman" w:eastAsiaTheme="majorEastAsia" w:hAnsi="Times New Roman"/>
@@ -6155,7 +6282,7 @@
           <w:szCs w:val="26"/>
         </w:rPr>
       </w:pPr>
-      <w:bookmarkStart w:id="47" w:name="_Toc29153952"/>
+      <w:bookmarkStart w:id="48" w:name="_Toc29153952"/>
       <w:r>
         <w:rPr>
           <w:rFonts w:ascii="Times New Roman" w:hAnsi="Times New Roman"/>
@@ -6164,7 +6291,7 @@
         </w:rPr>
         <w:t xml:space="preserve">[10] Font Awesome. Availabel: </w:t>
       </w:r>
-      <w:hyperlink r:id="rId20" w:history="1">
+      <w:hyperlink r:id="rId23" w:history="1">
         <w:r>
           <w:rPr>
             <w:rStyle w:val="Hyperlink"/>
@@ -6197,8 +6324,8 @@
           <w:rFonts w:cs="Times New Roman"/>
         </w:rPr>
         <w:sectPr>
-          <w:headerReference w:type="default" r:id="rId21"/>
-          <w:footerReference w:type="default" r:id="rId22"/>
+          <w:headerReference w:type="default" r:id="rId24"/>
+          <w:footerReference w:type="default" r:id="rId25"/>
           <w:type w:val="continuous"/>
           <w:pgSz w:w="11907" w:h="16839" w:code="9"/>
           <w:pgMar w:top="1134" w:right="1134" w:bottom="1134" w:left="1701" w:header="680" w:footer="680" w:gutter="0"/>
@@ -6206,7 +6333,7 @@
           <w:docGrid w:linePitch="360"/>
         </w:sectPr>
       </w:pPr>
-      <w:bookmarkStart w:id="48" w:name="_Toc29156200"/>
+      <w:bookmarkStart w:id="49" w:name="_Toc29156200"/>
     </w:p>
     <w:p>
       <w:pPr>
@@ -6225,24 +6352,10 @@
           <w:rFonts w:cs="Times New Roman"/>
         </w:rPr>
         <w:lastRenderedPageBreak/>
-        <w:t xml:space="preserve">PHỤ LỤC 1: </w:t>
-      </w:r>
-      <w:r>
-        <w:rPr>
-          <w:rFonts w:cs="Times New Roman"/>
-        </w:rPr>
-        <w:t>s</w:t>
-      </w:r>
-      <w:bookmarkStart w:id="49" w:name="_GoBack"/>
+        <w:t>PHỤ LỤC 1: MÔ HÌNH DỮ LIỆU MỨC VẬT LÝ (PDM)</w:t>
+      </w:r>
+      <w:bookmarkEnd w:id="48"/>
       <w:bookmarkEnd w:id="49"/>
-      <w:r>
-        <w:rPr>
-          <w:rFonts w:cs="Times New Roman"/>
-        </w:rPr>
-        <w:t>MÔ HÌNH DỮ LIỆU MỨC VẬT LÝ (PDM)</w:t>
-      </w:r>
-      <w:bookmarkEnd w:id="47"/>
-      <w:bookmarkEnd w:id="48"/>
     </w:p>
     <w:p>
       <w:pPr>
@@ -6329,12 +6442,6 @@
         <w:gridCol w:w="1768"/>
       </w:tblGrid>
       <w:tr>
-        <w:tblPrEx>
-          <w:tblCellMar>
-            <w:top w:w="0" w:type="dxa"/>
-            <w:bottom w:w="0" w:type="dxa"/>
-          </w:tblCellMar>
-        </w:tblPrEx>
         <w:tc>
           <w:tcPr>
             <w:tcW w:w="224" w:type="pct"/>
@@ -6609,12 +6716,6 @@
         </w:tc>
       </w:tr>
       <w:tr>
-        <w:tblPrEx>
-          <w:tblCellMar>
-            <w:top w:w="0" w:type="dxa"/>
-            <w:bottom w:w="0" w:type="dxa"/>
-          </w:tblCellMar>
-        </w:tblPrEx>
         <w:tc>
           <w:tcPr>
             <w:tcW w:w="224" w:type="pct"/>
@@ -6869,12 +6970,6 @@
         </w:tc>
       </w:tr>
       <w:tr>
-        <w:tblPrEx>
-          <w:tblCellMar>
-            <w:top w:w="0" w:type="dxa"/>
-            <w:bottom w:w="0" w:type="dxa"/>
-          </w:tblCellMar>
-        </w:tblPrEx>
         <w:tc>
           <w:tcPr>
             <w:tcW w:w="224" w:type="pct"/>
@@ -7201,12 +7296,6 @@
         <w:gridCol w:w="1788"/>
       </w:tblGrid>
       <w:tr>
-        <w:tblPrEx>
-          <w:tblCellMar>
-            <w:top w:w="0" w:type="dxa"/>
-            <w:bottom w:w="0" w:type="dxa"/>
-          </w:tblCellMar>
-        </w:tblPrEx>
         <w:tc>
           <w:tcPr>
             <w:tcW w:w="223" w:type="pct"/>
@@ -7480,12 +7569,6 @@
         </w:tc>
       </w:tr>
       <w:tr>
-        <w:tblPrEx>
-          <w:tblCellMar>
-            <w:top w:w="0" w:type="dxa"/>
-            <w:bottom w:w="0" w:type="dxa"/>
-          </w:tblCellMar>
-        </w:tblPrEx>
         <w:tc>
           <w:tcPr>
             <w:tcW w:w="223" w:type="pct"/>
@@ -7740,12 +7823,6 @@
         </w:tc>
       </w:tr>
       <w:tr>
-        <w:tblPrEx>
-          <w:tblCellMar>
-            <w:top w:w="0" w:type="dxa"/>
-            <w:bottom w:w="0" w:type="dxa"/>
-          </w:tblCellMar>
-        </w:tblPrEx>
         <w:tc>
           <w:tcPr>
             <w:tcW w:w="223" w:type="pct"/>
@@ -7999,12 +8076,6 @@
         </w:tc>
       </w:tr>
       <w:tr>
-        <w:tblPrEx>
-          <w:tblCellMar>
-            <w:top w:w="0" w:type="dxa"/>
-            <w:bottom w:w="0" w:type="dxa"/>
-          </w:tblCellMar>
-        </w:tblPrEx>
         <w:tc>
           <w:tcPr>
             <w:tcW w:w="223" w:type="pct"/>
@@ -8322,12 +8393,6 @@
         <w:gridCol w:w="1732"/>
       </w:tblGrid>
       <w:tr>
-        <w:tblPrEx>
-          <w:tblCellMar>
-            <w:top w:w="0" w:type="dxa"/>
-            <w:bottom w:w="0" w:type="dxa"/>
-          </w:tblCellMar>
-        </w:tblPrEx>
         <w:tc>
           <w:tcPr>
             <w:tcW w:w="206" w:type="pct"/>
@@ -8600,12 +8665,6 @@
         </w:tc>
       </w:tr>
       <w:tr>
-        <w:tblPrEx>
-          <w:tblCellMar>
-            <w:top w:w="0" w:type="dxa"/>
-            <w:bottom w:w="0" w:type="dxa"/>
-          </w:tblCellMar>
-        </w:tblPrEx>
         <w:tc>
           <w:tcPr>
             <w:tcW w:w="206" w:type="pct"/>
@@ -8845,12 +8904,6 @@
         </w:tc>
       </w:tr>
       <w:tr>
-        <w:tblPrEx>
-          <w:tblCellMar>
-            <w:top w:w="0" w:type="dxa"/>
-            <w:bottom w:w="0" w:type="dxa"/>
-          </w:tblCellMar>
-        </w:tblPrEx>
         <w:tc>
           <w:tcPr>
             <w:tcW w:w="206" w:type="pct"/>
@@ -9090,12 +9143,6 @@
         </w:tc>
       </w:tr>
       <w:tr>
-        <w:tblPrEx>
-          <w:tblCellMar>
-            <w:top w:w="0" w:type="dxa"/>
-            <w:bottom w:w="0" w:type="dxa"/>
-          </w:tblCellMar>
-        </w:tblPrEx>
         <w:tc>
           <w:tcPr>
             <w:tcW w:w="206" w:type="pct"/>
@@ -9328,12 +9375,6 @@
         </w:tc>
       </w:tr>
       <w:tr>
-        <w:tblPrEx>
-          <w:tblCellMar>
-            <w:top w:w="0" w:type="dxa"/>
-            <w:bottom w:w="0" w:type="dxa"/>
-          </w:tblCellMar>
-        </w:tblPrEx>
         <w:tc>
           <w:tcPr>
             <w:tcW w:w="206" w:type="pct"/>
@@ -9628,12 +9669,6 @@
         <w:gridCol w:w="1763"/>
       </w:tblGrid>
       <w:tr>
-        <w:tblPrEx>
-          <w:tblCellMar>
-            <w:top w:w="0" w:type="dxa"/>
-            <w:bottom w:w="0" w:type="dxa"/>
-          </w:tblCellMar>
-        </w:tblPrEx>
         <w:tc>
           <w:tcPr>
             <w:tcW w:w="206" w:type="pct"/>
@@ -9920,12 +9955,6 @@
         </w:tc>
       </w:tr>
       <w:tr>
-        <w:tblPrEx>
-          <w:tblCellMar>
-            <w:top w:w="0" w:type="dxa"/>
-            <w:bottom w:w="0" w:type="dxa"/>
-          </w:tblCellMar>
-        </w:tblPrEx>
         <w:tc>
           <w:tcPr>
             <w:tcW w:w="206" w:type="pct"/>
@@ -10183,12 +10212,6 @@
         </w:tc>
       </w:tr>
       <w:tr>
-        <w:tblPrEx>
-          <w:tblCellMar>
-            <w:top w:w="0" w:type="dxa"/>
-            <w:bottom w:w="0" w:type="dxa"/>
-          </w:tblCellMar>
-        </w:tblPrEx>
         <w:tc>
           <w:tcPr>
             <w:tcW w:w="206" w:type="pct"/>
@@ -10446,12 +10469,6 @@
         </w:tc>
       </w:tr>
       <w:tr>
-        <w:tblPrEx>
-          <w:tblCellMar>
-            <w:top w:w="0" w:type="dxa"/>
-            <w:bottom w:w="0" w:type="dxa"/>
-          </w:tblCellMar>
-        </w:tblPrEx>
         <w:tc>
           <w:tcPr>
             <w:tcW w:w="206" w:type="pct"/>
@@ -10701,12 +10718,6 @@
         </w:tc>
       </w:tr>
       <w:tr>
-        <w:tblPrEx>
-          <w:tblCellMar>
-            <w:top w:w="0" w:type="dxa"/>
-            <w:bottom w:w="0" w:type="dxa"/>
-          </w:tblCellMar>
-        </w:tblPrEx>
         <w:tc>
           <w:tcPr>
             <w:tcW w:w="206" w:type="pct"/>
@@ -10956,12 +10967,6 @@
         </w:tc>
       </w:tr>
       <w:tr>
-        <w:tblPrEx>
-          <w:tblCellMar>
-            <w:top w:w="0" w:type="dxa"/>
-            <w:bottom w:w="0" w:type="dxa"/>
-          </w:tblCellMar>
-        </w:tblPrEx>
         <w:tc>
           <w:tcPr>
             <w:tcW w:w="206" w:type="pct"/>
@@ -11211,12 +11216,6 @@
         </w:tc>
       </w:tr>
       <w:tr>
-        <w:tblPrEx>
-          <w:tblCellMar>
-            <w:top w:w="0" w:type="dxa"/>
-            <w:bottom w:w="0" w:type="dxa"/>
-          </w:tblCellMar>
-        </w:tblPrEx>
         <w:tc>
           <w:tcPr>
             <w:tcW w:w="206" w:type="pct"/>
@@ -11473,12 +11472,6 @@
         </w:tc>
       </w:tr>
       <w:tr>
-        <w:tblPrEx>
-          <w:tblCellMar>
-            <w:top w:w="0" w:type="dxa"/>
-            <w:bottom w:w="0" w:type="dxa"/>
-          </w:tblCellMar>
-        </w:tblPrEx>
         <w:tc>
           <w:tcPr>
             <w:tcW w:w="206" w:type="pct"/>
@@ -11735,12 +11728,6 @@
         </w:tc>
       </w:tr>
       <w:tr>
-        <w:tblPrEx>
-          <w:tblCellMar>
-            <w:top w:w="0" w:type="dxa"/>
-            <w:bottom w:w="0" w:type="dxa"/>
-          </w:tblCellMar>
-        </w:tblPrEx>
         <w:tc>
           <w:tcPr>
             <w:tcW w:w="206" w:type="pct"/>
@@ -12060,12 +12047,6 @@
         <w:gridCol w:w="1806"/>
       </w:tblGrid>
       <w:tr>
-        <w:tblPrEx>
-          <w:tblCellMar>
-            <w:top w:w="0" w:type="dxa"/>
-            <w:bottom w:w="0" w:type="dxa"/>
-          </w:tblCellMar>
-        </w:tblPrEx>
         <w:tc>
           <w:tcPr>
             <w:tcW w:w="228" w:type="pct"/>
@@ -12340,12 +12321,6 @@
         </w:tc>
       </w:tr>
       <w:tr>
-        <w:tblPrEx>
-          <w:tblCellMar>
-            <w:top w:w="0" w:type="dxa"/>
-            <w:bottom w:w="0" w:type="dxa"/>
-          </w:tblCellMar>
-        </w:tblPrEx>
         <w:tc>
           <w:tcPr>
             <w:tcW w:w="228" w:type="pct"/>
@@ -12600,12 +12575,6 @@
         </w:tc>
       </w:tr>
       <w:tr>
-        <w:tblPrEx>
-          <w:tblCellMar>
-            <w:top w:w="0" w:type="dxa"/>
-            <w:bottom w:w="0" w:type="dxa"/>
-          </w:tblCellMar>
-        </w:tblPrEx>
         <w:tc>
           <w:tcPr>
             <w:tcW w:w="228" w:type="pct"/>
@@ -12912,12 +12881,6 @@
         <w:gridCol w:w="1755"/>
       </w:tblGrid>
       <w:tr>
-        <w:tblPrEx>
-          <w:tblCellMar>
-            <w:top w:w="0" w:type="dxa"/>
-            <w:bottom w:w="0" w:type="dxa"/>
-          </w:tblCellMar>
-        </w:tblPrEx>
         <w:tc>
           <w:tcPr>
             <w:tcW w:w="206" w:type="pct"/>
@@ -13204,12 +13167,6 @@
         </w:tc>
       </w:tr>
       <w:tr>
-        <w:tblPrEx>
-          <w:tblCellMar>
-            <w:top w:w="0" w:type="dxa"/>
-            <w:bottom w:w="0" w:type="dxa"/>
-          </w:tblCellMar>
-        </w:tblPrEx>
         <w:tc>
           <w:tcPr>
             <w:tcW w:w="206" w:type="pct"/>
@@ -13467,12 +13424,6 @@
         </w:tc>
       </w:tr>
       <w:tr>
-        <w:tblPrEx>
-          <w:tblCellMar>
-            <w:top w:w="0" w:type="dxa"/>
-            <w:bottom w:w="0" w:type="dxa"/>
-          </w:tblCellMar>
-        </w:tblPrEx>
         <w:tc>
           <w:tcPr>
             <w:tcW w:w="206" w:type="pct"/>
@@ -13722,12 +13673,6 @@
         </w:tc>
       </w:tr>
       <w:tr>
-        <w:tblPrEx>
-          <w:tblCellMar>
-            <w:top w:w="0" w:type="dxa"/>
-            <w:bottom w:w="0" w:type="dxa"/>
-          </w:tblCellMar>
-        </w:tblPrEx>
         <w:tc>
           <w:tcPr>
             <w:tcW w:w="206" w:type="pct"/>
@@ -13977,12 +13922,6 @@
         </w:tc>
       </w:tr>
       <w:tr>
-        <w:tblPrEx>
-          <w:tblCellMar>
-            <w:top w:w="0" w:type="dxa"/>
-            <w:bottom w:w="0" w:type="dxa"/>
-          </w:tblCellMar>
-        </w:tblPrEx>
         <w:tc>
           <w:tcPr>
             <w:tcW w:w="206" w:type="pct"/>
@@ -14232,12 +14171,6 @@
         </w:tc>
       </w:tr>
       <w:tr>
-        <w:tblPrEx>
-          <w:tblCellMar>
-            <w:top w:w="0" w:type="dxa"/>
-            <w:bottom w:w="0" w:type="dxa"/>
-          </w:tblCellMar>
-        </w:tblPrEx>
         <w:tc>
           <w:tcPr>
             <w:tcW w:w="206" w:type="pct"/>
@@ -14487,12 +14420,6 @@
         </w:tc>
       </w:tr>
       <w:tr>
-        <w:tblPrEx>
-          <w:tblCellMar>
-            <w:top w:w="0" w:type="dxa"/>
-            <w:bottom w:w="0" w:type="dxa"/>
-          </w:tblCellMar>
-        </w:tblPrEx>
         <w:tc>
           <w:tcPr>
             <w:tcW w:w="206" w:type="pct"/>
@@ -14742,12 +14669,6 @@
         </w:tc>
       </w:tr>
       <w:tr>
-        <w:tblPrEx>
-          <w:tblCellMar>
-            <w:top w:w="0" w:type="dxa"/>
-            <w:bottom w:w="0" w:type="dxa"/>
-          </w:tblCellMar>
-        </w:tblPrEx>
         <w:tc>
           <w:tcPr>
             <w:tcW w:w="206" w:type="pct"/>
@@ -14996,12 +14917,6 @@
         </w:tc>
       </w:tr>
       <w:tr>
-        <w:tblPrEx>
-          <w:tblCellMar>
-            <w:top w:w="0" w:type="dxa"/>
-            <w:bottom w:w="0" w:type="dxa"/>
-          </w:tblCellMar>
-        </w:tblPrEx>
         <w:tc>
           <w:tcPr>
             <w:tcW w:w="206" w:type="pct"/>
@@ -15258,12 +15173,6 @@
         </w:tc>
       </w:tr>
       <w:tr>
-        <w:tblPrEx>
-          <w:tblCellMar>
-            <w:top w:w="0" w:type="dxa"/>
-            <w:bottom w:w="0" w:type="dxa"/>
-          </w:tblCellMar>
-        </w:tblPrEx>
         <w:tc>
           <w:tcPr>
             <w:tcW w:w="206" w:type="pct"/>
@@ -15520,12 +15429,6 @@
         </w:tc>
       </w:tr>
       <w:tr>
-        <w:tblPrEx>
-          <w:tblCellMar>
-            <w:top w:w="0" w:type="dxa"/>
-            <w:bottom w:w="0" w:type="dxa"/>
-          </w:tblCellMar>
-        </w:tblPrEx>
         <w:tc>
           <w:tcPr>
             <w:tcW w:w="206" w:type="pct"/>
@@ -15846,12 +15749,6 @@
         <w:gridCol w:w="1535"/>
       </w:tblGrid>
       <w:tr>
-        <w:tblPrEx>
-          <w:tblCellMar>
-            <w:top w:w="0" w:type="dxa"/>
-            <w:bottom w:w="0" w:type="dxa"/>
-          </w:tblCellMar>
-        </w:tblPrEx>
         <w:tc>
           <w:tcPr>
             <w:tcW w:w="228" w:type="pct"/>
@@ -16126,12 +16023,6 @@
         </w:tc>
       </w:tr>
       <w:tr>
-        <w:tblPrEx>
-          <w:tblCellMar>
-            <w:top w:w="0" w:type="dxa"/>
-            <w:bottom w:w="0" w:type="dxa"/>
-          </w:tblCellMar>
-        </w:tblPrEx>
         <w:tc>
           <w:tcPr>
             <w:tcW w:w="228" w:type="pct"/>
@@ -16394,12 +16285,6 @@
         </w:tc>
       </w:tr>
       <w:tr>
-        <w:tblPrEx>
-          <w:tblCellMar>
-            <w:top w:w="0" w:type="dxa"/>
-            <w:bottom w:w="0" w:type="dxa"/>
-          </w:tblCellMar>
-        </w:tblPrEx>
         <w:tc>
           <w:tcPr>
             <w:tcW w:w="228" w:type="pct"/>
@@ -16655,12 +16540,6 @@
         </w:tc>
       </w:tr>
       <w:tr>
-        <w:tblPrEx>
-          <w:tblCellMar>
-            <w:top w:w="0" w:type="dxa"/>
-            <w:bottom w:w="0" w:type="dxa"/>
-          </w:tblCellMar>
-        </w:tblPrEx>
         <w:tc>
           <w:tcPr>
             <w:tcW w:w="228" w:type="pct"/>
@@ -16908,12 +16787,6 @@
         </w:tc>
       </w:tr>
       <w:tr>
-        <w:tblPrEx>
-          <w:tblCellMar>
-            <w:top w:w="0" w:type="dxa"/>
-            <w:bottom w:w="0" w:type="dxa"/>
-          </w:tblCellMar>
-        </w:tblPrEx>
         <w:tc>
           <w:tcPr>
             <w:tcW w:w="228" w:type="pct"/>
@@ -17207,31 +17080,25 @@
       </w:tblPr>
       <w:tblGrid>
         <w:gridCol w:w="608"/>
-        <w:gridCol w:w="2232"/>
-        <w:gridCol w:w="1264"/>
-        <w:gridCol w:w="721"/>
+        <w:gridCol w:w="2230"/>
+        <w:gridCol w:w="1263"/>
+        <w:gridCol w:w="722"/>
         <w:gridCol w:w="705"/>
         <w:gridCol w:w="595"/>
         <w:gridCol w:w="608"/>
         <w:gridCol w:w="583"/>
         <w:gridCol w:w="620"/>
         <w:gridCol w:w="705"/>
-        <w:gridCol w:w="758"/>
-        <w:gridCol w:w="724"/>
-        <w:gridCol w:w="1081"/>
+        <w:gridCol w:w="757"/>
+        <w:gridCol w:w="725"/>
+        <w:gridCol w:w="1082"/>
         <w:gridCol w:w="1603"/>
-        <w:gridCol w:w="1815"/>
+        <w:gridCol w:w="1816"/>
       </w:tblGrid>
       <w:tr>
-        <w:tblPrEx>
-          <w:tblCellMar>
-            <w:top w:w="0" w:type="dxa"/>
-            <w:bottom w:w="0" w:type="dxa"/>
-          </w:tblCellMar>
-        </w:tblPrEx>
-        <w:tc>
-          <w:tcPr>
-            <w:tcW w:w="205" w:type="pct"/>
+        <w:tc>
+          <w:tcPr>
+            <w:tcW w:w="208" w:type="pct"/>
           </w:tcPr>
           <w:p>
             <w:pPr>
@@ -17250,7 +17117,7 @@
         </w:tc>
         <w:tc>
           <w:tcPr>
-            <w:tcW w:w="769" w:type="pct"/>
+            <w:tcW w:w="763" w:type="pct"/>
           </w:tcPr>
           <w:p>
             <w:pPr>
@@ -17269,7 +17136,7 @@
         </w:tc>
         <w:tc>
           <w:tcPr>
-            <w:tcW w:w="438" w:type="pct"/>
+            <w:tcW w:w="432" w:type="pct"/>
           </w:tcPr>
           <w:p>
             <w:pPr>
@@ -17288,7 +17155,7 @@
         </w:tc>
         <w:tc>
           <w:tcPr>
-            <w:tcW w:w="243" w:type="pct"/>
+            <w:tcW w:w="247" w:type="pct"/>
           </w:tcPr>
           <w:p>
             <w:pPr>
@@ -17307,7 +17174,7 @@
         </w:tc>
         <w:tc>
           <w:tcPr>
-            <w:tcW w:w="237" w:type="pct"/>
+            <w:tcW w:w="241" w:type="pct"/>
           </w:tcPr>
           <w:p>
             <w:pPr>
@@ -17326,7 +17193,7 @@
         </w:tc>
         <w:tc>
           <w:tcPr>
-            <w:tcW w:w="200" w:type="pct"/>
+            <w:tcW w:w="203" w:type="pct"/>
           </w:tcPr>
           <w:p>
             <w:pPr>
@@ -17345,7 +17212,7 @@
         </w:tc>
         <w:tc>
           <w:tcPr>
-            <w:tcW w:w="205" w:type="pct"/>
+            <w:tcW w:w="208" w:type="pct"/>
           </w:tcPr>
           <w:p>
             <w:pPr>
@@ -17364,7 +17231,7 @@
         </w:tc>
         <w:tc>
           <w:tcPr>
-            <w:tcW w:w="196" w:type="pct"/>
+            <w:tcW w:w="199" w:type="pct"/>
           </w:tcPr>
           <w:p>
             <w:pPr>
@@ -17383,7 +17250,7 @@
         </w:tc>
         <w:tc>
           <w:tcPr>
-            <w:tcW w:w="209" w:type="pct"/>
+            <w:tcW w:w="212" w:type="pct"/>
           </w:tcPr>
           <w:p>
             <w:pPr>
@@ -17402,7 +17269,7 @@
         </w:tc>
         <w:tc>
           <w:tcPr>
-            <w:tcW w:w="237" w:type="pct"/>
+            <w:tcW w:w="241" w:type="pct"/>
           </w:tcPr>
           <w:p>
             <w:pPr>
@@ -17420,7 +17287,7 @@
         </w:tc>
         <w:tc>
           <w:tcPr>
-            <w:tcW w:w="265" w:type="pct"/>
+            <w:tcW w:w="259" w:type="pct"/>
           </w:tcPr>
           <w:p>
             <w:pPr>
@@ -17439,7 +17306,7 @@
         </w:tc>
         <w:tc>
           <w:tcPr>
-            <w:tcW w:w="253" w:type="pct"/>
+            <w:tcW w:w="248" w:type="pct"/>
           </w:tcPr>
           <w:p>
             <w:pPr>
@@ -17458,7 +17325,7 @@
         </w:tc>
         <w:tc>
           <w:tcPr>
-            <w:tcW w:w="375" w:type="pct"/>
+            <w:tcW w:w="370" w:type="pct"/>
           </w:tcPr>
           <w:p>
             <w:pPr>
@@ -17477,7 +17344,7 @@
         </w:tc>
         <w:tc>
           <w:tcPr>
-            <w:tcW w:w="540" w:type="pct"/>
+            <w:tcW w:w="548" w:type="pct"/>
           </w:tcPr>
           <w:p>
             <w:pPr>
@@ -17496,7 +17363,7 @@
         </w:tc>
         <w:tc>
           <w:tcPr>
-            <w:tcW w:w="626" w:type="pct"/>
+            <w:tcW w:w="621" w:type="pct"/>
           </w:tcPr>
           <w:p>
             <w:pPr>
@@ -17515,15 +17382,9 @@
         </w:tc>
       </w:tr>
       <w:tr>
-        <w:tblPrEx>
-          <w:tblCellMar>
-            <w:top w:w="0" w:type="dxa"/>
-            <w:bottom w:w="0" w:type="dxa"/>
-          </w:tblCellMar>
-        </w:tblPrEx>
-        <w:tc>
-          <w:tcPr>
-            <w:tcW w:w="205" w:type="pct"/>
+        <w:tc>
+          <w:tcPr>
+            <w:tcW w:w="208" w:type="pct"/>
           </w:tcPr>
           <w:p>
             <w:pPr>
@@ -17544,7 +17405,7 @@
         </w:tc>
         <w:tc>
           <w:tcPr>
-            <w:tcW w:w="769" w:type="pct"/>
+            <w:tcW w:w="763" w:type="pct"/>
           </w:tcPr>
           <w:p>
             <w:pPr>
@@ -17565,7 +17426,7 @@
         </w:tc>
         <w:tc>
           <w:tcPr>
-            <w:tcW w:w="438" w:type="pct"/>
+            <w:tcW w:w="432" w:type="pct"/>
           </w:tcPr>
           <w:p>
             <w:pPr>
@@ -17586,7 +17447,7 @@
         </w:tc>
         <w:tc>
           <w:tcPr>
-            <w:tcW w:w="243" w:type="pct"/>
+            <w:tcW w:w="247" w:type="pct"/>
           </w:tcPr>
           <w:p>
             <w:pPr>
@@ -17607,7 +17468,7 @@
         </w:tc>
         <w:tc>
           <w:tcPr>
-            <w:tcW w:w="237" w:type="pct"/>
+            <w:tcW w:w="241" w:type="pct"/>
             <w:shd w:val="clear" w:color="auto" w:fill="auto"/>
             <w:vAlign w:val="center"/>
           </w:tcPr>
@@ -17630,7 +17491,7 @@
         </w:tc>
         <w:tc>
           <w:tcPr>
-            <w:tcW w:w="200" w:type="pct"/>
+            <w:tcW w:w="203" w:type="pct"/>
             <w:shd w:val="clear" w:color="auto" w:fill="auto"/>
           </w:tcPr>
           <w:p>
@@ -17645,7 +17506,7 @@
         </w:tc>
         <w:tc>
           <w:tcPr>
-            <w:tcW w:w="205" w:type="pct"/>
+            <w:tcW w:w="208" w:type="pct"/>
             <w:shd w:val="clear" w:color="auto" w:fill="auto"/>
           </w:tcPr>
           <w:p>
@@ -17660,104 +17521,104 @@
         </w:tc>
         <w:tc>
           <w:tcPr>
-            <w:tcW w:w="196" w:type="pct"/>
-          </w:tcPr>
-          <w:p>
-            <w:pPr>
-              <w:jc w:val="both"/>
-              <w:rPr>
-                <w:rFonts w:ascii="Times New Roman" w:hAnsi="Times New Roman"/>
-                <w:sz w:val="26"/>
-              </w:rPr>
-            </w:pPr>
-          </w:p>
-        </w:tc>
-        <w:tc>
-          <w:tcPr>
-            <w:tcW w:w="209" w:type="pct"/>
-          </w:tcPr>
-          <w:p>
-            <w:pPr>
-              <w:jc w:val="both"/>
-              <w:rPr>
-                <w:rFonts w:ascii="Times New Roman" w:hAnsi="Times New Roman"/>
-                <w:sz w:val="26"/>
-              </w:rPr>
-            </w:pPr>
-          </w:p>
-        </w:tc>
-        <w:tc>
-          <w:tcPr>
-            <w:tcW w:w="237" w:type="pct"/>
-          </w:tcPr>
-          <w:p>
-            <w:pPr>
-              <w:rPr>
-                <w:rFonts w:ascii="Times New Roman" w:hAnsi="Times New Roman"/>
-                <w:sz w:val="26"/>
-              </w:rPr>
-            </w:pPr>
-          </w:p>
-        </w:tc>
-        <w:tc>
-          <w:tcPr>
-            <w:tcW w:w="265" w:type="pct"/>
-          </w:tcPr>
-          <w:p>
-            <w:pPr>
-              <w:jc w:val="both"/>
-              <w:rPr>
-                <w:rFonts w:ascii="Times New Roman" w:hAnsi="Times New Roman"/>
-                <w:sz w:val="26"/>
-              </w:rPr>
-            </w:pPr>
-          </w:p>
-        </w:tc>
-        <w:tc>
-          <w:tcPr>
-            <w:tcW w:w="253" w:type="pct"/>
-          </w:tcPr>
-          <w:p>
-            <w:pPr>
-              <w:jc w:val="both"/>
-              <w:rPr>
-                <w:rFonts w:ascii="Times New Roman" w:hAnsi="Times New Roman"/>
-                <w:sz w:val="26"/>
-              </w:rPr>
-            </w:pPr>
-          </w:p>
-        </w:tc>
-        <w:tc>
-          <w:tcPr>
-            <w:tcW w:w="375" w:type="pct"/>
-          </w:tcPr>
-          <w:p>
-            <w:pPr>
-              <w:jc w:val="both"/>
-              <w:rPr>
-                <w:rFonts w:ascii="Times New Roman" w:hAnsi="Times New Roman"/>
-                <w:sz w:val="26"/>
-              </w:rPr>
-            </w:pPr>
-          </w:p>
-        </w:tc>
-        <w:tc>
-          <w:tcPr>
-            <w:tcW w:w="540" w:type="pct"/>
-          </w:tcPr>
-          <w:p>
-            <w:pPr>
-              <w:jc w:val="both"/>
-              <w:rPr>
-                <w:rFonts w:ascii="Times New Roman" w:hAnsi="Times New Roman"/>
-                <w:sz w:val="26"/>
-              </w:rPr>
-            </w:pPr>
-          </w:p>
-        </w:tc>
-        <w:tc>
-          <w:tcPr>
-            <w:tcW w:w="626" w:type="pct"/>
+            <w:tcW w:w="199" w:type="pct"/>
+          </w:tcPr>
+          <w:p>
+            <w:pPr>
+              <w:jc w:val="both"/>
+              <w:rPr>
+                <w:rFonts w:ascii="Times New Roman" w:hAnsi="Times New Roman"/>
+                <w:sz w:val="26"/>
+              </w:rPr>
+            </w:pPr>
+          </w:p>
+        </w:tc>
+        <w:tc>
+          <w:tcPr>
+            <w:tcW w:w="212" w:type="pct"/>
+          </w:tcPr>
+          <w:p>
+            <w:pPr>
+              <w:jc w:val="both"/>
+              <w:rPr>
+                <w:rFonts w:ascii="Times New Roman" w:hAnsi="Times New Roman"/>
+                <w:sz w:val="26"/>
+              </w:rPr>
+            </w:pPr>
+          </w:p>
+        </w:tc>
+        <w:tc>
+          <w:tcPr>
+            <w:tcW w:w="241" w:type="pct"/>
+          </w:tcPr>
+          <w:p>
+            <w:pPr>
+              <w:rPr>
+                <w:rFonts w:ascii="Times New Roman" w:hAnsi="Times New Roman"/>
+                <w:sz w:val="26"/>
+              </w:rPr>
+            </w:pPr>
+          </w:p>
+        </w:tc>
+        <w:tc>
+          <w:tcPr>
+            <w:tcW w:w="259" w:type="pct"/>
+          </w:tcPr>
+          <w:p>
+            <w:pPr>
+              <w:jc w:val="both"/>
+              <w:rPr>
+                <w:rFonts w:ascii="Times New Roman" w:hAnsi="Times New Roman"/>
+                <w:sz w:val="26"/>
+              </w:rPr>
+            </w:pPr>
+          </w:p>
+        </w:tc>
+        <w:tc>
+          <w:tcPr>
+            <w:tcW w:w="248" w:type="pct"/>
+          </w:tcPr>
+          <w:p>
+            <w:pPr>
+              <w:jc w:val="both"/>
+              <w:rPr>
+                <w:rFonts w:ascii="Times New Roman" w:hAnsi="Times New Roman"/>
+                <w:sz w:val="26"/>
+              </w:rPr>
+            </w:pPr>
+          </w:p>
+        </w:tc>
+        <w:tc>
+          <w:tcPr>
+            <w:tcW w:w="370" w:type="pct"/>
+          </w:tcPr>
+          <w:p>
+            <w:pPr>
+              <w:jc w:val="both"/>
+              <w:rPr>
+                <w:rFonts w:ascii="Times New Roman" w:hAnsi="Times New Roman"/>
+                <w:sz w:val="26"/>
+              </w:rPr>
+            </w:pPr>
+          </w:p>
+        </w:tc>
+        <w:tc>
+          <w:tcPr>
+            <w:tcW w:w="548" w:type="pct"/>
+          </w:tcPr>
+          <w:p>
+            <w:pPr>
+              <w:jc w:val="both"/>
+              <w:rPr>
+                <w:rFonts w:ascii="Times New Roman" w:hAnsi="Times New Roman"/>
+                <w:sz w:val="26"/>
+              </w:rPr>
+            </w:pPr>
+          </w:p>
+        </w:tc>
+        <w:tc>
+          <w:tcPr>
+            <w:tcW w:w="621" w:type="pct"/>
           </w:tcPr>
           <w:p>
             <w:pPr>
@@ -17778,15 +17639,9 @@
         </w:tc>
       </w:tr>
       <w:tr>
-        <w:tblPrEx>
-          <w:tblCellMar>
-            <w:top w:w="0" w:type="dxa"/>
-            <w:bottom w:w="0" w:type="dxa"/>
-          </w:tblCellMar>
-        </w:tblPrEx>
-        <w:tc>
-          <w:tcPr>
-            <w:tcW w:w="205" w:type="pct"/>
+        <w:tc>
+          <w:tcPr>
+            <w:tcW w:w="208" w:type="pct"/>
           </w:tcPr>
           <w:p>
             <w:pPr>
@@ -17807,28 +17662,28 @@
         </w:tc>
         <w:tc>
           <w:tcPr>
-            <w:tcW w:w="769" w:type="pct"/>
-          </w:tcPr>
-          <w:p>
-            <w:pPr>
-              <w:jc w:val="both"/>
-              <w:rPr>
-                <w:rFonts w:ascii="Times New Roman" w:hAnsi="Times New Roman"/>
-                <w:sz w:val="26"/>
-              </w:rPr>
-            </w:pPr>
-            <w:r>
-              <w:rPr>
-                <w:rFonts w:ascii="Times New Roman" w:hAnsi="Times New Roman"/>
-                <w:sz w:val="26"/>
-              </w:rPr>
-              <w:t>EMAIL</w:t>
-            </w:r>
-          </w:p>
-        </w:tc>
-        <w:tc>
-          <w:tcPr>
-            <w:tcW w:w="438" w:type="pct"/>
+            <w:tcW w:w="763" w:type="pct"/>
+          </w:tcPr>
+          <w:p>
+            <w:pPr>
+              <w:jc w:val="both"/>
+              <w:rPr>
+                <w:rFonts w:ascii="Times New Roman" w:hAnsi="Times New Roman"/>
+                <w:sz w:val="26"/>
+              </w:rPr>
+            </w:pPr>
+            <w:r>
+              <w:rPr>
+                <w:rFonts w:ascii="Times New Roman" w:hAnsi="Times New Roman"/>
+                <w:sz w:val="26"/>
+              </w:rPr>
+              <w:t>USERNAME</w:t>
+            </w:r>
+          </w:p>
+        </w:tc>
+        <w:tc>
+          <w:tcPr>
+            <w:tcW w:w="432" w:type="pct"/>
           </w:tcPr>
           <w:p>
             <w:pPr>
@@ -17849,7 +17704,7 @@
         </w:tc>
         <w:tc>
           <w:tcPr>
-            <w:tcW w:w="243" w:type="pct"/>
+            <w:tcW w:w="247" w:type="pct"/>
           </w:tcPr>
           <w:p>
             <w:pPr>
@@ -17870,22 +17725,23 @@
         </w:tc>
         <w:tc>
           <w:tcPr>
-            <w:tcW w:w="237" w:type="pct"/>
+            <w:tcW w:w="241" w:type="pct"/>
             <w:shd w:val="clear" w:color="auto" w:fill="auto"/>
-          </w:tcPr>
-          <w:p>
-            <w:pPr>
-              <w:jc w:val="both"/>
-              <w:rPr>
-                <w:rFonts w:ascii="Times New Roman" w:hAnsi="Times New Roman"/>
-                <w:sz w:val="26"/>
-              </w:rPr>
-            </w:pPr>
-          </w:p>
-        </w:tc>
-        <w:tc>
-          <w:tcPr>
-            <w:tcW w:w="200" w:type="pct"/>
+            <w:vAlign w:val="center"/>
+          </w:tcPr>
+          <w:p>
+            <w:pPr>
+              <w:jc w:val="center"/>
+              <w:rPr>
+                <w:rFonts w:ascii="Times New Roman" w:hAnsi="Times New Roman"/>
+                <w:sz w:val="26"/>
+              </w:rPr>
+            </w:pPr>
+          </w:p>
+        </w:tc>
+        <w:tc>
+          <w:tcPr>
+            <w:tcW w:w="203" w:type="pct"/>
             <w:shd w:val="clear" w:color="auto" w:fill="auto"/>
           </w:tcPr>
           <w:p>
@@ -17907,7 +17763,7 @@
         </w:tc>
         <w:tc>
           <w:tcPr>
-            <w:tcW w:w="205" w:type="pct"/>
+            <w:tcW w:w="208" w:type="pct"/>
             <w:shd w:val="clear" w:color="auto" w:fill="auto"/>
           </w:tcPr>
           <w:p>
@@ -17929,133 +17785,127 @@
         </w:tc>
         <w:tc>
           <w:tcPr>
-            <w:tcW w:w="196" w:type="pct"/>
-          </w:tcPr>
-          <w:p>
-            <w:pPr>
-              <w:jc w:val="both"/>
-              <w:rPr>
-                <w:rFonts w:ascii="Times New Roman" w:hAnsi="Times New Roman"/>
-                <w:sz w:val="26"/>
-              </w:rPr>
-            </w:pPr>
-          </w:p>
-        </w:tc>
-        <w:tc>
-          <w:tcPr>
-            <w:tcW w:w="209" w:type="pct"/>
-          </w:tcPr>
-          <w:p>
-            <w:pPr>
-              <w:jc w:val="both"/>
-              <w:rPr>
-                <w:rFonts w:ascii="Times New Roman" w:hAnsi="Times New Roman"/>
-                <w:sz w:val="26"/>
-              </w:rPr>
-            </w:pPr>
-          </w:p>
-        </w:tc>
-        <w:tc>
-          <w:tcPr>
-            <w:tcW w:w="237" w:type="pct"/>
-          </w:tcPr>
-          <w:p>
-            <w:pPr>
-              <w:rPr>
-                <w:rFonts w:ascii="Times New Roman" w:hAnsi="Times New Roman"/>
-                <w:sz w:val="26"/>
-              </w:rPr>
-            </w:pPr>
-          </w:p>
-        </w:tc>
-        <w:tc>
-          <w:tcPr>
-            <w:tcW w:w="265" w:type="pct"/>
-          </w:tcPr>
-          <w:p>
-            <w:pPr>
-              <w:jc w:val="both"/>
-              <w:rPr>
-                <w:rFonts w:ascii="Times New Roman" w:hAnsi="Times New Roman"/>
-                <w:sz w:val="26"/>
-              </w:rPr>
-            </w:pPr>
-          </w:p>
-        </w:tc>
-        <w:tc>
-          <w:tcPr>
-            <w:tcW w:w="253" w:type="pct"/>
-          </w:tcPr>
-          <w:p>
-            <w:pPr>
-              <w:jc w:val="both"/>
-              <w:rPr>
-                <w:rFonts w:ascii="Times New Roman" w:hAnsi="Times New Roman"/>
-                <w:sz w:val="26"/>
-              </w:rPr>
-            </w:pPr>
-          </w:p>
-        </w:tc>
-        <w:tc>
-          <w:tcPr>
-            <w:tcW w:w="375" w:type="pct"/>
-          </w:tcPr>
-          <w:p>
-            <w:pPr>
-              <w:jc w:val="both"/>
-              <w:rPr>
-                <w:rFonts w:ascii="Times New Roman" w:hAnsi="Times New Roman"/>
-                <w:sz w:val="26"/>
-              </w:rPr>
-            </w:pPr>
-          </w:p>
-        </w:tc>
-        <w:tc>
-          <w:tcPr>
-            <w:tcW w:w="540" w:type="pct"/>
-          </w:tcPr>
-          <w:p>
-            <w:pPr>
-              <w:jc w:val="both"/>
-              <w:rPr>
-                <w:rFonts w:ascii="Times New Roman" w:hAnsi="Times New Roman"/>
-                <w:sz w:val="26"/>
-              </w:rPr>
-            </w:pPr>
-          </w:p>
-        </w:tc>
-        <w:tc>
-          <w:tcPr>
-            <w:tcW w:w="626" w:type="pct"/>
-          </w:tcPr>
-          <w:p>
-            <w:pPr>
-              <w:jc w:val="both"/>
-              <w:rPr>
-                <w:rFonts w:ascii="Times New Roman" w:hAnsi="Times New Roman"/>
-                <w:sz w:val="26"/>
-              </w:rPr>
-            </w:pPr>
-            <w:r>
-              <w:rPr>
-                <w:rFonts w:ascii="Times New Roman" w:hAnsi="Times New Roman"/>
-                <w:sz w:val="26"/>
-              </w:rPr>
-              <w:t>Email</w:t>
+            <w:tcW w:w="199" w:type="pct"/>
+          </w:tcPr>
+          <w:p>
+            <w:pPr>
+              <w:jc w:val="both"/>
+              <w:rPr>
+                <w:rFonts w:ascii="Times New Roman" w:hAnsi="Times New Roman"/>
+                <w:sz w:val="26"/>
+              </w:rPr>
+            </w:pPr>
+          </w:p>
+        </w:tc>
+        <w:tc>
+          <w:tcPr>
+            <w:tcW w:w="212" w:type="pct"/>
+          </w:tcPr>
+          <w:p>
+            <w:pPr>
+              <w:jc w:val="both"/>
+              <w:rPr>
+                <w:rFonts w:ascii="Times New Roman" w:hAnsi="Times New Roman"/>
+                <w:sz w:val="26"/>
+              </w:rPr>
+            </w:pPr>
+          </w:p>
+        </w:tc>
+        <w:tc>
+          <w:tcPr>
+            <w:tcW w:w="241" w:type="pct"/>
+          </w:tcPr>
+          <w:p>
+            <w:pPr>
+              <w:rPr>
+                <w:rFonts w:ascii="Times New Roman" w:hAnsi="Times New Roman"/>
+                <w:sz w:val="26"/>
+              </w:rPr>
+            </w:pPr>
+          </w:p>
+        </w:tc>
+        <w:tc>
+          <w:tcPr>
+            <w:tcW w:w="259" w:type="pct"/>
+          </w:tcPr>
+          <w:p>
+            <w:pPr>
+              <w:jc w:val="both"/>
+              <w:rPr>
+                <w:rFonts w:ascii="Times New Roman" w:hAnsi="Times New Roman"/>
+                <w:sz w:val="26"/>
+              </w:rPr>
+            </w:pPr>
+          </w:p>
+        </w:tc>
+        <w:tc>
+          <w:tcPr>
+            <w:tcW w:w="248" w:type="pct"/>
+          </w:tcPr>
+          <w:p>
+            <w:pPr>
+              <w:jc w:val="both"/>
+              <w:rPr>
+                <w:rFonts w:ascii="Times New Roman" w:hAnsi="Times New Roman"/>
+                <w:sz w:val="26"/>
+              </w:rPr>
+            </w:pPr>
+          </w:p>
+        </w:tc>
+        <w:tc>
+          <w:tcPr>
+            <w:tcW w:w="370" w:type="pct"/>
+          </w:tcPr>
+          <w:p>
+            <w:pPr>
+              <w:jc w:val="both"/>
+              <w:rPr>
+                <w:rFonts w:ascii="Times New Roman" w:hAnsi="Times New Roman"/>
+                <w:sz w:val="26"/>
+              </w:rPr>
+            </w:pPr>
+          </w:p>
+        </w:tc>
+        <w:tc>
+          <w:tcPr>
+            <w:tcW w:w="548" w:type="pct"/>
+          </w:tcPr>
+          <w:p>
+            <w:pPr>
+              <w:jc w:val="both"/>
+              <w:rPr>
+                <w:rFonts w:ascii="Times New Roman" w:hAnsi="Times New Roman"/>
+                <w:sz w:val="26"/>
+              </w:rPr>
+            </w:pPr>
+          </w:p>
+        </w:tc>
+        <w:tc>
+          <w:tcPr>
+            <w:tcW w:w="621" w:type="pct"/>
+          </w:tcPr>
+          <w:p>
+            <w:pPr>
+              <w:jc w:val="both"/>
+              <w:rPr>
+                <w:rFonts w:ascii="Times New Roman" w:hAnsi="Times New Roman"/>
+                <w:sz w:val="26"/>
+              </w:rPr>
+            </w:pPr>
+            <w:r>
+              <w:rPr>
+                <w:rFonts w:ascii="Times New Roman" w:hAnsi="Times New Roman"/>
+                <w:sz w:val="26"/>
+              </w:rPr>
+              <w:t>Tên đăng nhập</w:t>
             </w:r>
           </w:p>
         </w:tc>
       </w:tr>
       <w:tr>
-        <w:tblPrEx>
-          <w:tblCellMar>
-            <w:top w:w="0" w:type="dxa"/>
-            <w:bottom w:w="0" w:type="dxa"/>
-          </w:tblCellMar>
-        </w:tblPrEx>
-        <w:tc>
-          <w:tcPr>
-            <w:tcW w:w="205" w:type="pct"/>
+        <w:tc>
+          <w:tcPr>
+            <w:tcW w:w="208" w:type="pct"/>
           </w:tcPr>
           <w:p>
             <w:pPr>
@@ -18076,7 +17926,7 @@
         </w:tc>
         <w:tc>
           <w:tcPr>
-            <w:tcW w:w="769" w:type="pct"/>
+            <w:tcW w:w="763" w:type="pct"/>
           </w:tcPr>
           <w:p>
             <w:pPr>
@@ -18097,7 +17947,7 @@
         </w:tc>
         <w:tc>
           <w:tcPr>
-            <w:tcW w:w="438" w:type="pct"/>
+            <w:tcW w:w="432" w:type="pct"/>
           </w:tcPr>
           <w:p>
             <w:pPr>
@@ -18118,7 +17968,7 @@
         </w:tc>
         <w:tc>
           <w:tcPr>
-            <w:tcW w:w="243" w:type="pct"/>
+            <w:tcW w:w="247" w:type="pct"/>
           </w:tcPr>
           <w:p>
             <w:pPr>
@@ -18139,7 +17989,7 @@
         </w:tc>
         <w:tc>
           <w:tcPr>
-            <w:tcW w:w="237" w:type="pct"/>
+            <w:tcW w:w="241" w:type="pct"/>
             <w:shd w:val="clear" w:color="auto" w:fill="auto"/>
           </w:tcPr>
           <w:p>
@@ -18154,7 +18004,7 @@
         </w:tc>
         <w:tc>
           <w:tcPr>
-            <w:tcW w:w="200" w:type="pct"/>
+            <w:tcW w:w="203" w:type="pct"/>
             <w:shd w:val="clear" w:color="auto" w:fill="auto"/>
           </w:tcPr>
           <w:p>
@@ -18169,7 +18019,7 @@
         </w:tc>
         <w:tc>
           <w:tcPr>
-            <w:tcW w:w="205" w:type="pct"/>
+            <w:tcW w:w="208" w:type="pct"/>
             <w:shd w:val="clear" w:color="auto" w:fill="auto"/>
           </w:tcPr>
           <w:p>
@@ -18191,104 +18041,104 @@
         </w:tc>
         <w:tc>
           <w:tcPr>
-            <w:tcW w:w="196" w:type="pct"/>
-          </w:tcPr>
-          <w:p>
-            <w:pPr>
-              <w:jc w:val="both"/>
-              <w:rPr>
-                <w:rFonts w:ascii="Times New Roman" w:hAnsi="Times New Roman"/>
-                <w:sz w:val="26"/>
-              </w:rPr>
-            </w:pPr>
-          </w:p>
-        </w:tc>
-        <w:tc>
-          <w:tcPr>
-            <w:tcW w:w="209" w:type="pct"/>
-          </w:tcPr>
-          <w:p>
-            <w:pPr>
-              <w:jc w:val="both"/>
-              <w:rPr>
-                <w:rFonts w:ascii="Times New Roman" w:hAnsi="Times New Roman"/>
-                <w:sz w:val="26"/>
-              </w:rPr>
-            </w:pPr>
-          </w:p>
-        </w:tc>
-        <w:tc>
-          <w:tcPr>
-            <w:tcW w:w="237" w:type="pct"/>
-          </w:tcPr>
-          <w:p>
-            <w:pPr>
-              <w:rPr>
-                <w:rFonts w:ascii="Times New Roman" w:hAnsi="Times New Roman"/>
-                <w:sz w:val="26"/>
-              </w:rPr>
-            </w:pPr>
-          </w:p>
-        </w:tc>
-        <w:tc>
-          <w:tcPr>
-            <w:tcW w:w="265" w:type="pct"/>
-          </w:tcPr>
-          <w:p>
-            <w:pPr>
-              <w:jc w:val="both"/>
-              <w:rPr>
-                <w:rFonts w:ascii="Times New Roman" w:hAnsi="Times New Roman"/>
-                <w:sz w:val="26"/>
-              </w:rPr>
-            </w:pPr>
-          </w:p>
-        </w:tc>
-        <w:tc>
-          <w:tcPr>
-            <w:tcW w:w="253" w:type="pct"/>
-          </w:tcPr>
-          <w:p>
-            <w:pPr>
-              <w:jc w:val="both"/>
-              <w:rPr>
-                <w:rFonts w:ascii="Times New Roman" w:hAnsi="Times New Roman"/>
-                <w:sz w:val="26"/>
-              </w:rPr>
-            </w:pPr>
-          </w:p>
-        </w:tc>
-        <w:tc>
-          <w:tcPr>
-            <w:tcW w:w="375" w:type="pct"/>
-          </w:tcPr>
-          <w:p>
-            <w:pPr>
-              <w:jc w:val="both"/>
-              <w:rPr>
-                <w:rFonts w:ascii="Times New Roman" w:hAnsi="Times New Roman"/>
-                <w:sz w:val="26"/>
-              </w:rPr>
-            </w:pPr>
-          </w:p>
-        </w:tc>
-        <w:tc>
-          <w:tcPr>
-            <w:tcW w:w="540" w:type="pct"/>
-          </w:tcPr>
-          <w:p>
-            <w:pPr>
-              <w:jc w:val="both"/>
-              <w:rPr>
-                <w:rFonts w:ascii="Times New Roman" w:hAnsi="Times New Roman"/>
-                <w:sz w:val="26"/>
-              </w:rPr>
-            </w:pPr>
-          </w:p>
-        </w:tc>
-        <w:tc>
-          <w:tcPr>
-            <w:tcW w:w="626" w:type="pct"/>
+            <w:tcW w:w="199" w:type="pct"/>
+          </w:tcPr>
+          <w:p>
+            <w:pPr>
+              <w:jc w:val="both"/>
+              <w:rPr>
+                <w:rFonts w:ascii="Times New Roman" w:hAnsi="Times New Roman"/>
+                <w:sz w:val="26"/>
+              </w:rPr>
+            </w:pPr>
+          </w:p>
+        </w:tc>
+        <w:tc>
+          <w:tcPr>
+            <w:tcW w:w="212" w:type="pct"/>
+          </w:tcPr>
+          <w:p>
+            <w:pPr>
+              <w:jc w:val="both"/>
+              <w:rPr>
+                <w:rFonts w:ascii="Times New Roman" w:hAnsi="Times New Roman"/>
+                <w:sz w:val="26"/>
+              </w:rPr>
+            </w:pPr>
+          </w:p>
+        </w:tc>
+        <w:tc>
+          <w:tcPr>
+            <w:tcW w:w="241" w:type="pct"/>
+          </w:tcPr>
+          <w:p>
+            <w:pPr>
+              <w:rPr>
+                <w:rFonts w:ascii="Times New Roman" w:hAnsi="Times New Roman"/>
+                <w:sz w:val="26"/>
+              </w:rPr>
+            </w:pPr>
+          </w:p>
+        </w:tc>
+        <w:tc>
+          <w:tcPr>
+            <w:tcW w:w="259" w:type="pct"/>
+          </w:tcPr>
+          <w:p>
+            <w:pPr>
+              <w:jc w:val="both"/>
+              <w:rPr>
+                <w:rFonts w:ascii="Times New Roman" w:hAnsi="Times New Roman"/>
+                <w:sz w:val="26"/>
+              </w:rPr>
+            </w:pPr>
+          </w:p>
+        </w:tc>
+        <w:tc>
+          <w:tcPr>
+            <w:tcW w:w="248" w:type="pct"/>
+          </w:tcPr>
+          <w:p>
+            <w:pPr>
+              <w:jc w:val="both"/>
+              <w:rPr>
+                <w:rFonts w:ascii="Times New Roman" w:hAnsi="Times New Roman"/>
+                <w:sz w:val="26"/>
+              </w:rPr>
+            </w:pPr>
+          </w:p>
+        </w:tc>
+        <w:tc>
+          <w:tcPr>
+            <w:tcW w:w="370" w:type="pct"/>
+          </w:tcPr>
+          <w:p>
+            <w:pPr>
+              <w:jc w:val="both"/>
+              <w:rPr>
+                <w:rFonts w:ascii="Times New Roman" w:hAnsi="Times New Roman"/>
+                <w:sz w:val="26"/>
+              </w:rPr>
+            </w:pPr>
+          </w:p>
+        </w:tc>
+        <w:tc>
+          <w:tcPr>
+            <w:tcW w:w="548" w:type="pct"/>
+          </w:tcPr>
+          <w:p>
+            <w:pPr>
+              <w:jc w:val="both"/>
+              <w:rPr>
+                <w:rFonts w:ascii="Times New Roman" w:hAnsi="Times New Roman"/>
+                <w:sz w:val="26"/>
+              </w:rPr>
+            </w:pPr>
+          </w:p>
+        </w:tc>
+        <w:tc>
+          <w:tcPr>
+            <w:tcW w:w="621" w:type="pct"/>
           </w:tcPr>
           <w:p>
             <w:pPr>
@@ -18309,15 +18159,9 @@
         </w:tc>
       </w:tr>
       <w:tr>
-        <w:tblPrEx>
-          <w:tblCellMar>
-            <w:top w:w="0" w:type="dxa"/>
-            <w:bottom w:w="0" w:type="dxa"/>
-          </w:tblCellMar>
-        </w:tblPrEx>
-        <w:tc>
-          <w:tcPr>
-            <w:tcW w:w="205" w:type="pct"/>
+        <w:tc>
+          <w:tcPr>
+            <w:tcW w:w="208" w:type="pct"/>
           </w:tcPr>
           <w:p>
             <w:pPr>
@@ -18333,34 +18177,41 @@
                 <w:sz w:val="26"/>
               </w:rPr>
               <w:lastRenderedPageBreak/>
-              <w:t>4.</w:t>
-            </w:r>
-          </w:p>
-        </w:tc>
-        <w:tc>
-          <w:tcPr>
-            <w:tcW w:w="769" w:type="pct"/>
-          </w:tcPr>
-          <w:p>
-            <w:pPr>
-              <w:jc w:val="both"/>
-              <w:rPr>
-                <w:rFonts w:ascii="Times New Roman" w:hAnsi="Times New Roman"/>
-                <w:sz w:val="26"/>
-              </w:rPr>
-            </w:pPr>
-            <w:r>
-              <w:rPr>
-                <w:rFonts w:ascii="Times New Roman" w:hAnsi="Times New Roman"/>
-                <w:sz w:val="26"/>
-              </w:rPr>
-              <w:t>NAME</w:t>
-            </w:r>
-          </w:p>
-        </w:tc>
-        <w:tc>
-          <w:tcPr>
-            <w:tcW w:w="438" w:type="pct"/>
+              <w:t>4</w:t>
+            </w:r>
+            <w:r>
+              <w:rPr>
+                <w:rFonts w:ascii="Times New Roman" w:hAnsi="Times New Roman"/>
+                <w:sz w:val="26"/>
+              </w:rPr>
+              <w:t>.</w:t>
+            </w:r>
+          </w:p>
+        </w:tc>
+        <w:tc>
+          <w:tcPr>
+            <w:tcW w:w="763" w:type="pct"/>
+          </w:tcPr>
+          <w:p>
+            <w:pPr>
+              <w:jc w:val="both"/>
+              <w:rPr>
+                <w:rFonts w:ascii="Times New Roman" w:hAnsi="Times New Roman"/>
+                <w:sz w:val="26"/>
+              </w:rPr>
+            </w:pPr>
+            <w:r>
+              <w:rPr>
+                <w:rFonts w:ascii="Times New Roman" w:hAnsi="Times New Roman"/>
+                <w:sz w:val="26"/>
+              </w:rPr>
+              <w:t>EMAIL</w:t>
+            </w:r>
+          </w:p>
+        </w:tc>
+        <w:tc>
+          <w:tcPr>
+            <w:tcW w:w="432" w:type="pct"/>
           </w:tcPr>
           <w:p>
             <w:pPr>
@@ -18381,7 +18232,7 @@
         </w:tc>
         <w:tc>
           <w:tcPr>
-            <w:tcW w:w="243" w:type="pct"/>
+            <w:tcW w:w="247" w:type="pct"/>
           </w:tcPr>
           <w:p>
             <w:pPr>
@@ -18402,7 +18253,7 @@
         </w:tc>
         <w:tc>
           <w:tcPr>
-            <w:tcW w:w="237" w:type="pct"/>
+            <w:tcW w:w="241" w:type="pct"/>
             <w:shd w:val="clear" w:color="auto" w:fill="auto"/>
           </w:tcPr>
           <w:p>
@@ -18417,7 +18268,7 @@
         </w:tc>
         <w:tc>
           <w:tcPr>
-            <w:tcW w:w="200" w:type="pct"/>
+            <w:tcW w:w="203" w:type="pct"/>
             <w:shd w:val="clear" w:color="auto" w:fill="auto"/>
           </w:tcPr>
           <w:p>
@@ -18428,11 +18279,18 @@
                 <w:sz w:val="26"/>
               </w:rPr>
             </w:pPr>
-          </w:p>
-        </w:tc>
-        <w:tc>
-          <w:tcPr>
-            <w:tcW w:w="205" w:type="pct"/>
+            <w:r>
+              <w:rPr>
+                <w:rFonts w:ascii="Times New Roman" w:hAnsi="Times New Roman"/>
+                <w:sz w:val="26"/>
+              </w:rPr>
+              <w:t>x</w:t>
+            </w:r>
+          </w:p>
+        </w:tc>
+        <w:tc>
+          <w:tcPr>
+            <w:tcW w:w="208" w:type="pct"/>
             <w:shd w:val="clear" w:color="auto" w:fill="auto"/>
           </w:tcPr>
           <w:p>
@@ -18447,217 +18305,218 @@
         </w:tc>
         <w:tc>
           <w:tcPr>
-            <w:tcW w:w="196" w:type="pct"/>
-          </w:tcPr>
-          <w:p>
-            <w:pPr>
-              <w:jc w:val="both"/>
-              <w:rPr>
-                <w:rFonts w:ascii="Times New Roman" w:hAnsi="Times New Roman"/>
-                <w:sz w:val="26"/>
-              </w:rPr>
-            </w:pPr>
-          </w:p>
-        </w:tc>
-        <w:tc>
-          <w:tcPr>
-            <w:tcW w:w="209" w:type="pct"/>
-          </w:tcPr>
-          <w:p>
-            <w:pPr>
-              <w:jc w:val="both"/>
-              <w:rPr>
-                <w:rFonts w:ascii="Times New Roman" w:hAnsi="Times New Roman"/>
-                <w:sz w:val="26"/>
-              </w:rPr>
-            </w:pPr>
-          </w:p>
-        </w:tc>
-        <w:tc>
-          <w:tcPr>
-            <w:tcW w:w="237" w:type="pct"/>
-          </w:tcPr>
-          <w:p>
-            <w:pPr>
-              <w:rPr>
-                <w:rFonts w:ascii="Times New Roman" w:hAnsi="Times New Roman"/>
-                <w:sz w:val="26"/>
-              </w:rPr>
-            </w:pPr>
-          </w:p>
-        </w:tc>
-        <w:tc>
-          <w:tcPr>
-            <w:tcW w:w="265" w:type="pct"/>
-          </w:tcPr>
-          <w:p>
-            <w:pPr>
-              <w:jc w:val="both"/>
-              <w:rPr>
-                <w:rFonts w:ascii="Times New Roman" w:hAnsi="Times New Roman"/>
-                <w:sz w:val="26"/>
-              </w:rPr>
-            </w:pPr>
-          </w:p>
-        </w:tc>
-        <w:tc>
-          <w:tcPr>
-            <w:tcW w:w="253" w:type="pct"/>
-          </w:tcPr>
-          <w:p>
-            <w:pPr>
-              <w:jc w:val="both"/>
-              <w:rPr>
-                <w:rFonts w:ascii="Times New Roman" w:hAnsi="Times New Roman"/>
-                <w:sz w:val="26"/>
-              </w:rPr>
-            </w:pPr>
-          </w:p>
-        </w:tc>
-        <w:tc>
-          <w:tcPr>
-            <w:tcW w:w="375" w:type="pct"/>
-          </w:tcPr>
-          <w:p>
-            <w:pPr>
-              <w:jc w:val="both"/>
-              <w:rPr>
-                <w:rFonts w:ascii="Times New Roman" w:hAnsi="Times New Roman"/>
-                <w:sz w:val="26"/>
-              </w:rPr>
-            </w:pPr>
-          </w:p>
-        </w:tc>
-        <w:tc>
-          <w:tcPr>
-            <w:tcW w:w="540" w:type="pct"/>
-          </w:tcPr>
-          <w:p>
-            <w:pPr>
-              <w:jc w:val="both"/>
-              <w:rPr>
-                <w:rFonts w:ascii="Times New Roman" w:hAnsi="Times New Roman"/>
-                <w:sz w:val="26"/>
-              </w:rPr>
-            </w:pPr>
-          </w:p>
-        </w:tc>
-        <w:tc>
-          <w:tcPr>
-            <w:tcW w:w="626" w:type="pct"/>
-          </w:tcPr>
-          <w:p>
-            <w:pPr>
-              <w:jc w:val="both"/>
-              <w:rPr>
-                <w:rFonts w:ascii="Times New Roman" w:hAnsi="Times New Roman"/>
-                <w:sz w:val="26"/>
-              </w:rPr>
-            </w:pPr>
-            <w:r>
-              <w:rPr>
-                <w:rFonts w:ascii="Times New Roman" w:hAnsi="Times New Roman"/>
-                <w:sz w:val="26"/>
-              </w:rPr>
-              <w:t>Họ tên</w:t>
+            <w:tcW w:w="199" w:type="pct"/>
+          </w:tcPr>
+          <w:p>
+            <w:pPr>
+              <w:jc w:val="both"/>
+              <w:rPr>
+                <w:rFonts w:ascii="Times New Roman" w:hAnsi="Times New Roman"/>
+                <w:sz w:val="26"/>
+              </w:rPr>
+            </w:pPr>
+          </w:p>
+        </w:tc>
+        <w:tc>
+          <w:tcPr>
+            <w:tcW w:w="212" w:type="pct"/>
+          </w:tcPr>
+          <w:p>
+            <w:pPr>
+              <w:jc w:val="both"/>
+              <w:rPr>
+                <w:rFonts w:ascii="Times New Roman" w:hAnsi="Times New Roman"/>
+                <w:sz w:val="26"/>
+              </w:rPr>
+            </w:pPr>
+          </w:p>
+        </w:tc>
+        <w:tc>
+          <w:tcPr>
+            <w:tcW w:w="241" w:type="pct"/>
+          </w:tcPr>
+          <w:p>
+            <w:pPr>
+              <w:rPr>
+                <w:rFonts w:ascii="Times New Roman" w:hAnsi="Times New Roman"/>
+                <w:sz w:val="26"/>
+              </w:rPr>
+            </w:pPr>
+          </w:p>
+        </w:tc>
+        <w:tc>
+          <w:tcPr>
+            <w:tcW w:w="259" w:type="pct"/>
+          </w:tcPr>
+          <w:p>
+            <w:pPr>
+              <w:jc w:val="both"/>
+              <w:rPr>
+                <w:rFonts w:ascii="Times New Roman" w:hAnsi="Times New Roman"/>
+                <w:sz w:val="26"/>
+              </w:rPr>
+            </w:pPr>
+          </w:p>
+        </w:tc>
+        <w:tc>
+          <w:tcPr>
+            <w:tcW w:w="248" w:type="pct"/>
+          </w:tcPr>
+          <w:p>
+            <w:pPr>
+              <w:jc w:val="both"/>
+              <w:rPr>
+                <w:rFonts w:ascii="Times New Roman" w:hAnsi="Times New Roman"/>
+                <w:sz w:val="26"/>
+              </w:rPr>
+            </w:pPr>
+          </w:p>
+        </w:tc>
+        <w:tc>
+          <w:tcPr>
+            <w:tcW w:w="370" w:type="pct"/>
+          </w:tcPr>
+          <w:p>
+            <w:pPr>
+              <w:jc w:val="both"/>
+              <w:rPr>
+                <w:rFonts w:ascii="Times New Roman" w:hAnsi="Times New Roman"/>
+                <w:sz w:val="26"/>
+              </w:rPr>
+            </w:pPr>
+          </w:p>
+        </w:tc>
+        <w:tc>
+          <w:tcPr>
+            <w:tcW w:w="548" w:type="pct"/>
+          </w:tcPr>
+          <w:p>
+            <w:pPr>
+              <w:jc w:val="both"/>
+              <w:rPr>
+                <w:rFonts w:ascii="Times New Roman" w:hAnsi="Times New Roman"/>
+                <w:sz w:val="26"/>
+              </w:rPr>
+            </w:pPr>
+          </w:p>
+        </w:tc>
+        <w:tc>
+          <w:tcPr>
+            <w:tcW w:w="621" w:type="pct"/>
+          </w:tcPr>
+          <w:p>
+            <w:pPr>
+              <w:jc w:val="both"/>
+              <w:rPr>
+                <w:rFonts w:ascii="Times New Roman" w:hAnsi="Times New Roman"/>
+                <w:sz w:val="26"/>
+              </w:rPr>
+            </w:pPr>
+            <w:r>
+              <w:rPr>
+                <w:rFonts w:ascii="Times New Roman" w:hAnsi="Times New Roman"/>
+                <w:sz w:val="26"/>
+              </w:rPr>
+              <w:t>Email</w:t>
             </w:r>
           </w:p>
         </w:tc>
       </w:tr>
       <w:tr>
-        <w:tblPrEx>
-          <w:tblCellMar>
-            <w:top w:w="0" w:type="dxa"/>
-            <w:bottom w:w="0" w:type="dxa"/>
-          </w:tblCellMar>
-        </w:tblPrEx>
-        <w:tc>
-          <w:tcPr>
-            <w:tcW w:w="205" w:type="pct"/>
-          </w:tcPr>
-          <w:p>
-            <w:pPr>
-              <w:jc w:val="both"/>
-              <w:rPr>
-                <w:rFonts w:ascii="Times New Roman" w:hAnsi="Times New Roman"/>
-                <w:sz w:val="26"/>
-              </w:rPr>
-            </w:pPr>
-            <w:r>
-              <w:rPr>
-                <w:rFonts w:ascii="Times New Roman" w:hAnsi="Times New Roman"/>
-                <w:sz w:val="26"/>
-              </w:rPr>
-              <w:t>5.</w:t>
-            </w:r>
-          </w:p>
-        </w:tc>
-        <w:tc>
-          <w:tcPr>
-            <w:tcW w:w="769" w:type="pct"/>
-          </w:tcPr>
-          <w:p>
-            <w:pPr>
-              <w:jc w:val="both"/>
-              <w:rPr>
-                <w:rFonts w:ascii="Times New Roman" w:hAnsi="Times New Roman"/>
-                <w:sz w:val="26"/>
-              </w:rPr>
-            </w:pPr>
-            <w:r>
-              <w:rPr>
-                <w:rFonts w:ascii="Times New Roman" w:hAnsi="Times New Roman"/>
-                <w:sz w:val="26"/>
-              </w:rPr>
-              <w:t>SEX</w:t>
-            </w:r>
-          </w:p>
-        </w:tc>
-        <w:tc>
-          <w:tcPr>
-            <w:tcW w:w="438" w:type="pct"/>
-          </w:tcPr>
-          <w:p>
-            <w:pPr>
-              <w:jc w:val="both"/>
-              <w:rPr>
-                <w:rFonts w:ascii="Times New Roman" w:hAnsi="Times New Roman"/>
-                <w:sz w:val="26"/>
-              </w:rPr>
-            </w:pPr>
-            <w:r>
-              <w:rPr>
-                <w:rFonts w:ascii="Times New Roman" w:hAnsi="Times New Roman"/>
-                <w:sz w:val="26"/>
-              </w:rPr>
-              <w:t>boolean</w:t>
-            </w:r>
-          </w:p>
-        </w:tc>
-        <w:tc>
-          <w:tcPr>
-            <w:tcW w:w="243" w:type="pct"/>
-          </w:tcPr>
-          <w:p>
-            <w:pPr>
-              <w:jc w:val="both"/>
-              <w:rPr>
-                <w:rFonts w:ascii="Times New Roman" w:hAnsi="Times New Roman"/>
-                <w:sz w:val="26"/>
-              </w:rPr>
-            </w:pPr>
-            <w:r>
-              <w:rPr>
-                <w:rFonts w:ascii="Times New Roman" w:hAnsi="Times New Roman"/>
-                <w:sz w:val="26"/>
-              </w:rPr>
-              <w:t>1</w:t>
-            </w:r>
-          </w:p>
-        </w:tc>
-        <w:tc>
-          <w:tcPr>
-            <w:tcW w:w="237" w:type="pct"/>
+        <w:tc>
+          <w:tcPr>
+            <w:tcW w:w="208" w:type="pct"/>
+          </w:tcPr>
+          <w:p>
+            <w:pPr>
+              <w:jc w:val="both"/>
+              <w:rPr>
+                <w:rFonts w:ascii="Times New Roman" w:hAnsi="Times New Roman"/>
+                <w:sz w:val="26"/>
+              </w:rPr>
+            </w:pPr>
+            <w:r>
+              <w:rPr>
+                <w:rFonts w:ascii="Times New Roman" w:hAnsi="Times New Roman"/>
+                <w:sz w:val="26"/>
+              </w:rPr>
+              <w:t>5</w:t>
+            </w:r>
+            <w:r>
+              <w:rPr>
+                <w:rFonts w:ascii="Times New Roman" w:hAnsi="Times New Roman"/>
+                <w:sz w:val="26"/>
+              </w:rPr>
+              <w:t>.</w:t>
+            </w:r>
+          </w:p>
+        </w:tc>
+        <w:tc>
+          <w:tcPr>
+            <w:tcW w:w="763" w:type="pct"/>
+          </w:tcPr>
+          <w:p>
+            <w:pPr>
+              <w:jc w:val="both"/>
+              <w:rPr>
+                <w:rFonts w:ascii="Times New Roman" w:hAnsi="Times New Roman"/>
+                <w:sz w:val="26"/>
+              </w:rPr>
+            </w:pPr>
+            <w:r>
+              <w:rPr>
+                <w:rFonts w:ascii="Times New Roman" w:hAnsi="Times New Roman"/>
+                <w:sz w:val="26"/>
+              </w:rPr>
+              <w:t>NAME</w:t>
+            </w:r>
+          </w:p>
+        </w:tc>
+        <w:tc>
+          <w:tcPr>
+            <w:tcW w:w="432" w:type="pct"/>
+          </w:tcPr>
+          <w:p>
+            <w:pPr>
+              <w:jc w:val="both"/>
+              <w:rPr>
+                <w:rFonts w:ascii="Times New Roman" w:hAnsi="Times New Roman"/>
+                <w:sz w:val="26"/>
+              </w:rPr>
+            </w:pPr>
+            <w:r>
+              <w:rPr>
+                <w:rFonts w:ascii="Times New Roman" w:hAnsi="Times New Roman"/>
+                <w:sz w:val="26"/>
+              </w:rPr>
+              <w:t>variable character</w:t>
+            </w:r>
+          </w:p>
+        </w:tc>
+        <w:tc>
+          <w:tcPr>
+            <w:tcW w:w="247" w:type="pct"/>
+          </w:tcPr>
+          <w:p>
+            <w:pPr>
+              <w:jc w:val="both"/>
+              <w:rPr>
+                <w:rFonts w:ascii="Times New Roman" w:hAnsi="Times New Roman"/>
+                <w:sz w:val="26"/>
+              </w:rPr>
+            </w:pPr>
+            <w:r>
+              <w:rPr>
+                <w:rFonts w:ascii="Times New Roman" w:hAnsi="Times New Roman"/>
+                <w:sz w:val="26"/>
+              </w:rPr>
+              <w:t>255</w:t>
+            </w:r>
+          </w:p>
+        </w:tc>
+        <w:tc>
+          <w:tcPr>
+            <w:tcW w:w="241" w:type="pct"/>
             <w:shd w:val="clear" w:color="auto" w:fill="auto"/>
           </w:tcPr>
           <w:p>
@@ -18672,7 +18531,7 @@
         </w:tc>
         <w:tc>
           <w:tcPr>
-            <w:tcW w:w="200" w:type="pct"/>
+            <w:tcW w:w="203" w:type="pct"/>
             <w:shd w:val="clear" w:color="auto" w:fill="auto"/>
           </w:tcPr>
           <w:p>
@@ -18687,7 +18546,7 @@
         </w:tc>
         <w:tc>
           <w:tcPr>
-            <w:tcW w:w="205" w:type="pct"/>
+            <w:tcW w:w="208" w:type="pct"/>
             <w:shd w:val="clear" w:color="auto" w:fill="auto"/>
           </w:tcPr>
           <w:p>
@@ -18702,217 +18561,218 @@
         </w:tc>
         <w:tc>
           <w:tcPr>
-            <w:tcW w:w="196" w:type="pct"/>
-          </w:tcPr>
-          <w:p>
-            <w:pPr>
-              <w:jc w:val="both"/>
-              <w:rPr>
-                <w:rFonts w:ascii="Times New Roman" w:hAnsi="Times New Roman"/>
-                <w:sz w:val="26"/>
-              </w:rPr>
-            </w:pPr>
-          </w:p>
-        </w:tc>
-        <w:tc>
-          <w:tcPr>
-            <w:tcW w:w="209" w:type="pct"/>
-          </w:tcPr>
-          <w:p>
-            <w:pPr>
-              <w:jc w:val="both"/>
-              <w:rPr>
-                <w:rFonts w:ascii="Times New Roman" w:hAnsi="Times New Roman"/>
-                <w:sz w:val="26"/>
-              </w:rPr>
-            </w:pPr>
-          </w:p>
-        </w:tc>
-        <w:tc>
-          <w:tcPr>
-            <w:tcW w:w="237" w:type="pct"/>
-          </w:tcPr>
-          <w:p>
-            <w:pPr>
-              <w:rPr>
-                <w:rFonts w:ascii="Times New Roman" w:hAnsi="Times New Roman"/>
-                <w:sz w:val="26"/>
-              </w:rPr>
-            </w:pPr>
-          </w:p>
-        </w:tc>
-        <w:tc>
-          <w:tcPr>
-            <w:tcW w:w="265" w:type="pct"/>
-          </w:tcPr>
-          <w:p>
-            <w:pPr>
-              <w:jc w:val="both"/>
-              <w:rPr>
-                <w:rFonts w:ascii="Times New Roman" w:hAnsi="Times New Roman"/>
-                <w:sz w:val="26"/>
-              </w:rPr>
-            </w:pPr>
-          </w:p>
-        </w:tc>
-        <w:tc>
-          <w:tcPr>
-            <w:tcW w:w="253" w:type="pct"/>
-          </w:tcPr>
-          <w:p>
-            <w:pPr>
-              <w:jc w:val="both"/>
-              <w:rPr>
-                <w:rFonts w:ascii="Times New Roman" w:hAnsi="Times New Roman"/>
-                <w:sz w:val="26"/>
-              </w:rPr>
-            </w:pPr>
-          </w:p>
-        </w:tc>
-        <w:tc>
-          <w:tcPr>
-            <w:tcW w:w="375" w:type="pct"/>
-          </w:tcPr>
-          <w:p>
-            <w:pPr>
-              <w:jc w:val="both"/>
-              <w:rPr>
-                <w:rFonts w:ascii="Times New Roman" w:hAnsi="Times New Roman"/>
-                <w:sz w:val="26"/>
-              </w:rPr>
-            </w:pPr>
-          </w:p>
-        </w:tc>
-        <w:tc>
-          <w:tcPr>
-            <w:tcW w:w="540" w:type="pct"/>
-          </w:tcPr>
-          <w:p>
-            <w:pPr>
-              <w:jc w:val="both"/>
-              <w:rPr>
-                <w:rFonts w:ascii="Times New Roman" w:hAnsi="Times New Roman"/>
-                <w:sz w:val="26"/>
-              </w:rPr>
-            </w:pPr>
-          </w:p>
-        </w:tc>
-        <w:tc>
-          <w:tcPr>
-            <w:tcW w:w="626" w:type="pct"/>
-          </w:tcPr>
-          <w:p>
-            <w:pPr>
-              <w:jc w:val="both"/>
-              <w:rPr>
-                <w:rFonts w:ascii="Times New Roman" w:hAnsi="Times New Roman"/>
-                <w:sz w:val="26"/>
-              </w:rPr>
-            </w:pPr>
-            <w:r>
-              <w:rPr>
-                <w:rFonts w:ascii="Times New Roman" w:hAnsi="Times New Roman"/>
-                <w:sz w:val="26"/>
-              </w:rPr>
-              <w:t>Giới tính</w:t>
+            <w:tcW w:w="199" w:type="pct"/>
+          </w:tcPr>
+          <w:p>
+            <w:pPr>
+              <w:jc w:val="both"/>
+              <w:rPr>
+                <w:rFonts w:ascii="Times New Roman" w:hAnsi="Times New Roman"/>
+                <w:sz w:val="26"/>
+              </w:rPr>
+            </w:pPr>
+          </w:p>
+        </w:tc>
+        <w:tc>
+          <w:tcPr>
+            <w:tcW w:w="212" w:type="pct"/>
+          </w:tcPr>
+          <w:p>
+            <w:pPr>
+              <w:jc w:val="both"/>
+              <w:rPr>
+                <w:rFonts w:ascii="Times New Roman" w:hAnsi="Times New Roman"/>
+                <w:sz w:val="26"/>
+              </w:rPr>
+            </w:pPr>
+          </w:p>
+        </w:tc>
+        <w:tc>
+          <w:tcPr>
+            <w:tcW w:w="241" w:type="pct"/>
+          </w:tcPr>
+          <w:p>
+            <w:pPr>
+              <w:rPr>
+                <w:rFonts w:ascii="Times New Roman" w:hAnsi="Times New Roman"/>
+                <w:sz w:val="26"/>
+              </w:rPr>
+            </w:pPr>
+          </w:p>
+        </w:tc>
+        <w:tc>
+          <w:tcPr>
+            <w:tcW w:w="259" w:type="pct"/>
+          </w:tcPr>
+          <w:p>
+            <w:pPr>
+              <w:jc w:val="both"/>
+              <w:rPr>
+                <w:rFonts w:ascii="Times New Roman" w:hAnsi="Times New Roman"/>
+                <w:sz w:val="26"/>
+              </w:rPr>
+            </w:pPr>
+          </w:p>
+        </w:tc>
+        <w:tc>
+          <w:tcPr>
+            <w:tcW w:w="248" w:type="pct"/>
+          </w:tcPr>
+          <w:p>
+            <w:pPr>
+              <w:jc w:val="both"/>
+              <w:rPr>
+                <w:rFonts w:ascii="Times New Roman" w:hAnsi="Times New Roman"/>
+                <w:sz w:val="26"/>
+              </w:rPr>
+            </w:pPr>
+          </w:p>
+        </w:tc>
+        <w:tc>
+          <w:tcPr>
+            <w:tcW w:w="370" w:type="pct"/>
+          </w:tcPr>
+          <w:p>
+            <w:pPr>
+              <w:jc w:val="both"/>
+              <w:rPr>
+                <w:rFonts w:ascii="Times New Roman" w:hAnsi="Times New Roman"/>
+                <w:sz w:val="26"/>
+              </w:rPr>
+            </w:pPr>
+          </w:p>
+        </w:tc>
+        <w:tc>
+          <w:tcPr>
+            <w:tcW w:w="548" w:type="pct"/>
+          </w:tcPr>
+          <w:p>
+            <w:pPr>
+              <w:jc w:val="both"/>
+              <w:rPr>
+                <w:rFonts w:ascii="Times New Roman" w:hAnsi="Times New Roman"/>
+                <w:sz w:val="26"/>
+              </w:rPr>
+            </w:pPr>
+          </w:p>
+        </w:tc>
+        <w:tc>
+          <w:tcPr>
+            <w:tcW w:w="621" w:type="pct"/>
+          </w:tcPr>
+          <w:p>
+            <w:pPr>
+              <w:jc w:val="both"/>
+              <w:rPr>
+                <w:rFonts w:ascii="Times New Roman" w:hAnsi="Times New Roman"/>
+                <w:sz w:val="26"/>
+              </w:rPr>
+            </w:pPr>
+            <w:r>
+              <w:rPr>
+                <w:rFonts w:ascii="Times New Roman" w:hAnsi="Times New Roman"/>
+                <w:sz w:val="26"/>
+              </w:rPr>
+              <w:t>Họ tên</w:t>
             </w:r>
           </w:p>
         </w:tc>
       </w:tr>
       <w:tr>
-        <w:tblPrEx>
-          <w:tblCellMar>
-            <w:top w:w="0" w:type="dxa"/>
-            <w:bottom w:w="0" w:type="dxa"/>
-          </w:tblCellMar>
-        </w:tblPrEx>
-        <w:tc>
-          <w:tcPr>
-            <w:tcW w:w="205" w:type="pct"/>
-          </w:tcPr>
-          <w:p>
-            <w:pPr>
-              <w:jc w:val="both"/>
-              <w:rPr>
-                <w:rFonts w:ascii="Times New Roman" w:hAnsi="Times New Roman"/>
-                <w:sz w:val="26"/>
-              </w:rPr>
-            </w:pPr>
-            <w:r>
-              <w:rPr>
-                <w:rFonts w:ascii="Times New Roman" w:hAnsi="Times New Roman"/>
-                <w:sz w:val="26"/>
-              </w:rPr>
-              <w:t>6.</w:t>
-            </w:r>
-          </w:p>
-        </w:tc>
-        <w:tc>
-          <w:tcPr>
-            <w:tcW w:w="769" w:type="pct"/>
-          </w:tcPr>
-          <w:p>
-            <w:pPr>
-              <w:jc w:val="both"/>
-              <w:rPr>
-                <w:rFonts w:ascii="Times New Roman" w:hAnsi="Times New Roman"/>
-                <w:sz w:val="26"/>
-              </w:rPr>
-            </w:pPr>
-            <w:r>
-              <w:rPr>
-                <w:rFonts w:ascii="Times New Roman" w:hAnsi="Times New Roman"/>
-                <w:sz w:val="26"/>
-              </w:rPr>
-              <w:t>DOB</w:t>
-            </w:r>
-          </w:p>
-        </w:tc>
-        <w:tc>
-          <w:tcPr>
-            <w:tcW w:w="438" w:type="pct"/>
-          </w:tcPr>
-          <w:p>
-            <w:pPr>
-              <w:jc w:val="both"/>
-              <w:rPr>
-                <w:rFonts w:ascii="Times New Roman" w:hAnsi="Times New Roman"/>
-                <w:sz w:val="26"/>
-              </w:rPr>
-            </w:pPr>
-            <w:r>
-              <w:rPr>
-                <w:rFonts w:ascii="Times New Roman" w:hAnsi="Times New Roman"/>
-                <w:sz w:val="26"/>
-              </w:rPr>
-              <w:t>date</w:t>
-            </w:r>
-          </w:p>
-        </w:tc>
-        <w:tc>
-          <w:tcPr>
-            <w:tcW w:w="243" w:type="pct"/>
-          </w:tcPr>
-          <w:p>
-            <w:pPr>
-              <w:jc w:val="both"/>
-              <w:rPr>
-                <w:rFonts w:ascii="Times New Roman" w:hAnsi="Times New Roman"/>
-                <w:sz w:val="26"/>
-              </w:rPr>
-            </w:pPr>
-            <w:r>
-              <w:rPr>
-                <w:rFonts w:ascii="Times New Roman" w:hAnsi="Times New Roman"/>
-                <w:sz w:val="26"/>
-              </w:rPr>
-              <w:t>8</w:t>
-            </w:r>
-          </w:p>
-        </w:tc>
-        <w:tc>
-          <w:tcPr>
-            <w:tcW w:w="237" w:type="pct"/>
+        <w:tc>
+          <w:tcPr>
+            <w:tcW w:w="208" w:type="pct"/>
+          </w:tcPr>
+          <w:p>
+            <w:pPr>
+              <w:jc w:val="both"/>
+              <w:rPr>
+                <w:rFonts w:ascii="Times New Roman" w:hAnsi="Times New Roman"/>
+                <w:sz w:val="26"/>
+              </w:rPr>
+            </w:pPr>
+            <w:r>
+              <w:rPr>
+                <w:rFonts w:ascii="Times New Roman" w:hAnsi="Times New Roman"/>
+                <w:sz w:val="26"/>
+              </w:rPr>
+              <w:t>6</w:t>
+            </w:r>
+            <w:r>
+              <w:rPr>
+                <w:rFonts w:ascii="Times New Roman" w:hAnsi="Times New Roman"/>
+                <w:sz w:val="26"/>
+              </w:rPr>
+              <w:t>.</w:t>
+            </w:r>
+          </w:p>
+        </w:tc>
+        <w:tc>
+          <w:tcPr>
+            <w:tcW w:w="763" w:type="pct"/>
+          </w:tcPr>
+          <w:p>
+            <w:pPr>
+              <w:jc w:val="both"/>
+              <w:rPr>
+                <w:rFonts w:ascii="Times New Roman" w:hAnsi="Times New Roman"/>
+                <w:sz w:val="26"/>
+              </w:rPr>
+            </w:pPr>
+            <w:r>
+              <w:rPr>
+                <w:rFonts w:ascii="Times New Roman" w:hAnsi="Times New Roman"/>
+                <w:sz w:val="26"/>
+              </w:rPr>
+              <w:t>SEX</w:t>
+            </w:r>
+          </w:p>
+        </w:tc>
+        <w:tc>
+          <w:tcPr>
+            <w:tcW w:w="432" w:type="pct"/>
+          </w:tcPr>
+          <w:p>
+            <w:pPr>
+              <w:jc w:val="both"/>
+              <w:rPr>
+                <w:rFonts w:ascii="Times New Roman" w:hAnsi="Times New Roman"/>
+                <w:sz w:val="26"/>
+              </w:rPr>
+            </w:pPr>
+            <w:r>
+              <w:rPr>
+                <w:rFonts w:ascii="Times New Roman" w:hAnsi="Times New Roman"/>
+                <w:sz w:val="26"/>
+              </w:rPr>
+              <w:t>boolean</w:t>
+            </w:r>
+          </w:p>
+        </w:tc>
+        <w:tc>
+          <w:tcPr>
+            <w:tcW w:w="247" w:type="pct"/>
+          </w:tcPr>
+          <w:p>
+            <w:pPr>
+              <w:jc w:val="both"/>
+              <w:rPr>
+                <w:rFonts w:ascii="Times New Roman" w:hAnsi="Times New Roman"/>
+                <w:sz w:val="26"/>
+              </w:rPr>
+            </w:pPr>
+            <w:r>
+              <w:rPr>
+                <w:rFonts w:ascii="Times New Roman" w:hAnsi="Times New Roman"/>
+                <w:sz w:val="26"/>
+              </w:rPr>
+              <w:t>1</w:t>
+            </w:r>
+          </w:p>
+        </w:tc>
+        <w:tc>
+          <w:tcPr>
+            <w:tcW w:w="241" w:type="pct"/>
             <w:shd w:val="clear" w:color="auto" w:fill="auto"/>
           </w:tcPr>
           <w:p>
@@ -18927,7 +18787,7 @@
         </w:tc>
         <w:tc>
           <w:tcPr>
-            <w:tcW w:w="200" w:type="pct"/>
+            <w:tcW w:w="203" w:type="pct"/>
             <w:shd w:val="clear" w:color="auto" w:fill="auto"/>
           </w:tcPr>
           <w:p>
@@ -18942,7 +18802,7 @@
         </w:tc>
         <w:tc>
           <w:tcPr>
-            <w:tcW w:w="205" w:type="pct"/>
+            <w:tcW w:w="208" w:type="pct"/>
             <w:shd w:val="clear" w:color="auto" w:fill="auto"/>
           </w:tcPr>
           <w:p>
@@ -18957,217 +18817,218 @@
         </w:tc>
         <w:tc>
           <w:tcPr>
-            <w:tcW w:w="196" w:type="pct"/>
-          </w:tcPr>
-          <w:p>
-            <w:pPr>
-              <w:jc w:val="both"/>
-              <w:rPr>
-                <w:rFonts w:ascii="Times New Roman" w:hAnsi="Times New Roman"/>
-                <w:sz w:val="26"/>
-              </w:rPr>
-            </w:pPr>
-          </w:p>
-        </w:tc>
-        <w:tc>
-          <w:tcPr>
-            <w:tcW w:w="209" w:type="pct"/>
-          </w:tcPr>
-          <w:p>
-            <w:pPr>
-              <w:jc w:val="both"/>
-              <w:rPr>
-                <w:rFonts w:ascii="Times New Roman" w:hAnsi="Times New Roman"/>
-                <w:sz w:val="26"/>
-              </w:rPr>
-            </w:pPr>
-          </w:p>
-        </w:tc>
-        <w:tc>
-          <w:tcPr>
-            <w:tcW w:w="237" w:type="pct"/>
-          </w:tcPr>
-          <w:p>
-            <w:pPr>
-              <w:rPr>
-                <w:rFonts w:ascii="Times New Roman" w:hAnsi="Times New Roman"/>
-                <w:sz w:val="26"/>
-              </w:rPr>
-            </w:pPr>
-          </w:p>
-        </w:tc>
-        <w:tc>
-          <w:tcPr>
-            <w:tcW w:w="265" w:type="pct"/>
-          </w:tcPr>
-          <w:p>
-            <w:pPr>
-              <w:jc w:val="both"/>
-              <w:rPr>
-                <w:rFonts w:ascii="Times New Roman" w:hAnsi="Times New Roman"/>
-                <w:sz w:val="26"/>
-              </w:rPr>
-            </w:pPr>
-          </w:p>
-        </w:tc>
-        <w:tc>
-          <w:tcPr>
-            <w:tcW w:w="253" w:type="pct"/>
-          </w:tcPr>
-          <w:p>
-            <w:pPr>
-              <w:jc w:val="both"/>
-              <w:rPr>
-                <w:rFonts w:ascii="Times New Roman" w:hAnsi="Times New Roman"/>
-                <w:sz w:val="26"/>
-              </w:rPr>
-            </w:pPr>
-          </w:p>
-        </w:tc>
-        <w:tc>
-          <w:tcPr>
-            <w:tcW w:w="375" w:type="pct"/>
-          </w:tcPr>
-          <w:p>
-            <w:pPr>
-              <w:jc w:val="both"/>
-              <w:rPr>
-                <w:rFonts w:ascii="Times New Roman" w:hAnsi="Times New Roman"/>
-                <w:sz w:val="26"/>
-              </w:rPr>
-            </w:pPr>
-          </w:p>
-        </w:tc>
-        <w:tc>
-          <w:tcPr>
-            <w:tcW w:w="540" w:type="pct"/>
-          </w:tcPr>
-          <w:p>
-            <w:pPr>
-              <w:jc w:val="both"/>
-              <w:rPr>
-                <w:rFonts w:ascii="Times New Roman" w:hAnsi="Times New Roman"/>
-                <w:sz w:val="26"/>
-              </w:rPr>
-            </w:pPr>
-          </w:p>
-        </w:tc>
-        <w:tc>
-          <w:tcPr>
-            <w:tcW w:w="626" w:type="pct"/>
-          </w:tcPr>
-          <w:p>
-            <w:pPr>
-              <w:jc w:val="both"/>
-              <w:rPr>
-                <w:rFonts w:ascii="Times New Roman" w:hAnsi="Times New Roman"/>
-                <w:sz w:val="26"/>
-              </w:rPr>
-            </w:pPr>
-            <w:r>
-              <w:rPr>
-                <w:rFonts w:ascii="Times New Roman" w:hAnsi="Times New Roman"/>
-                <w:sz w:val="26"/>
-              </w:rPr>
-              <w:t>Ngày sinh</w:t>
+            <w:tcW w:w="199" w:type="pct"/>
+          </w:tcPr>
+          <w:p>
+            <w:pPr>
+              <w:jc w:val="both"/>
+              <w:rPr>
+                <w:rFonts w:ascii="Times New Roman" w:hAnsi="Times New Roman"/>
+                <w:sz w:val="26"/>
+              </w:rPr>
+            </w:pPr>
+          </w:p>
+        </w:tc>
+        <w:tc>
+          <w:tcPr>
+            <w:tcW w:w="212" w:type="pct"/>
+          </w:tcPr>
+          <w:p>
+            <w:pPr>
+              <w:jc w:val="both"/>
+              <w:rPr>
+                <w:rFonts w:ascii="Times New Roman" w:hAnsi="Times New Roman"/>
+                <w:sz w:val="26"/>
+              </w:rPr>
+            </w:pPr>
+          </w:p>
+        </w:tc>
+        <w:tc>
+          <w:tcPr>
+            <w:tcW w:w="241" w:type="pct"/>
+          </w:tcPr>
+          <w:p>
+            <w:pPr>
+              <w:rPr>
+                <w:rFonts w:ascii="Times New Roman" w:hAnsi="Times New Roman"/>
+                <w:sz w:val="26"/>
+              </w:rPr>
+            </w:pPr>
+          </w:p>
+        </w:tc>
+        <w:tc>
+          <w:tcPr>
+            <w:tcW w:w="259" w:type="pct"/>
+          </w:tcPr>
+          <w:p>
+            <w:pPr>
+              <w:jc w:val="both"/>
+              <w:rPr>
+                <w:rFonts w:ascii="Times New Roman" w:hAnsi="Times New Roman"/>
+                <w:sz w:val="26"/>
+              </w:rPr>
+            </w:pPr>
+          </w:p>
+        </w:tc>
+        <w:tc>
+          <w:tcPr>
+            <w:tcW w:w="248" w:type="pct"/>
+          </w:tcPr>
+          <w:p>
+            <w:pPr>
+              <w:jc w:val="both"/>
+              <w:rPr>
+                <w:rFonts w:ascii="Times New Roman" w:hAnsi="Times New Roman"/>
+                <w:sz w:val="26"/>
+              </w:rPr>
+            </w:pPr>
+          </w:p>
+        </w:tc>
+        <w:tc>
+          <w:tcPr>
+            <w:tcW w:w="370" w:type="pct"/>
+          </w:tcPr>
+          <w:p>
+            <w:pPr>
+              <w:jc w:val="both"/>
+              <w:rPr>
+                <w:rFonts w:ascii="Times New Roman" w:hAnsi="Times New Roman"/>
+                <w:sz w:val="26"/>
+              </w:rPr>
+            </w:pPr>
+          </w:p>
+        </w:tc>
+        <w:tc>
+          <w:tcPr>
+            <w:tcW w:w="548" w:type="pct"/>
+          </w:tcPr>
+          <w:p>
+            <w:pPr>
+              <w:jc w:val="both"/>
+              <w:rPr>
+                <w:rFonts w:ascii="Times New Roman" w:hAnsi="Times New Roman"/>
+                <w:sz w:val="26"/>
+              </w:rPr>
+            </w:pPr>
+          </w:p>
+        </w:tc>
+        <w:tc>
+          <w:tcPr>
+            <w:tcW w:w="621" w:type="pct"/>
+          </w:tcPr>
+          <w:p>
+            <w:pPr>
+              <w:jc w:val="both"/>
+              <w:rPr>
+                <w:rFonts w:ascii="Times New Roman" w:hAnsi="Times New Roman"/>
+                <w:sz w:val="26"/>
+              </w:rPr>
+            </w:pPr>
+            <w:r>
+              <w:rPr>
+                <w:rFonts w:ascii="Times New Roman" w:hAnsi="Times New Roman"/>
+                <w:sz w:val="26"/>
+              </w:rPr>
+              <w:t>Giới tính</w:t>
             </w:r>
           </w:p>
         </w:tc>
       </w:tr>
       <w:tr>
-        <w:tblPrEx>
-          <w:tblCellMar>
-            <w:top w:w="0" w:type="dxa"/>
-            <w:bottom w:w="0" w:type="dxa"/>
-          </w:tblCellMar>
-        </w:tblPrEx>
-        <w:tc>
-          <w:tcPr>
-            <w:tcW w:w="205" w:type="pct"/>
-          </w:tcPr>
-          <w:p>
-            <w:pPr>
-              <w:jc w:val="both"/>
-              <w:rPr>
-                <w:rFonts w:ascii="Times New Roman" w:hAnsi="Times New Roman"/>
-                <w:sz w:val="26"/>
-              </w:rPr>
-            </w:pPr>
-            <w:r>
-              <w:rPr>
-                <w:rFonts w:ascii="Times New Roman" w:hAnsi="Times New Roman"/>
-                <w:sz w:val="26"/>
-              </w:rPr>
-              <w:t>7.</w:t>
-            </w:r>
-          </w:p>
-        </w:tc>
-        <w:tc>
-          <w:tcPr>
-            <w:tcW w:w="769" w:type="pct"/>
-          </w:tcPr>
-          <w:p>
-            <w:pPr>
-              <w:jc w:val="both"/>
-              <w:rPr>
-                <w:rFonts w:ascii="Times New Roman" w:hAnsi="Times New Roman"/>
-                <w:sz w:val="26"/>
-              </w:rPr>
-            </w:pPr>
-            <w:r>
-              <w:rPr>
-                <w:rFonts w:ascii="Times New Roman" w:hAnsi="Times New Roman"/>
-                <w:sz w:val="26"/>
-              </w:rPr>
-              <w:t>AVATAR</w:t>
-            </w:r>
-          </w:p>
-        </w:tc>
-        <w:tc>
-          <w:tcPr>
-            <w:tcW w:w="438" w:type="pct"/>
-          </w:tcPr>
-          <w:p>
-            <w:pPr>
-              <w:jc w:val="both"/>
-              <w:rPr>
-                <w:rFonts w:ascii="Times New Roman" w:hAnsi="Times New Roman"/>
-                <w:sz w:val="26"/>
-              </w:rPr>
-            </w:pPr>
-            <w:r>
-              <w:rPr>
-                <w:rFonts w:ascii="Times New Roman" w:hAnsi="Times New Roman"/>
-                <w:sz w:val="26"/>
-              </w:rPr>
-              <w:t>variable character</w:t>
-            </w:r>
-          </w:p>
-        </w:tc>
-        <w:tc>
-          <w:tcPr>
-            <w:tcW w:w="243" w:type="pct"/>
-          </w:tcPr>
-          <w:p>
-            <w:pPr>
-              <w:jc w:val="both"/>
-              <w:rPr>
-                <w:rFonts w:ascii="Times New Roman" w:hAnsi="Times New Roman"/>
-                <w:sz w:val="26"/>
-              </w:rPr>
-            </w:pPr>
-            <w:r>
-              <w:rPr>
-                <w:rFonts w:ascii="Times New Roman" w:hAnsi="Times New Roman"/>
-                <w:sz w:val="26"/>
-              </w:rPr>
-              <w:t>255</w:t>
-            </w:r>
-          </w:p>
-        </w:tc>
-        <w:tc>
-          <w:tcPr>
-            <w:tcW w:w="237" w:type="pct"/>
+        <w:tc>
+          <w:tcPr>
+            <w:tcW w:w="208" w:type="pct"/>
+          </w:tcPr>
+          <w:p>
+            <w:pPr>
+              <w:jc w:val="both"/>
+              <w:rPr>
+                <w:rFonts w:ascii="Times New Roman" w:hAnsi="Times New Roman"/>
+                <w:sz w:val="26"/>
+              </w:rPr>
+            </w:pPr>
+            <w:r>
+              <w:rPr>
+                <w:rFonts w:ascii="Times New Roman" w:hAnsi="Times New Roman"/>
+                <w:sz w:val="26"/>
+              </w:rPr>
+              <w:t>7</w:t>
+            </w:r>
+            <w:r>
+              <w:rPr>
+                <w:rFonts w:ascii="Times New Roman" w:hAnsi="Times New Roman"/>
+                <w:sz w:val="26"/>
+              </w:rPr>
+              <w:t>.</w:t>
+            </w:r>
+          </w:p>
+        </w:tc>
+        <w:tc>
+          <w:tcPr>
+            <w:tcW w:w="763" w:type="pct"/>
+          </w:tcPr>
+          <w:p>
+            <w:pPr>
+              <w:jc w:val="both"/>
+              <w:rPr>
+                <w:rFonts w:ascii="Times New Roman" w:hAnsi="Times New Roman"/>
+                <w:sz w:val="26"/>
+              </w:rPr>
+            </w:pPr>
+            <w:r>
+              <w:rPr>
+                <w:rFonts w:ascii="Times New Roman" w:hAnsi="Times New Roman"/>
+                <w:sz w:val="26"/>
+              </w:rPr>
+              <w:t>DOB</w:t>
+            </w:r>
+          </w:p>
+        </w:tc>
+        <w:tc>
+          <w:tcPr>
+            <w:tcW w:w="432" w:type="pct"/>
+          </w:tcPr>
+          <w:p>
+            <w:pPr>
+              <w:jc w:val="both"/>
+              <w:rPr>
+                <w:rFonts w:ascii="Times New Roman" w:hAnsi="Times New Roman"/>
+                <w:sz w:val="26"/>
+              </w:rPr>
+            </w:pPr>
+            <w:r>
+              <w:rPr>
+                <w:rFonts w:ascii="Times New Roman" w:hAnsi="Times New Roman"/>
+                <w:sz w:val="26"/>
+              </w:rPr>
+              <w:t>date</w:t>
+            </w:r>
+          </w:p>
+        </w:tc>
+        <w:tc>
+          <w:tcPr>
+            <w:tcW w:w="247" w:type="pct"/>
+          </w:tcPr>
+          <w:p>
+            <w:pPr>
+              <w:jc w:val="both"/>
+              <w:rPr>
+                <w:rFonts w:ascii="Times New Roman" w:hAnsi="Times New Roman"/>
+                <w:sz w:val="26"/>
+              </w:rPr>
+            </w:pPr>
+            <w:r>
+              <w:rPr>
+                <w:rFonts w:ascii="Times New Roman" w:hAnsi="Times New Roman"/>
+                <w:sz w:val="26"/>
+              </w:rPr>
+              <w:t>8</w:t>
+            </w:r>
+          </w:p>
+        </w:tc>
+        <w:tc>
+          <w:tcPr>
+            <w:tcW w:w="241" w:type="pct"/>
             <w:shd w:val="clear" w:color="auto" w:fill="auto"/>
           </w:tcPr>
           <w:p>
@@ -19182,7 +19043,7 @@
         </w:tc>
         <w:tc>
           <w:tcPr>
-            <w:tcW w:w="200" w:type="pct"/>
+            <w:tcW w:w="203" w:type="pct"/>
             <w:shd w:val="clear" w:color="auto" w:fill="auto"/>
           </w:tcPr>
           <w:p>
@@ -19197,7 +19058,7 @@
         </w:tc>
         <w:tc>
           <w:tcPr>
-            <w:tcW w:w="205" w:type="pct"/>
+            <w:tcW w:w="208" w:type="pct"/>
             <w:shd w:val="clear" w:color="auto" w:fill="auto"/>
           </w:tcPr>
           <w:p>
@@ -19212,217 +19073,218 @@
         </w:tc>
         <w:tc>
           <w:tcPr>
-            <w:tcW w:w="196" w:type="pct"/>
-          </w:tcPr>
-          <w:p>
-            <w:pPr>
-              <w:jc w:val="both"/>
-              <w:rPr>
-                <w:rFonts w:ascii="Times New Roman" w:hAnsi="Times New Roman"/>
-                <w:sz w:val="26"/>
-              </w:rPr>
-            </w:pPr>
-          </w:p>
-        </w:tc>
-        <w:tc>
-          <w:tcPr>
-            <w:tcW w:w="209" w:type="pct"/>
-          </w:tcPr>
-          <w:p>
-            <w:pPr>
-              <w:jc w:val="both"/>
-              <w:rPr>
-                <w:rFonts w:ascii="Times New Roman" w:hAnsi="Times New Roman"/>
-                <w:sz w:val="26"/>
-              </w:rPr>
-            </w:pPr>
-          </w:p>
-        </w:tc>
-        <w:tc>
-          <w:tcPr>
-            <w:tcW w:w="237" w:type="pct"/>
-          </w:tcPr>
-          <w:p>
-            <w:pPr>
-              <w:rPr>
-                <w:rFonts w:ascii="Times New Roman" w:hAnsi="Times New Roman"/>
-                <w:sz w:val="26"/>
-              </w:rPr>
-            </w:pPr>
-          </w:p>
-        </w:tc>
-        <w:tc>
-          <w:tcPr>
-            <w:tcW w:w="265" w:type="pct"/>
-          </w:tcPr>
-          <w:p>
-            <w:pPr>
-              <w:jc w:val="both"/>
-              <w:rPr>
-                <w:rFonts w:ascii="Times New Roman" w:hAnsi="Times New Roman"/>
-                <w:sz w:val="26"/>
-              </w:rPr>
-            </w:pPr>
-          </w:p>
-        </w:tc>
-        <w:tc>
-          <w:tcPr>
-            <w:tcW w:w="253" w:type="pct"/>
-          </w:tcPr>
-          <w:p>
-            <w:pPr>
-              <w:jc w:val="both"/>
-              <w:rPr>
-                <w:rFonts w:ascii="Times New Roman" w:hAnsi="Times New Roman"/>
-                <w:sz w:val="26"/>
-              </w:rPr>
-            </w:pPr>
-          </w:p>
-        </w:tc>
-        <w:tc>
-          <w:tcPr>
-            <w:tcW w:w="375" w:type="pct"/>
-          </w:tcPr>
-          <w:p>
-            <w:pPr>
-              <w:jc w:val="both"/>
-              <w:rPr>
-                <w:rFonts w:ascii="Times New Roman" w:hAnsi="Times New Roman"/>
-                <w:sz w:val="26"/>
-              </w:rPr>
-            </w:pPr>
-          </w:p>
-        </w:tc>
-        <w:tc>
-          <w:tcPr>
-            <w:tcW w:w="540" w:type="pct"/>
-          </w:tcPr>
-          <w:p>
-            <w:pPr>
-              <w:jc w:val="both"/>
-              <w:rPr>
-                <w:rFonts w:ascii="Times New Roman" w:hAnsi="Times New Roman"/>
-                <w:sz w:val="26"/>
-              </w:rPr>
-            </w:pPr>
-          </w:p>
-        </w:tc>
-        <w:tc>
-          <w:tcPr>
-            <w:tcW w:w="626" w:type="pct"/>
-          </w:tcPr>
-          <w:p>
-            <w:pPr>
-              <w:jc w:val="both"/>
-              <w:rPr>
-                <w:rFonts w:ascii="Times New Roman" w:hAnsi="Times New Roman"/>
-                <w:sz w:val="26"/>
-              </w:rPr>
-            </w:pPr>
-            <w:r>
-              <w:rPr>
-                <w:rFonts w:ascii="Times New Roman" w:hAnsi="Times New Roman"/>
-                <w:sz w:val="26"/>
-              </w:rPr>
-              <w:t>Ảnh đại diện</w:t>
+            <w:tcW w:w="199" w:type="pct"/>
+          </w:tcPr>
+          <w:p>
+            <w:pPr>
+              <w:jc w:val="both"/>
+              <w:rPr>
+                <w:rFonts w:ascii="Times New Roman" w:hAnsi="Times New Roman"/>
+                <w:sz w:val="26"/>
+              </w:rPr>
+            </w:pPr>
+          </w:p>
+        </w:tc>
+        <w:tc>
+          <w:tcPr>
+            <w:tcW w:w="212" w:type="pct"/>
+          </w:tcPr>
+          <w:p>
+            <w:pPr>
+              <w:jc w:val="both"/>
+              <w:rPr>
+                <w:rFonts w:ascii="Times New Roman" w:hAnsi="Times New Roman"/>
+                <w:sz w:val="26"/>
+              </w:rPr>
+            </w:pPr>
+          </w:p>
+        </w:tc>
+        <w:tc>
+          <w:tcPr>
+            <w:tcW w:w="241" w:type="pct"/>
+          </w:tcPr>
+          <w:p>
+            <w:pPr>
+              <w:rPr>
+                <w:rFonts w:ascii="Times New Roman" w:hAnsi="Times New Roman"/>
+                <w:sz w:val="26"/>
+              </w:rPr>
+            </w:pPr>
+          </w:p>
+        </w:tc>
+        <w:tc>
+          <w:tcPr>
+            <w:tcW w:w="259" w:type="pct"/>
+          </w:tcPr>
+          <w:p>
+            <w:pPr>
+              <w:jc w:val="both"/>
+              <w:rPr>
+                <w:rFonts w:ascii="Times New Roman" w:hAnsi="Times New Roman"/>
+                <w:sz w:val="26"/>
+              </w:rPr>
+            </w:pPr>
+          </w:p>
+        </w:tc>
+        <w:tc>
+          <w:tcPr>
+            <w:tcW w:w="248" w:type="pct"/>
+          </w:tcPr>
+          <w:p>
+            <w:pPr>
+              <w:jc w:val="both"/>
+              <w:rPr>
+                <w:rFonts w:ascii="Times New Roman" w:hAnsi="Times New Roman"/>
+                <w:sz w:val="26"/>
+              </w:rPr>
+            </w:pPr>
+          </w:p>
+        </w:tc>
+        <w:tc>
+          <w:tcPr>
+            <w:tcW w:w="370" w:type="pct"/>
+          </w:tcPr>
+          <w:p>
+            <w:pPr>
+              <w:jc w:val="both"/>
+              <w:rPr>
+                <w:rFonts w:ascii="Times New Roman" w:hAnsi="Times New Roman"/>
+                <w:sz w:val="26"/>
+              </w:rPr>
+            </w:pPr>
+          </w:p>
+        </w:tc>
+        <w:tc>
+          <w:tcPr>
+            <w:tcW w:w="548" w:type="pct"/>
+          </w:tcPr>
+          <w:p>
+            <w:pPr>
+              <w:jc w:val="both"/>
+              <w:rPr>
+                <w:rFonts w:ascii="Times New Roman" w:hAnsi="Times New Roman"/>
+                <w:sz w:val="26"/>
+              </w:rPr>
+            </w:pPr>
+          </w:p>
+        </w:tc>
+        <w:tc>
+          <w:tcPr>
+            <w:tcW w:w="621" w:type="pct"/>
+          </w:tcPr>
+          <w:p>
+            <w:pPr>
+              <w:jc w:val="both"/>
+              <w:rPr>
+                <w:rFonts w:ascii="Times New Roman" w:hAnsi="Times New Roman"/>
+                <w:sz w:val="26"/>
+              </w:rPr>
+            </w:pPr>
+            <w:r>
+              <w:rPr>
+                <w:rFonts w:ascii="Times New Roman" w:hAnsi="Times New Roman"/>
+                <w:sz w:val="26"/>
+              </w:rPr>
+              <w:t>Ngày sinh</w:t>
             </w:r>
           </w:p>
         </w:tc>
       </w:tr>
       <w:tr>
-        <w:tblPrEx>
-          <w:tblCellMar>
-            <w:top w:w="0" w:type="dxa"/>
-            <w:bottom w:w="0" w:type="dxa"/>
-          </w:tblCellMar>
-        </w:tblPrEx>
-        <w:tc>
-          <w:tcPr>
-            <w:tcW w:w="205" w:type="pct"/>
-          </w:tcPr>
-          <w:p>
-            <w:pPr>
-              <w:jc w:val="both"/>
-              <w:rPr>
-                <w:rFonts w:ascii="Times New Roman" w:hAnsi="Times New Roman"/>
-                <w:sz w:val="26"/>
-              </w:rPr>
-            </w:pPr>
-            <w:r>
-              <w:rPr>
-                <w:rFonts w:ascii="Times New Roman" w:hAnsi="Times New Roman"/>
-                <w:sz w:val="26"/>
-              </w:rPr>
-              <w:t>8.</w:t>
-            </w:r>
-          </w:p>
-        </w:tc>
-        <w:tc>
-          <w:tcPr>
-            <w:tcW w:w="769" w:type="pct"/>
-          </w:tcPr>
-          <w:p>
-            <w:pPr>
-              <w:jc w:val="both"/>
-              <w:rPr>
-                <w:rFonts w:ascii="Times New Roman" w:hAnsi="Times New Roman"/>
-                <w:sz w:val="26"/>
-              </w:rPr>
-            </w:pPr>
-            <w:r>
-              <w:rPr>
-                <w:rFonts w:ascii="Times New Roman" w:hAnsi="Times New Roman"/>
-                <w:sz w:val="26"/>
-              </w:rPr>
-              <w:t>ROLE</w:t>
-            </w:r>
-          </w:p>
-        </w:tc>
-        <w:tc>
-          <w:tcPr>
-            <w:tcW w:w="438" w:type="pct"/>
-          </w:tcPr>
-          <w:p>
-            <w:pPr>
-              <w:jc w:val="both"/>
-              <w:rPr>
-                <w:rFonts w:ascii="Times New Roman" w:hAnsi="Times New Roman"/>
-                <w:sz w:val="26"/>
-              </w:rPr>
-            </w:pPr>
-            <w:r>
-              <w:rPr>
-                <w:rFonts w:ascii="Times New Roman" w:hAnsi="Times New Roman"/>
-                <w:sz w:val="26"/>
-              </w:rPr>
-              <w:t>integer</w:t>
-            </w:r>
-          </w:p>
-        </w:tc>
-        <w:tc>
-          <w:tcPr>
-            <w:tcW w:w="243" w:type="pct"/>
-          </w:tcPr>
-          <w:p>
-            <w:pPr>
-              <w:jc w:val="both"/>
-              <w:rPr>
-                <w:rFonts w:ascii="Times New Roman" w:hAnsi="Times New Roman"/>
-                <w:sz w:val="26"/>
-              </w:rPr>
-            </w:pPr>
-            <w:r>
-              <w:rPr>
-                <w:rFonts w:ascii="Times New Roman" w:hAnsi="Times New Roman"/>
-                <w:sz w:val="26"/>
-              </w:rPr>
-              <w:t>1</w:t>
-            </w:r>
-          </w:p>
-        </w:tc>
-        <w:tc>
-          <w:tcPr>
-            <w:tcW w:w="237" w:type="pct"/>
+        <w:tc>
+          <w:tcPr>
+            <w:tcW w:w="208" w:type="pct"/>
+          </w:tcPr>
+          <w:p>
+            <w:pPr>
+              <w:jc w:val="both"/>
+              <w:rPr>
+                <w:rFonts w:ascii="Times New Roman" w:hAnsi="Times New Roman"/>
+                <w:sz w:val="26"/>
+              </w:rPr>
+            </w:pPr>
+            <w:r>
+              <w:rPr>
+                <w:rFonts w:ascii="Times New Roman" w:hAnsi="Times New Roman"/>
+                <w:sz w:val="26"/>
+              </w:rPr>
+              <w:t>8</w:t>
+            </w:r>
+            <w:r>
+              <w:rPr>
+                <w:rFonts w:ascii="Times New Roman" w:hAnsi="Times New Roman"/>
+                <w:sz w:val="26"/>
+              </w:rPr>
+              <w:t>.</w:t>
+            </w:r>
+          </w:p>
+        </w:tc>
+        <w:tc>
+          <w:tcPr>
+            <w:tcW w:w="763" w:type="pct"/>
+          </w:tcPr>
+          <w:p>
+            <w:pPr>
+              <w:jc w:val="both"/>
+              <w:rPr>
+                <w:rFonts w:ascii="Times New Roman" w:hAnsi="Times New Roman"/>
+                <w:sz w:val="26"/>
+              </w:rPr>
+            </w:pPr>
+            <w:r>
+              <w:rPr>
+                <w:rFonts w:ascii="Times New Roman" w:hAnsi="Times New Roman"/>
+                <w:sz w:val="26"/>
+              </w:rPr>
+              <w:t>AVATAR</w:t>
+            </w:r>
+          </w:p>
+        </w:tc>
+        <w:tc>
+          <w:tcPr>
+            <w:tcW w:w="432" w:type="pct"/>
+          </w:tcPr>
+          <w:p>
+            <w:pPr>
+              <w:jc w:val="both"/>
+              <w:rPr>
+                <w:rFonts w:ascii="Times New Roman" w:hAnsi="Times New Roman"/>
+                <w:sz w:val="26"/>
+              </w:rPr>
+            </w:pPr>
+            <w:r>
+              <w:rPr>
+                <w:rFonts w:ascii="Times New Roman" w:hAnsi="Times New Roman"/>
+                <w:sz w:val="26"/>
+              </w:rPr>
+              <w:t>variable character</w:t>
+            </w:r>
+          </w:p>
+        </w:tc>
+        <w:tc>
+          <w:tcPr>
+            <w:tcW w:w="247" w:type="pct"/>
+          </w:tcPr>
+          <w:p>
+            <w:pPr>
+              <w:jc w:val="both"/>
+              <w:rPr>
+                <w:rFonts w:ascii="Times New Roman" w:hAnsi="Times New Roman"/>
+                <w:sz w:val="26"/>
+              </w:rPr>
+            </w:pPr>
+            <w:r>
+              <w:rPr>
+                <w:rFonts w:ascii="Times New Roman" w:hAnsi="Times New Roman"/>
+                <w:sz w:val="26"/>
+              </w:rPr>
+              <w:t>255</w:t>
+            </w:r>
+          </w:p>
+        </w:tc>
+        <w:tc>
+          <w:tcPr>
+            <w:tcW w:w="241" w:type="pct"/>
             <w:shd w:val="clear" w:color="auto" w:fill="auto"/>
           </w:tcPr>
           <w:p>
@@ -19437,7 +19299,7 @@
         </w:tc>
         <w:tc>
           <w:tcPr>
-            <w:tcW w:w="200" w:type="pct"/>
+            <w:tcW w:w="203" w:type="pct"/>
             <w:shd w:val="clear" w:color="auto" w:fill="auto"/>
           </w:tcPr>
           <w:p>
@@ -19452,7 +19314,7 @@
         </w:tc>
         <w:tc>
           <w:tcPr>
-            <w:tcW w:w="205" w:type="pct"/>
+            <w:tcW w:w="208" w:type="pct"/>
             <w:shd w:val="clear" w:color="auto" w:fill="auto"/>
           </w:tcPr>
           <w:p>
@@ -19467,161 +19329,418 @@
         </w:tc>
         <w:tc>
           <w:tcPr>
-            <w:tcW w:w="196" w:type="pct"/>
-          </w:tcPr>
-          <w:p>
-            <w:pPr>
-              <w:jc w:val="both"/>
-              <w:rPr>
-                <w:rFonts w:ascii="Times New Roman" w:hAnsi="Times New Roman"/>
-                <w:sz w:val="26"/>
-              </w:rPr>
-            </w:pPr>
-          </w:p>
-        </w:tc>
-        <w:tc>
-          <w:tcPr>
-            <w:tcW w:w="209" w:type="pct"/>
-          </w:tcPr>
-          <w:p>
-            <w:pPr>
-              <w:jc w:val="both"/>
-              <w:rPr>
-                <w:rFonts w:ascii="Times New Roman" w:hAnsi="Times New Roman"/>
-                <w:sz w:val="26"/>
-              </w:rPr>
-            </w:pPr>
-          </w:p>
-        </w:tc>
-        <w:tc>
-          <w:tcPr>
-            <w:tcW w:w="237" w:type="pct"/>
-          </w:tcPr>
-          <w:p>
-            <w:pPr>
-              <w:rPr>
-                <w:rFonts w:ascii="Times New Roman" w:hAnsi="Times New Roman"/>
-                <w:sz w:val="26"/>
-              </w:rPr>
-            </w:pPr>
-            <w:r>
-              <w:rPr>
-                <w:rFonts w:ascii="Times New Roman" w:hAnsi="Times New Roman"/>
-                <w:sz w:val="26"/>
-              </w:rPr>
-              <w:t>2</w:t>
-            </w:r>
-          </w:p>
-        </w:tc>
-        <w:tc>
-          <w:tcPr>
-            <w:tcW w:w="265" w:type="pct"/>
-          </w:tcPr>
-          <w:p>
-            <w:pPr>
-              <w:jc w:val="both"/>
-              <w:rPr>
-                <w:rFonts w:ascii="Times New Roman" w:hAnsi="Times New Roman"/>
-                <w:sz w:val="26"/>
-              </w:rPr>
-            </w:pPr>
-          </w:p>
-        </w:tc>
-        <w:tc>
-          <w:tcPr>
-            <w:tcW w:w="253" w:type="pct"/>
-          </w:tcPr>
-          <w:p>
-            <w:pPr>
-              <w:jc w:val="both"/>
-              <w:rPr>
-                <w:rFonts w:ascii="Times New Roman" w:hAnsi="Times New Roman"/>
-                <w:sz w:val="26"/>
-              </w:rPr>
-            </w:pPr>
-          </w:p>
-        </w:tc>
-        <w:tc>
-          <w:tcPr>
-            <w:tcW w:w="375" w:type="pct"/>
-          </w:tcPr>
-          <w:p>
-            <w:pPr>
-              <w:jc w:val="both"/>
-              <w:rPr>
-                <w:rFonts w:ascii="Times New Roman" w:hAnsi="Times New Roman"/>
-                <w:sz w:val="26"/>
-              </w:rPr>
-            </w:pPr>
-          </w:p>
-        </w:tc>
-        <w:tc>
-          <w:tcPr>
-            <w:tcW w:w="540" w:type="pct"/>
-          </w:tcPr>
-          <w:p>
-            <w:pPr>
-              <w:jc w:val="both"/>
-              <w:rPr>
-                <w:rFonts w:ascii="Times New Roman" w:hAnsi="Times New Roman"/>
-                <w:sz w:val="26"/>
-              </w:rPr>
-            </w:pPr>
-          </w:p>
-        </w:tc>
-        <w:tc>
-          <w:tcPr>
-            <w:tcW w:w="626" w:type="pct"/>
-          </w:tcPr>
-          <w:p>
-            <w:pPr>
-              <w:jc w:val="both"/>
-              <w:rPr>
-                <w:rFonts w:ascii="Times New Roman" w:hAnsi="Times New Roman"/>
-                <w:sz w:val="26"/>
-              </w:rPr>
-            </w:pPr>
-            <w:r>
-              <w:rPr>
-                <w:rFonts w:ascii="Times New Roman" w:hAnsi="Times New Roman"/>
-                <w:sz w:val="26"/>
-              </w:rPr>
-              <w:t>Phân quyền</w:t>
+            <w:tcW w:w="199" w:type="pct"/>
+          </w:tcPr>
+          <w:p>
+            <w:pPr>
+              <w:jc w:val="both"/>
+              <w:rPr>
+                <w:rFonts w:ascii="Times New Roman" w:hAnsi="Times New Roman"/>
+                <w:sz w:val="26"/>
+              </w:rPr>
+            </w:pPr>
+          </w:p>
+        </w:tc>
+        <w:tc>
+          <w:tcPr>
+            <w:tcW w:w="212" w:type="pct"/>
+          </w:tcPr>
+          <w:p>
+            <w:pPr>
+              <w:jc w:val="both"/>
+              <w:rPr>
+                <w:rFonts w:ascii="Times New Roman" w:hAnsi="Times New Roman"/>
+                <w:sz w:val="26"/>
+              </w:rPr>
+            </w:pPr>
+          </w:p>
+        </w:tc>
+        <w:tc>
+          <w:tcPr>
+            <w:tcW w:w="241" w:type="pct"/>
+          </w:tcPr>
+          <w:p>
+            <w:pPr>
+              <w:rPr>
+                <w:rFonts w:ascii="Times New Roman" w:hAnsi="Times New Roman"/>
+                <w:sz w:val="26"/>
+              </w:rPr>
+            </w:pPr>
+          </w:p>
+        </w:tc>
+        <w:tc>
+          <w:tcPr>
+            <w:tcW w:w="259" w:type="pct"/>
+          </w:tcPr>
+          <w:p>
+            <w:pPr>
+              <w:jc w:val="both"/>
+              <w:rPr>
+                <w:rFonts w:ascii="Times New Roman" w:hAnsi="Times New Roman"/>
+                <w:sz w:val="26"/>
+              </w:rPr>
+            </w:pPr>
+          </w:p>
+        </w:tc>
+        <w:tc>
+          <w:tcPr>
+            <w:tcW w:w="248" w:type="pct"/>
+          </w:tcPr>
+          <w:p>
+            <w:pPr>
+              <w:jc w:val="both"/>
+              <w:rPr>
+                <w:rFonts w:ascii="Times New Roman" w:hAnsi="Times New Roman"/>
+                <w:sz w:val="26"/>
+              </w:rPr>
+            </w:pPr>
+          </w:p>
+        </w:tc>
+        <w:tc>
+          <w:tcPr>
+            <w:tcW w:w="370" w:type="pct"/>
+          </w:tcPr>
+          <w:p>
+            <w:pPr>
+              <w:jc w:val="both"/>
+              <w:rPr>
+                <w:rFonts w:ascii="Times New Roman" w:hAnsi="Times New Roman"/>
+                <w:sz w:val="26"/>
+              </w:rPr>
+            </w:pPr>
+          </w:p>
+        </w:tc>
+        <w:tc>
+          <w:tcPr>
+            <w:tcW w:w="548" w:type="pct"/>
+          </w:tcPr>
+          <w:p>
+            <w:pPr>
+              <w:jc w:val="both"/>
+              <w:rPr>
+                <w:rFonts w:ascii="Times New Roman" w:hAnsi="Times New Roman"/>
+                <w:sz w:val="26"/>
+              </w:rPr>
+            </w:pPr>
+          </w:p>
+        </w:tc>
+        <w:tc>
+          <w:tcPr>
+            <w:tcW w:w="621" w:type="pct"/>
+          </w:tcPr>
+          <w:p>
+            <w:pPr>
+              <w:jc w:val="both"/>
+              <w:rPr>
+                <w:rFonts w:ascii="Times New Roman" w:hAnsi="Times New Roman"/>
+                <w:sz w:val="26"/>
+              </w:rPr>
+            </w:pPr>
+            <w:r>
+              <w:rPr>
+                <w:rFonts w:ascii="Times New Roman" w:hAnsi="Times New Roman"/>
+                <w:sz w:val="26"/>
+              </w:rPr>
+              <w:t>Ảnh đại diện</w:t>
             </w:r>
           </w:p>
         </w:tc>
       </w:tr>
       <w:tr>
-        <w:tblPrEx>
-          <w:tblCellMar>
-            <w:top w:w="0" w:type="dxa"/>
-            <w:bottom w:w="0" w:type="dxa"/>
-          </w:tblCellMar>
-        </w:tblPrEx>
-        <w:tc>
-          <w:tcPr>
-            <w:tcW w:w="205" w:type="pct"/>
-          </w:tcPr>
-          <w:p>
-            <w:pPr>
-              <w:jc w:val="both"/>
-              <w:rPr>
-                <w:rFonts w:ascii="Times New Roman" w:hAnsi="Times New Roman"/>
-                <w:sz w:val="26"/>
-              </w:rPr>
-            </w:pPr>
-            <w:r>
-              <w:rPr>
-                <w:rFonts w:ascii="Times New Roman" w:hAnsi="Times New Roman"/>
-                <w:sz w:val="26"/>
-              </w:rPr>
-              <w:t>9.</w:t>
-            </w:r>
-          </w:p>
-        </w:tc>
-        <w:tc>
-          <w:tcPr>
-            <w:tcW w:w="769" w:type="pct"/>
+        <w:tc>
+          <w:tcPr>
+            <w:tcW w:w="208" w:type="pct"/>
+          </w:tcPr>
+          <w:p>
+            <w:pPr>
+              <w:jc w:val="both"/>
+              <w:rPr>
+                <w:rFonts w:ascii="Times New Roman" w:hAnsi="Times New Roman"/>
+                <w:sz w:val="26"/>
+              </w:rPr>
+            </w:pPr>
+            <w:r>
+              <w:rPr>
+                <w:rFonts w:ascii="Times New Roman" w:hAnsi="Times New Roman"/>
+                <w:sz w:val="26"/>
+              </w:rPr>
+              <w:t>9</w:t>
+            </w:r>
+            <w:r>
+              <w:rPr>
+                <w:rFonts w:ascii="Times New Roman" w:hAnsi="Times New Roman"/>
+                <w:sz w:val="26"/>
+              </w:rPr>
+              <w:t>.</w:t>
+            </w:r>
+          </w:p>
+        </w:tc>
+        <w:tc>
+          <w:tcPr>
+            <w:tcW w:w="763" w:type="pct"/>
+          </w:tcPr>
+          <w:p>
+            <w:pPr>
+              <w:jc w:val="both"/>
+              <w:rPr>
+                <w:rFonts w:ascii="Times New Roman" w:hAnsi="Times New Roman"/>
+                <w:sz w:val="26"/>
+              </w:rPr>
+            </w:pPr>
+            <w:r>
+              <w:rPr>
+                <w:rFonts w:ascii="Times New Roman" w:hAnsi="Times New Roman"/>
+                <w:sz w:val="26"/>
+              </w:rPr>
+              <w:t>ROLE</w:t>
+            </w:r>
+          </w:p>
+        </w:tc>
+        <w:tc>
+          <w:tcPr>
+            <w:tcW w:w="432" w:type="pct"/>
+          </w:tcPr>
+          <w:p>
+            <w:pPr>
+              <w:jc w:val="both"/>
+              <w:rPr>
+                <w:rFonts w:ascii="Times New Roman" w:hAnsi="Times New Roman"/>
+                <w:sz w:val="26"/>
+              </w:rPr>
+            </w:pPr>
+            <w:r>
+              <w:rPr>
+                <w:rFonts w:ascii="Times New Roman" w:hAnsi="Times New Roman"/>
+                <w:sz w:val="26"/>
+              </w:rPr>
+              <w:t>integer</w:t>
+            </w:r>
+          </w:p>
+        </w:tc>
+        <w:tc>
+          <w:tcPr>
+            <w:tcW w:w="247" w:type="pct"/>
+          </w:tcPr>
+          <w:p>
+            <w:pPr>
+              <w:jc w:val="both"/>
+              <w:rPr>
+                <w:rFonts w:ascii="Times New Roman" w:hAnsi="Times New Roman"/>
+                <w:sz w:val="26"/>
+              </w:rPr>
+            </w:pPr>
+            <w:r>
+              <w:rPr>
+                <w:rFonts w:ascii="Times New Roman" w:hAnsi="Times New Roman"/>
+                <w:sz w:val="26"/>
+              </w:rPr>
+              <w:t>1</w:t>
+            </w:r>
+          </w:p>
+        </w:tc>
+        <w:tc>
+          <w:tcPr>
+            <w:tcW w:w="241" w:type="pct"/>
+            <w:shd w:val="clear" w:color="auto" w:fill="auto"/>
+          </w:tcPr>
+          <w:p>
+            <w:pPr>
+              <w:jc w:val="both"/>
+              <w:rPr>
+                <w:rFonts w:ascii="Times New Roman" w:hAnsi="Times New Roman"/>
+                <w:sz w:val="26"/>
+              </w:rPr>
+            </w:pPr>
+          </w:p>
+        </w:tc>
+        <w:tc>
+          <w:tcPr>
+            <w:tcW w:w="203" w:type="pct"/>
+            <w:shd w:val="clear" w:color="auto" w:fill="auto"/>
+          </w:tcPr>
+          <w:p>
+            <w:pPr>
+              <w:jc w:val="both"/>
+              <w:rPr>
+                <w:rFonts w:ascii="Times New Roman" w:hAnsi="Times New Roman"/>
+                <w:sz w:val="26"/>
+              </w:rPr>
+            </w:pPr>
+          </w:p>
+        </w:tc>
+        <w:tc>
+          <w:tcPr>
+            <w:tcW w:w="208" w:type="pct"/>
+            <w:shd w:val="clear" w:color="auto" w:fill="auto"/>
+          </w:tcPr>
+          <w:p>
+            <w:pPr>
+              <w:jc w:val="both"/>
+              <w:rPr>
+                <w:rFonts w:ascii="Times New Roman" w:hAnsi="Times New Roman"/>
+                <w:sz w:val="26"/>
+              </w:rPr>
+            </w:pPr>
+          </w:p>
+        </w:tc>
+        <w:tc>
+          <w:tcPr>
+            <w:tcW w:w="199" w:type="pct"/>
+          </w:tcPr>
+          <w:p>
+            <w:pPr>
+              <w:jc w:val="both"/>
+              <w:rPr>
+                <w:rFonts w:ascii="Times New Roman" w:hAnsi="Times New Roman"/>
+                <w:sz w:val="26"/>
+              </w:rPr>
+            </w:pPr>
+          </w:p>
+        </w:tc>
+        <w:tc>
+          <w:tcPr>
+            <w:tcW w:w="212" w:type="pct"/>
+          </w:tcPr>
+          <w:p>
+            <w:pPr>
+              <w:jc w:val="both"/>
+              <w:rPr>
+                <w:rFonts w:ascii="Times New Roman" w:hAnsi="Times New Roman"/>
+                <w:sz w:val="26"/>
+              </w:rPr>
+            </w:pPr>
+          </w:p>
+        </w:tc>
+        <w:tc>
+          <w:tcPr>
+            <w:tcW w:w="241" w:type="pct"/>
+          </w:tcPr>
+          <w:p>
+            <w:pPr>
+              <w:rPr>
+                <w:rFonts w:ascii="Times New Roman" w:hAnsi="Times New Roman"/>
+                <w:sz w:val="26"/>
+              </w:rPr>
+            </w:pPr>
+            <w:r>
+              <w:rPr>
+                <w:rFonts w:ascii="Times New Roman" w:hAnsi="Times New Roman"/>
+                <w:sz w:val="26"/>
+              </w:rPr>
+              <w:t>2</w:t>
+            </w:r>
+          </w:p>
+        </w:tc>
+        <w:tc>
+          <w:tcPr>
+            <w:tcW w:w="259" w:type="pct"/>
+          </w:tcPr>
+          <w:p>
+            <w:pPr>
+              <w:jc w:val="both"/>
+              <w:rPr>
+                <w:rFonts w:ascii="Times New Roman" w:hAnsi="Times New Roman"/>
+                <w:sz w:val="26"/>
+              </w:rPr>
+            </w:pPr>
+          </w:p>
+        </w:tc>
+        <w:tc>
+          <w:tcPr>
+            <w:tcW w:w="248" w:type="pct"/>
+          </w:tcPr>
+          <w:p>
+            <w:pPr>
+              <w:jc w:val="both"/>
+              <w:rPr>
+                <w:rFonts w:ascii="Times New Roman" w:hAnsi="Times New Roman"/>
+                <w:sz w:val="26"/>
+              </w:rPr>
+            </w:pPr>
+          </w:p>
+        </w:tc>
+        <w:tc>
+          <w:tcPr>
+            <w:tcW w:w="370" w:type="pct"/>
+          </w:tcPr>
+          <w:p>
+            <w:pPr>
+              <w:jc w:val="both"/>
+              <w:rPr>
+                <w:rFonts w:ascii="Times New Roman" w:hAnsi="Times New Roman"/>
+                <w:sz w:val="26"/>
+              </w:rPr>
+            </w:pPr>
+          </w:p>
+        </w:tc>
+        <w:tc>
+          <w:tcPr>
+            <w:tcW w:w="548" w:type="pct"/>
+          </w:tcPr>
+          <w:p>
+            <w:pPr>
+              <w:jc w:val="both"/>
+              <w:rPr>
+                <w:rFonts w:ascii="Times New Roman" w:hAnsi="Times New Roman"/>
+                <w:sz w:val="26"/>
+              </w:rPr>
+            </w:pPr>
+          </w:p>
+        </w:tc>
+        <w:tc>
+          <w:tcPr>
+            <w:tcW w:w="621" w:type="pct"/>
+          </w:tcPr>
+          <w:p>
+            <w:pPr>
+              <w:jc w:val="both"/>
+              <w:rPr>
+                <w:rFonts w:ascii="Times New Roman" w:hAnsi="Times New Roman"/>
+                <w:sz w:val="26"/>
+              </w:rPr>
+            </w:pPr>
+            <w:r>
+              <w:rPr>
+                <w:rFonts w:ascii="Times New Roman" w:hAnsi="Times New Roman"/>
+                <w:sz w:val="26"/>
+              </w:rPr>
+              <w:t>Phân quyền</w:t>
+            </w:r>
+          </w:p>
+        </w:tc>
+      </w:tr>
+      <w:tr>
+        <w:tc>
+          <w:tcPr>
+            <w:tcW w:w="208" w:type="pct"/>
+          </w:tcPr>
+          <w:p>
+            <w:pPr>
+              <w:jc w:val="both"/>
+              <w:rPr>
+                <w:rFonts w:ascii="Times New Roman" w:hAnsi="Times New Roman"/>
+                <w:sz w:val="26"/>
+              </w:rPr>
+            </w:pPr>
+            <w:r>
+              <w:rPr>
+                <w:rFonts w:ascii="Times New Roman" w:hAnsi="Times New Roman"/>
+                <w:sz w:val="26"/>
+              </w:rPr>
+              <w:t>10</w:t>
+            </w:r>
+            <w:r>
+              <w:rPr>
+                <w:rFonts w:ascii="Times New Roman" w:hAnsi="Times New Roman"/>
+                <w:sz w:val="26"/>
+              </w:rPr>
+              <w:t>.</w:t>
+            </w:r>
+          </w:p>
+        </w:tc>
+        <w:tc>
+          <w:tcPr>
+            <w:tcW w:w="763" w:type="pct"/>
           </w:tcPr>
           <w:p>
             <w:pPr>
@@ -19642,7 +19761,7 @@
         </w:tc>
         <w:tc>
           <w:tcPr>
-            <w:tcW w:w="438" w:type="pct"/>
+            <w:tcW w:w="432" w:type="pct"/>
           </w:tcPr>
           <w:p>
             <w:pPr>
@@ -19663,7 +19782,7 @@
         </w:tc>
         <w:tc>
           <w:tcPr>
-            <w:tcW w:w="243" w:type="pct"/>
+            <w:tcW w:w="247" w:type="pct"/>
           </w:tcPr>
           <w:p>
             <w:pPr>
@@ -19684,7 +19803,7 @@
         </w:tc>
         <w:tc>
           <w:tcPr>
-            <w:tcW w:w="237" w:type="pct"/>
+            <w:tcW w:w="241" w:type="pct"/>
             <w:shd w:val="clear" w:color="auto" w:fill="auto"/>
           </w:tcPr>
           <w:p>
@@ -19699,7 +19818,7 @@
         </w:tc>
         <w:tc>
           <w:tcPr>
-            <w:tcW w:w="200" w:type="pct"/>
+            <w:tcW w:w="203" w:type="pct"/>
             <w:shd w:val="clear" w:color="auto" w:fill="auto"/>
           </w:tcPr>
           <w:p>
@@ -19714,7 +19833,7 @@
         </w:tc>
         <w:tc>
           <w:tcPr>
-            <w:tcW w:w="205" w:type="pct"/>
+            <w:tcW w:w="208" w:type="pct"/>
             <w:shd w:val="clear" w:color="auto" w:fill="auto"/>
           </w:tcPr>
           <w:p>
@@ -19729,90 +19848,90 @@
         </w:tc>
         <w:tc>
           <w:tcPr>
-            <w:tcW w:w="196" w:type="pct"/>
-          </w:tcPr>
-          <w:p>
-            <w:pPr>
-              <w:jc w:val="both"/>
-              <w:rPr>
-                <w:rFonts w:ascii="Times New Roman" w:hAnsi="Times New Roman"/>
-                <w:sz w:val="26"/>
-              </w:rPr>
-            </w:pPr>
-          </w:p>
-        </w:tc>
-        <w:tc>
-          <w:tcPr>
-            <w:tcW w:w="209" w:type="pct"/>
-          </w:tcPr>
-          <w:p>
-            <w:pPr>
-              <w:jc w:val="both"/>
-              <w:rPr>
-                <w:rFonts w:ascii="Times New Roman" w:hAnsi="Times New Roman"/>
-                <w:sz w:val="26"/>
-              </w:rPr>
-            </w:pPr>
-          </w:p>
-        </w:tc>
-        <w:tc>
-          <w:tcPr>
-            <w:tcW w:w="237" w:type="pct"/>
-          </w:tcPr>
-          <w:p>
-            <w:pPr>
-              <w:rPr>
-                <w:rFonts w:ascii="Times New Roman" w:hAnsi="Times New Roman"/>
-                <w:sz w:val="26"/>
-              </w:rPr>
-            </w:pPr>
-          </w:p>
-        </w:tc>
-        <w:tc>
-          <w:tcPr>
-            <w:tcW w:w="265" w:type="pct"/>
-          </w:tcPr>
-          <w:p>
-            <w:pPr>
-              <w:jc w:val="both"/>
-              <w:rPr>
-                <w:rFonts w:ascii="Times New Roman" w:hAnsi="Times New Roman"/>
-                <w:sz w:val="26"/>
-              </w:rPr>
-            </w:pPr>
-          </w:p>
-        </w:tc>
-        <w:tc>
-          <w:tcPr>
-            <w:tcW w:w="253" w:type="pct"/>
-          </w:tcPr>
-          <w:p>
-            <w:pPr>
-              <w:jc w:val="both"/>
-              <w:rPr>
-                <w:rFonts w:ascii="Times New Roman" w:hAnsi="Times New Roman"/>
-                <w:sz w:val="26"/>
-              </w:rPr>
-            </w:pPr>
-          </w:p>
-        </w:tc>
-        <w:tc>
-          <w:tcPr>
-            <w:tcW w:w="375" w:type="pct"/>
-          </w:tcPr>
-          <w:p>
-            <w:pPr>
-              <w:jc w:val="both"/>
-              <w:rPr>
-                <w:rFonts w:ascii="Times New Roman" w:hAnsi="Times New Roman"/>
-                <w:sz w:val="26"/>
-              </w:rPr>
-            </w:pPr>
-          </w:p>
-        </w:tc>
-        <w:tc>
-          <w:tcPr>
-            <w:tcW w:w="540" w:type="pct"/>
+            <w:tcW w:w="199" w:type="pct"/>
+          </w:tcPr>
+          <w:p>
+            <w:pPr>
+              <w:jc w:val="both"/>
+              <w:rPr>
+                <w:rFonts w:ascii="Times New Roman" w:hAnsi="Times New Roman"/>
+                <w:sz w:val="26"/>
+              </w:rPr>
+            </w:pPr>
+          </w:p>
+        </w:tc>
+        <w:tc>
+          <w:tcPr>
+            <w:tcW w:w="212" w:type="pct"/>
+          </w:tcPr>
+          <w:p>
+            <w:pPr>
+              <w:jc w:val="both"/>
+              <w:rPr>
+                <w:rFonts w:ascii="Times New Roman" w:hAnsi="Times New Roman"/>
+                <w:sz w:val="26"/>
+              </w:rPr>
+            </w:pPr>
+          </w:p>
+        </w:tc>
+        <w:tc>
+          <w:tcPr>
+            <w:tcW w:w="241" w:type="pct"/>
+          </w:tcPr>
+          <w:p>
+            <w:pPr>
+              <w:rPr>
+                <w:rFonts w:ascii="Times New Roman" w:hAnsi="Times New Roman"/>
+                <w:sz w:val="26"/>
+              </w:rPr>
+            </w:pPr>
+          </w:p>
+        </w:tc>
+        <w:tc>
+          <w:tcPr>
+            <w:tcW w:w="259" w:type="pct"/>
+          </w:tcPr>
+          <w:p>
+            <w:pPr>
+              <w:jc w:val="both"/>
+              <w:rPr>
+                <w:rFonts w:ascii="Times New Roman" w:hAnsi="Times New Roman"/>
+                <w:sz w:val="26"/>
+              </w:rPr>
+            </w:pPr>
+          </w:p>
+        </w:tc>
+        <w:tc>
+          <w:tcPr>
+            <w:tcW w:w="248" w:type="pct"/>
+          </w:tcPr>
+          <w:p>
+            <w:pPr>
+              <w:jc w:val="both"/>
+              <w:rPr>
+                <w:rFonts w:ascii="Times New Roman" w:hAnsi="Times New Roman"/>
+                <w:sz w:val="26"/>
+              </w:rPr>
+            </w:pPr>
+          </w:p>
+        </w:tc>
+        <w:tc>
+          <w:tcPr>
+            <w:tcW w:w="370" w:type="pct"/>
+          </w:tcPr>
+          <w:p>
+            <w:pPr>
+              <w:jc w:val="both"/>
+              <w:rPr>
+                <w:rFonts w:ascii="Times New Roman" w:hAnsi="Times New Roman"/>
+                <w:sz w:val="26"/>
+              </w:rPr>
+            </w:pPr>
+          </w:p>
+        </w:tc>
+        <w:tc>
+          <w:tcPr>
+            <w:tcW w:w="548" w:type="pct"/>
           </w:tcPr>
           <w:p>
             <w:pPr>
@@ -19833,7 +19952,7 @@
         </w:tc>
         <w:tc>
           <w:tcPr>
-            <w:tcW w:w="626" w:type="pct"/>
+            <w:tcW w:w="621" w:type="pct"/>
           </w:tcPr>
           <w:p>
             <w:pPr>
@@ -19917,12 +20036,6 @@
         <w:gridCol w:w="1535"/>
       </w:tblGrid>
       <w:tr>
-        <w:tblPrEx>
-          <w:tblCellMar>
-            <w:top w:w="0" w:type="dxa"/>
-            <w:bottom w:w="0" w:type="dxa"/>
-          </w:tblCellMar>
-        </w:tblPrEx>
         <w:tc>
           <w:tcPr>
             <w:tcW w:w="228" w:type="pct"/>
@@ -20197,12 +20310,6 @@
         </w:tc>
       </w:tr>
       <w:tr>
-        <w:tblPrEx>
-          <w:tblCellMar>
-            <w:top w:w="0" w:type="dxa"/>
-            <w:bottom w:w="0" w:type="dxa"/>
-          </w:tblCellMar>
-        </w:tblPrEx>
         <w:tc>
           <w:tcPr>
             <w:tcW w:w="228" w:type="pct"/>
@@ -20465,12 +20572,6 @@
         </w:tc>
       </w:tr>
       <w:tr>
-        <w:tblPrEx>
-          <w:tblCellMar>
-            <w:top w:w="0" w:type="dxa"/>
-            <w:bottom w:w="0" w:type="dxa"/>
-          </w:tblCellMar>
-        </w:tblPrEx>
         <w:tc>
           <w:tcPr>
             <w:tcW w:w="228" w:type="pct"/>
@@ -20726,12 +20827,6 @@
         </w:tc>
       </w:tr>
       <w:tr>
-        <w:tblPrEx>
-          <w:tblCellMar>
-            <w:top w:w="0" w:type="dxa"/>
-            <w:bottom w:w="0" w:type="dxa"/>
-          </w:tblCellMar>
-        </w:tblPrEx>
         <w:tc>
           <w:tcPr>
             <w:tcW w:w="228" w:type="pct"/>
@@ -20986,12 +21081,6 @@
         </w:tc>
       </w:tr>
       <w:tr>
-        <w:tblPrEx>
-          <w:tblCellMar>
-            <w:top w:w="0" w:type="dxa"/>
-            <w:bottom w:w="0" w:type="dxa"/>
-          </w:tblCellMar>
-        </w:tblPrEx>
         <w:tc>
           <w:tcPr>
             <w:tcW w:w="228" w:type="pct"/>
@@ -21009,6 +21098,7 @@
                 <w:rFonts w:ascii="Times New Roman" w:hAnsi="Times New Roman"/>
                 <w:sz w:val="26"/>
               </w:rPr>
+              <w:lastRenderedPageBreak/>
               <w:t>4.</w:t>
             </w:r>
           </w:p>
@@ -25396,7 +25486,7 @@
 </file>
 
 <file path=customXml/itemProps1.xml><?xml version="1.0" encoding="utf-8"?>
-<ds:datastoreItem xmlns:ds="http://schemas.openxmlformats.org/officeDocument/2006/customXml" ds:itemID="{FA660438-6937-41DE-951B-5D893C4DE521}">
+<ds:datastoreItem xmlns:ds="http://schemas.openxmlformats.org/officeDocument/2006/customXml" ds:itemID="{DEB50273-E52C-4067-A037-2EBD1B55AAAC}">
   <ds:schemaRefs>
     <ds:schemaRef ds:uri="http://schemas.openxmlformats.org/officeDocument/2006/bibliography"/>
   </ds:schemaRefs>

</xml_diff>

<commit_message>
#khoa.do hoan tất project
</commit_message>
<xml_diff>
--- a/doc/B1605280_MoTaHeThong.docx
+++ b/doc/B1605280_MoTaHeThong.docx
@@ -2153,6 +2153,8 @@
           </w:rPr>
           <w:t>II.3 Lưu đồ dòng dữ liệu DFD</w:t>
         </w:r>
+        <w:bookmarkStart w:id="1" w:name="_GoBack"/>
+        <w:bookmarkEnd w:id="1"/>
         <w:r>
           <w:rPr>
             <w:noProof/>
@@ -3161,7 +3163,7 @@
             <w:sz w:val="26"/>
             <w:szCs w:val="26"/>
           </w:rPr>
-          <w:t>9</w:t>
+          <w:t>10</w:t>
         </w:r>
         <w:r>
           <w:rPr>
@@ -3337,7 +3339,7 @@
             <w:sz w:val="26"/>
             <w:szCs w:val="26"/>
           </w:rPr>
-          <w:t>10</w:t>
+          <w:t>11</w:t>
         </w:r>
         <w:r>
           <w:rPr>
@@ -3436,7 +3438,7 @@
             <w:sz w:val="26"/>
             <w:szCs w:val="26"/>
           </w:rPr>
-          <w:t>10</w:t>
+          <w:t>11</w:t>
         </w:r>
         <w:r>
           <w:rPr>
@@ -3623,7 +3625,7 @@
             <w:sz w:val="26"/>
             <w:szCs w:val="26"/>
           </w:rPr>
-          <w:t>11</w:t>
+          <w:t>12</w:t>
         </w:r>
         <w:r>
           <w:rPr>
@@ -3722,7 +3724,7 @@
             <w:sz w:val="26"/>
             <w:szCs w:val="26"/>
           </w:rPr>
-          <w:t>11</w:t>
+          <w:t>12</w:t>
         </w:r>
         <w:r>
           <w:rPr>
@@ -3920,7 +3922,7 @@
             <w:sz w:val="26"/>
             <w:szCs w:val="26"/>
           </w:rPr>
-          <w:t>12</w:t>
+          <w:t>13</w:t>
         </w:r>
         <w:r>
           <w:rPr>
@@ -4206,7 +4208,7 @@
             <w:sz w:val="26"/>
             <w:szCs w:val="26"/>
           </w:rPr>
-          <w:t>13</w:t>
+          <w:t>14</w:t>
         </w:r>
         <w:r>
           <w:rPr>
@@ -4404,7 +4406,7 @@
             <w:sz w:val="26"/>
             <w:szCs w:val="26"/>
           </w:rPr>
-          <w:t>14</w:t>
+          <w:t>15</w:t>
         </w:r>
         <w:r>
           <w:rPr>
@@ -4602,7 +4604,7 @@
             <w:sz w:val="26"/>
             <w:szCs w:val="26"/>
           </w:rPr>
-          <w:t>15</w:t>
+          <w:t>16</w:t>
         </w:r>
         <w:r>
           <w:rPr>
@@ -4690,7 +4692,7 @@
             <w:sz w:val="26"/>
             <w:szCs w:val="26"/>
           </w:rPr>
-          <w:t>16</w:t>
+          <w:t>17</w:t>
         </w:r>
         <w:r>
           <w:rPr>
@@ -4789,7 +4791,7 @@
             <w:sz w:val="26"/>
             <w:szCs w:val="26"/>
           </w:rPr>
-          <w:t>16</w:t>
+          <w:t>17</w:t>
         </w:r>
         <w:r>
           <w:rPr>
@@ -4877,7 +4879,7 @@
             <w:sz w:val="26"/>
             <w:szCs w:val="26"/>
           </w:rPr>
-          <w:t>17</w:t>
+          <w:t>18</w:t>
         </w:r>
         <w:r>
           <w:rPr>
@@ -4965,7 +4967,7 @@
             <w:sz w:val="26"/>
             <w:szCs w:val="26"/>
           </w:rPr>
-          <w:t>17</w:t>
+          <w:t>18</w:t>
         </w:r>
         <w:r>
           <w:rPr>
@@ -5053,7 +5055,7 @@
             <w:sz w:val="26"/>
             <w:szCs w:val="26"/>
           </w:rPr>
-          <w:t>17</w:t>
+          <w:t>18</w:t>
         </w:r>
         <w:r>
           <w:rPr>
@@ -5141,7 +5143,7 @@
             <w:sz w:val="26"/>
             <w:szCs w:val="26"/>
           </w:rPr>
-          <w:t>18</w:t>
+          <w:t>19</w:t>
         </w:r>
         <w:r>
           <w:rPr>
@@ -5229,7 +5231,7 @@
             <w:sz w:val="26"/>
             <w:szCs w:val="26"/>
           </w:rPr>
-          <w:t>19</w:t>
+          <w:t>20</w:t>
         </w:r>
         <w:r>
           <w:rPr>
@@ -5472,14 +5474,14 @@
         <w:lastRenderedPageBreak/>
         <w:t xml:space="preserve"> </w:t>
       </w:r>
-      <w:bookmarkStart w:id="1" w:name="_Toc43477739"/>
+      <w:bookmarkStart w:id="2" w:name="_Toc43477739"/>
       <w:r>
         <w:rPr>
           <w:rFonts w:cs="Times New Roman"/>
         </w:rPr>
         <w:t>TỔNG QUAN</w:t>
       </w:r>
-      <w:bookmarkEnd w:id="1"/>
+      <w:bookmarkEnd w:id="2"/>
     </w:p>
     <w:p>
       <w:pPr>
@@ -5501,7 +5503,7 @@
           <w:rFonts w:cs="Times New Roman"/>
         </w:rPr>
       </w:pPr>
-      <w:bookmarkStart w:id="2" w:name="_Toc43477740"/>
+      <w:bookmarkStart w:id="3" w:name="_Toc43477740"/>
       <w:r>
         <w:rPr>
           <w:rFonts w:cs="Times New Roman"/>
@@ -5513,174 +5515,174 @@
           <w:rFonts w:cs="Times New Roman"/>
         </w:rPr>
         <w:t>hệ thống</w:t>
-      </w:r>
-      <w:bookmarkEnd w:id="2"/>
-    </w:p>
-    <w:p>
-      <w:pPr>
-        <w:pStyle w:val="Heading3"/>
-        <w:spacing w:after="120" w:line="312" w:lineRule="auto"/>
-        <w:rPr>
-          <w:rFonts w:cs="Times New Roman"/>
-        </w:rPr>
-      </w:pPr>
-      <w:bookmarkStart w:id="3" w:name="_Toc43477741"/>
-      <w:r>
-        <w:rPr>
-          <w:rFonts w:cs="Times New Roman"/>
-        </w:rPr>
-        <w:t>Đặt vấn đề</w:t>
       </w:r>
       <w:bookmarkEnd w:id="3"/>
     </w:p>
     <w:p>
       <w:pPr>
-        <w:spacing w:after="120" w:line="312" w:lineRule="auto"/>
-        <w:ind w:firstLine="284"/>
-        <w:rPr>
-          <w:rFonts w:ascii="Times New Roman" w:hAnsi="Times New Roman"/>
-          <w:sz w:val="26"/>
-          <w:szCs w:val="26"/>
-        </w:rPr>
-      </w:pPr>
-      <w:r>
-        <w:rPr>
-          <w:rFonts w:ascii="Times New Roman" w:hAnsi="Times New Roman"/>
-          <w:sz w:val="26"/>
-          <w:szCs w:val="26"/>
-        </w:rPr>
-        <w:t>Hiện nay với bối cảnh thời đại công nghiệp 4.0 việc cập nhật tin tức dường như diễn ra một cách nhanh chóng hơn nhờ có công nghệ và internet, việc áp dụng website vào quản lý cũng không còn xa lạ với mọi người.</w:t>
-      </w:r>
-    </w:p>
-    <w:p>
-      <w:pPr>
-        <w:spacing w:after="120" w:line="312" w:lineRule="auto"/>
-        <w:ind w:firstLine="284"/>
-        <w:rPr>
-          <w:rFonts w:ascii="Times New Roman" w:hAnsi="Times New Roman"/>
-          <w:sz w:val="26"/>
-          <w:szCs w:val="26"/>
-        </w:rPr>
-      </w:pPr>
-      <w:r>
-        <w:rPr>
-          <w:rFonts w:ascii="Times New Roman" w:hAnsi="Times New Roman"/>
-          <w:sz w:val="26"/>
-          <w:szCs w:val="26"/>
-        </w:rPr>
-        <w:t xml:space="preserve">Nhưng vấn đề thực tế </w:t>
-      </w:r>
-      <w:r>
-        <w:rPr>
-          <w:rFonts w:ascii="Times New Roman" w:hAnsi="Times New Roman"/>
-          <w:sz w:val="26"/>
-          <w:szCs w:val="26"/>
-        </w:rPr>
-        <w:t xml:space="preserve">cho thấy </w:t>
-      </w:r>
-      <w:r>
-        <w:rPr>
-          <w:rFonts w:ascii="Times New Roman" w:hAnsi="Times New Roman"/>
-          <w:sz w:val="26"/>
-          <w:szCs w:val="26"/>
-        </w:rPr>
-        <w:t xml:space="preserve">các </w:t>
-      </w:r>
-      <w:r>
-        <w:rPr>
-          <w:rFonts w:ascii="Times New Roman" w:hAnsi="Times New Roman"/>
-          <w:sz w:val="26"/>
-          <w:szCs w:val="26"/>
-        </w:rPr>
-        <w:t xml:space="preserve">trung </w:t>
-      </w:r>
-      <w:r>
-        <w:rPr>
-          <w:rFonts w:ascii="Times New Roman" w:hAnsi="Times New Roman"/>
-          <w:sz w:val="26"/>
-          <w:szCs w:val="26"/>
-        </w:rPr>
-        <w:t>tâm ngoại ngữ trên cả nước chưa được quản lý chặt chẽ</w:t>
-      </w:r>
-      <w:r>
-        <w:rPr>
-          <w:rFonts w:ascii="Times New Roman" w:hAnsi="Times New Roman"/>
-          <w:sz w:val="26"/>
-          <w:szCs w:val="26"/>
-        </w:rPr>
-        <w:t>, việc tìm kiếm và so sánh các trung tâm ngoại ngữ còn khá bất tiện với người có nhu cầu cải thiện ngoại ngữ.</w:t>
-      </w:r>
-    </w:p>
-    <w:p>
-      <w:pPr>
-        <w:spacing w:after="120" w:line="312" w:lineRule="auto"/>
-        <w:ind w:firstLine="284"/>
-        <w:rPr>
-          <w:rFonts w:ascii="Times New Roman" w:hAnsi="Times New Roman"/>
-          <w:sz w:val="26"/>
-          <w:szCs w:val="26"/>
-        </w:rPr>
-      </w:pPr>
-      <w:r>
-        <w:rPr>
-          <w:rFonts w:ascii="Times New Roman" w:hAnsi="Times New Roman"/>
-          <w:sz w:val="26"/>
-          <w:szCs w:val="26"/>
-        </w:rPr>
-        <w:t>Từ nhu cầu thực tiễn trên em cần đề xuất hệ thống “Website quản lý</w:t>
-      </w:r>
-      <w:r>
-        <w:rPr>
-          <w:rFonts w:ascii="Times New Roman" w:hAnsi="Times New Roman"/>
-          <w:sz w:val="26"/>
-          <w:szCs w:val="26"/>
-        </w:rPr>
-        <w:t xml:space="preserve"> trung tâm ngoại ngữ</w:t>
-      </w:r>
-      <w:r>
-        <w:rPr>
-          <w:rFonts w:ascii="Times New Roman" w:hAnsi="Times New Roman"/>
-          <w:sz w:val="26"/>
-          <w:szCs w:val="26"/>
-        </w:rPr>
-        <w:t xml:space="preserve">”. Nhằm giải quyết những khó khăn </w:t>
-      </w:r>
-      <w:r>
-        <w:rPr>
-          <w:rFonts w:ascii="Times New Roman" w:hAnsi="Times New Roman"/>
-          <w:sz w:val="26"/>
-          <w:szCs w:val="26"/>
-        </w:rPr>
-        <w:t xml:space="preserve">và </w:t>
-      </w:r>
-      <w:r>
-        <w:rPr>
-          <w:rFonts w:ascii="Times New Roman" w:hAnsi="Times New Roman"/>
-          <w:sz w:val="26"/>
-          <w:szCs w:val="26"/>
-        </w:rPr>
-        <w:t>bất cập trên.</w:t>
-      </w:r>
-    </w:p>
-    <w:p>
-      <w:pPr>
         <w:pStyle w:val="Heading3"/>
         <w:spacing w:after="120" w:line="312" w:lineRule="auto"/>
         <w:rPr>
           <w:rFonts w:cs="Times New Roman"/>
         </w:rPr>
       </w:pPr>
-      <w:bookmarkStart w:id="4" w:name="_Toc43477742"/>
+      <w:bookmarkStart w:id="4" w:name="_Toc43477741"/>
       <w:r>
         <w:rPr>
           <w:rFonts w:cs="Times New Roman"/>
         </w:rPr>
-        <w:t>Mô tả hệ thống</w:t>
+        <w:t>Đặt vấn đề</w:t>
       </w:r>
       <w:bookmarkEnd w:id="4"/>
     </w:p>
     <w:p>
       <w:pPr>
+        <w:spacing w:after="120" w:line="312" w:lineRule="auto"/>
+        <w:ind w:firstLine="284"/>
+        <w:rPr>
+          <w:rFonts w:ascii="Times New Roman" w:hAnsi="Times New Roman"/>
+          <w:sz w:val="26"/>
+          <w:szCs w:val="26"/>
+        </w:rPr>
+      </w:pPr>
+      <w:r>
+        <w:rPr>
+          <w:rFonts w:ascii="Times New Roman" w:hAnsi="Times New Roman"/>
+          <w:sz w:val="26"/>
+          <w:szCs w:val="26"/>
+        </w:rPr>
+        <w:t>Hiện nay với bối cảnh thời đại công nghiệp 4.0 việc cập nhật tin tức dường như diễn ra một cách nhanh chóng hơn nhờ có công nghệ và internet, việc áp dụng website vào quản lý cũng không còn xa lạ với mọi người.</w:t>
+      </w:r>
+    </w:p>
+    <w:p>
+      <w:pPr>
+        <w:spacing w:after="120" w:line="312" w:lineRule="auto"/>
+        <w:ind w:firstLine="284"/>
+        <w:rPr>
+          <w:rFonts w:ascii="Times New Roman" w:hAnsi="Times New Roman"/>
+          <w:sz w:val="26"/>
+          <w:szCs w:val="26"/>
+        </w:rPr>
+      </w:pPr>
+      <w:r>
+        <w:rPr>
+          <w:rFonts w:ascii="Times New Roman" w:hAnsi="Times New Roman"/>
+          <w:sz w:val="26"/>
+          <w:szCs w:val="26"/>
+        </w:rPr>
+        <w:t xml:space="preserve">Nhưng vấn đề thực tế </w:t>
+      </w:r>
+      <w:r>
+        <w:rPr>
+          <w:rFonts w:ascii="Times New Roman" w:hAnsi="Times New Roman"/>
+          <w:sz w:val="26"/>
+          <w:szCs w:val="26"/>
+        </w:rPr>
+        <w:t xml:space="preserve">cho thấy </w:t>
+      </w:r>
+      <w:r>
+        <w:rPr>
+          <w:rFonts w:ascii="Times New Roman" w:hAnsi="Times New Roman"/>
+          <w:sz w:val="26"/>
+          <w:szCs w:val="26"/>
+        </w:rPr>
+        <w:t xml:space="preserve">các </w:t>
+      </w:r>
+      <w:r>
+        <w:rPr>
+          <w:rFonts w:ascii="Times New Roman" w:hAnsi="Times New Roman"/>
+          <w:sz w:val="26"/>
+          <w:szCs w:val="26"/>
+        </w:rPr>
+        <w:t xml:space="preserve">trung </w:t>
+      </w:r>
+      <w:r>
+        <w:rPr>
+          <w:rFonts w:ascii="Times New Roman" w:hAnsi="Times New Roman"/>
+          <w:sz w:val="26"/>
+          <w:szCs w:val="26"/>
+        </w:rPr>
+        <w:t>tâm ngoại ngữ trên cả nước chưa được quản lý chặt chẽ</w:t>
+      </w:r>
+      <w:r>
+        <w:rPr>
+          <w:rFonts w:ascii="Times New Roman" w:hAnsi="Times New Roman"/>
+          <w:sz w:val="26"/>
+          <w:szCs w:val="26"/>
+        </w:rPr>
+        <w:t>, việc tìm kiếm và so sánh các trung tâm ngoại ngữ còn khá bất tiện với người có nhu cầu cải thiện ngoại ngữ.</w:t>
+      </w:r>
+    </w:p>
+    <w:p>
+      <w:pPr>
+        <w:spacing w:after="120" w:line="312" w:lineRule="auto"/>
+        <w:ind w:firstLine="284"/>
+        <w:rPr>
+          <w:rFonts w:ascii="Times New Roman" w:hAnsi="Times New Roman"/>
+          <w:sz w:val="26"/>
+          <w:szCs w:val="26"/>
+        </w:rPr>
+      </w:pPr>
+      <w:r>
+        <w:rPr>
+          <w:rFonts w:ascii="Times New Roman" w:hAnsi="Times New Roman"/>
+          <w:sz w:val="26"/>
+          <w:szCs w:val="26"/>
+        </w:rPr>
+        <w:t>Từ nhu cầu thực tiễn trên em cần đề xuất hệ thống “Website quản lý</w:t>
+      </w:r>
+      <w:r>
+        <w:rPr>
+          <w:rFonts w:ascii="Times New Roman" w:hAnsi="Times New Roman"/>
+          <w:sz w:val="26"/>
+          <w:szCs w:val="26"/>
+        </w:rPr>
+        <w:t xml:space="preserve"> trung tâm ngoại ngữ</w:t>
+      </w:r>
+      <w:r>
+        <w:rPr>
+          <w:rFonts w:ascii="Times New Roman" w:hAnsi="Times New Roman"/>
+          <w:sz w:val="26"/>
+          <w:szCs w:val="26"/>
+        </w:rPr>
+        <w:t xml:space="preserve">”. Nhằm giải quyết những khó khăn </w:t>
+      </w:r>
+      <w:r>
+        <w:rPr>
+          <w:rFonts w:ascii="Times New Roman" w:hAnsi="Times New Roman"/>
+          <w:sz w:val="26"/>
+          <w:szCs w:val="26"/>
+        </w:rPr>
+        <w:t xml:space="preserve">và </w:t>
+      </w:r>
+      <w:r>
+        <w:rPr>
+          <w:rFonts w:ascii="Times New Roman" w:hAnsi="Times New Roman"/>
+          <w:sz w:val="26"/>
+          <w:szCs w:val="26"/>
+        </w:rPr>
+        <w:t>bất cập trên.</w:t>
+      </w:r>
+    </w:p>
+    <w:p>
+      <w:pPr>
+        <w:pStyle w:val="Heading3"/>
+        <w:spacing w:after="120" w:line="312" w:lineRule="auto"/>
+        <w:rPr>
+          <w:rFonts w:cs="Times New Roman"/>
+        </w:rPr>
+      </w:pPr>
+      <w:bookmarkStart w:id="5" w:name="_Toc43477742"/>
+      <w:r>
+        <w:rPr>
+          <w:rFonts w:cs="Times New Roman"/>
+        </w:rPr>
+        <w:t>Mô tả hệ thống</w:t>
+      </w:r>
+      <w:bookmarkEnd w:id="5"/>
+    </w:p>
+    <w:p>
+      <w:pPr>
         <w:pStyle w:val="NoSpacing"/>
         <w:spacing w:after="120" w:line="312" w:lineRule="auto"/>
         <w:ind w:firstLine="284"/>
@@ -6315,14 +6317,14 @@
           <w:rFonts w:cs="Times New Roman"/>
         </w:rPr>
       </w:pPr>
-      <w:bookmarkStart w:id="5" w:name="_Toc43477743"/>
+      <w:bookmarkStart w:id="6" w:name="_Toc43477743"/>
       <w:r>
         <w:rPr>
           <w:rFonts w:cs="Times New Roman"/>
         </w:rPr>
         <w:t>Mục tiêu cần đạt được</w:t>
       </w:r>
-      <w:bookmarkEnd w:id="5"/>
+      <w:bookmarkEnd w:id="6"/>
     </w:p>
     <w:p>
       <w:pPr>
@@ -6332,26 +6334,25 @@
           <w:rFonts w:cs="Times New Roman"/>
         </w:rPr>
       </w:pPr>
-      <w:bookmarkStart w:id="6" w:name="_Toc291587438"/>
-      <w:bookmarkStart w:id="7" w:name="_Toc291961576"/>
-      <w:bookmarkStart w:id="8" w:name="_Toc291962241"/>
-      <w:bookmarkStart w:id="9" w:name="_Toc291962588"/>
-      <w:bookmarkStart w:id="10" w:name="_Toc291962710"/>
-      <w:bookmarkStart w:id="11" w:name="_Toc291963037"/>
-      <w:bookmarkStart w:id="12" w:name="_Toc292367947"/>
-      <w:bookmarkStart w:id="13" w:name="_Toc292369950"/>
-      <w:bookmarkStart w:id="14" w:name="_Toc310703837"/>
-      <w:bookmarkStart w:id="15" w:name="_Toc310790538"/>
-      <w:bookmarkStart w:id="16" w:name="_Toc310790688"/>
-      <w:bookmarkStart w:id="17" w:name="_Toc310946197"/>
-      <w:bookmarkStart w:id="18" w:name="_Toc43477744"/>
+      <w:bookmarkStart w:id="7" w:name="_Toc291587438"/>
+      <w:bookmarkStart w:id="8" w:name="_Toc291961576"/>
+      <w:bookmarkStart w:id="9" w:name="_Toc291962241"/>
+      <w:bookmarkStart w:id="10" w:name="_Toc291962588"/>
+      <w:bookmarkStart w:id="11" w:name="_Toc291962710"/>
+      <w:bookmarkStart w:id="12" w:name="_Toc291963037"/>
+      <w:bookmarkStart w:id="13" w:name="_Toc292367947"/>
+      <w:bookmarkStart w:id="14" w:name="_Toc292369950"/>
+      <w:bookmarkStart w:id="15" w:name="_Toc310703837"/>
+      <w:bookmarkStart w:id="16" w:name="_Toc310790538"/>
+      <w:bookmarkStart w:id="17" w:name="_Toc310790688"/>
+      <w:bookmarkStart w:id="18" w:name="_Toc310946197"/>
+      <w:bookmarkStart w:id="19" w:name="_Toc43477744"/>
       <w:r>
         <w:rPr>
           <w:rFonts w:cs="Times New Roman"/>
         </w:rPr>
         <w:t>Về lý thuyết</w:t>
       </w:r>
-      <w:bookmarkEnd w:id="6"/>
       <w:bookmarkEnd w:id="7"/>
       <w:bookmarkEnd w:id="8"/>
       <w:bookmarkEnd w:id="9"/>
@@ -6364,6 +6365,7 @@
       <w:bookmarkEnd w:id="16"/>
       <w:bookmarkEnd w:id="17"/>
       <w:bookmarkEnd w:id="18"/>
+      <w:bookmarkEnd w:id="19"/>
     </w:p>
     <w:p>
       <w:pPr>
@@ -6398,19 +6400,19 @@
           <w:rFonts w:cs="Times New Roman"/>
         </w:rPr>
       </w:pPr>
-      <w:bookmarkStart w:id="19" w:name="_Toc291587439"/>
-      <w:bookmarkStart w:id="20" w:name="_Toc291961577"/>
-      <w:bookmarkStart w:id="21" w:name="_Toc291962242"/>
-      <w:bookmarkStart w:id="22" w:name="_Toc291962589"/>
-      <w:bookmarkStart w:id="23" w:name="_Toc291962711"/>
-      <w:bookmarkStart w:id="24" w:name="_Toc291963038"/>
-      <w:bookmarkStart w:id="25" w:name="_Toc292367948"/>
-      <w:bookmarkStart w:id="26" w:name="_Toc292369951"/>
-      <w:bookmarkStart w:id="27" w:name="_Toc310703838"/>
-      <w:bookmarkStart w:id="28" w:name="_Toc310790539"/>
-      <w:bookmarkStart w:id="29" w:name="_Toc310790689"/>
-      <w:bookmarkStart w:id="30" w:name="_Toc310946198"/>
-      <w:bookmarkStart w:id="31" w:name="_Toc43477745"/>
+      <w:bookmarkStart w:id="20" w:name="_Toc291587439"/>
+      <w:bookmarkStart w:id="21" w:name="_Toc291961577"/>
+      <w:bookmarkStart w:id="22" w:name="_Toc291962242"/>
+      <w:bookmarkStart w:id="23" w:name="_Toc291962589"/>
+      <w:bookmarkStart w:id="24" w:name="_Toc291962711"/>
+      <w:bookmarkStart w:id="25" w:name="_Toc291963038"/>
+      <w:bookmarkStart w:id="26" w:name="_Toc292367948"/>
+      <w:bookmarkStart w:id="27" w:name="_Toc292369951"/>
+      <w:bookmarkStart w:id="28" w:name="_Toc310703838"/>
+      <w:bookmarkStart w:id="29" w:name="_Toc310790539"/>
+      <w:bookmarkStart w:id="30" w:name="_Toc310790689"/>
+      <w:bookmarkStart w:id="31" w:name="_Toc310946198"/>
+      <w:bookmarkStart w:id="32" w:name="_Toc43477745"/>
       <w:r>
         <w:rPr>
           <w:rFonts w:cs="Times New Roman"/>
@@ -6418,7 +6420,6 @@
         <w:lastRenderedPageBreak/>
         <w:t xml:space="preserve">Về </w:t>
       </w:r>
-      <w:bookmarkEnd w:id="19"/>
       <w:bookmarkEnd w:id="20"/>
       <w:bookmarkEnd w:id="21"/>
       <w:bookmarkEnd w:id="22"/>
@@ -6430,540 +6431,541 @@
       <w:bookmarkEnd w:id="28"/>
       <w:bookmarkEnd w:id="29"/>
       <w:bookmarkEnd w:id="30"/>
+      <w:bookmarkEnd w:id="31"/>
       <w:r>
         <w:rPr>
           <w:rFonts w:cs="Times New Roman"/>
         </w:rPr>
         <w:t>ứng dụng</w:t>
-      </w:r>
-      <w:bookmarkEnd w:id="31"/>
-    </w:p>
-    <w:p>
-      <w:pPr>
-        <w:spacing w:after="120" w:line="312" w:lineRule="auto"/>
-        <w:rPr>
-          <w:rFonts w:ascii="Times New Roman" w:hAnsi="Times New Roman"/>
-          <w:sz w:val="26"/>
-          <w:szCs w:val="26"/>
-        </w:rPr>
-      </w:pPr>
-      <w:r>
-        <w:rPr>
-          <w:rFonts w:ascii="Times New Roman" w:hAnsi="Times New Roman"/>
-          <w:sz w:val="26"/>
-          <w:szCs w:val="26"/>
-        </w:rPr>
-        <w:t>Thiết kế hệ thố</w:t>
-      </w:r>
-      <w:r>
-        <w:rPr>
-          <w:rFonts w:ascii="Times New Roman" w:hAnsi="Times New Roman"/>
-          <w:sz w:val="26"/>
-          <w:szCs w:val="26"/>
-        </w:rPr>
-        <w:t>ng “Q</w:t>
-      </w:r>
-      <w:r>
-        <w:rPr>
-          <w:rFonts w:ascii="Times New Roman" w:hAnsi="Times New Roman"/>
-          <w:sz w:val="26"/>
-          <w:szCs w:val="26"/>
-        </w:rPr>
-        <w:t>uản lý</w:t>
-      </w:r>
-      <w:r>
-        <w:rPr>
-          <w:rFonts w:ascii="Times New Roman" w:hAnsi="Times New Roman"/>
-          <w:sz w:val="26"/>
-          <w:szCs w:val="26"/>
-        </w:rPr>
-        <w:t xml:space="preserve"> trung tâm ngoại ngữ</w:t>
-      </w:r>
-      <w:r>
-        <w:rPr>
-          <w:rFonts w:ascii="Times New Roman" w:hAnsi="Times New Roman"/>
-          <w:sz w:val="26"/>
-          <w:szCs w:val="26"/>
-        </w:rPr>
-        <w:t>” có các chức năng sau:</w:t>
-      </w:r>
-    </w:p>
-    <w:p>
-      <w:pPr>
-        <w:spacing w:after="120" w:line="312" w:lineRule="auto"/>
-        <w:ind w:firstLine="284"/>
-        <w:rPr>
-          <w:rFonts w:ascii="Times New Roman" w:hAnsi="Times New Roman"/>
-          <w:sz w:val="26"/>
-          <w:szCs w:val="26"/>
-        </w:rPr>
-      </w:pPr>
-      <w:r>
-        <w:rPr>
-          <w:rFonts w:ascii="Times New Roman" w:hAnsi="Times New Roman"/>
-          <w:sz w:val="26"/>
-          <w:szCs w:val="26"/>
-        </w:rPr>
-        <w:t xml:space="preserve">- </w:t>
-      </w:r>
-      <w:r>
-        <w:rPr>
-          <w:rFonts w:ascii="Times New Roman" w:hAnsi="Times New Roman"/>
-          <w:sz w:val="26"/>
-          <w:szCs w:val="26"/>
-        </w:rPr>
-        <w:t>Đăng nhập.</w:t>
-      </w:r>
-    </w:p>
-    <w:p>
-      <w:pPr>
-        <w:spacing w:after="120" w:line="312" w:lineRule="auto"/>
-        <w:ind w:firstLine="284"/>
-        <w:rPr>
-          <w:rFonts w:ascii="Times New Roman" w:hAnsi="Times New Roman"/>
-          <w:sz w:val="26"/>
-          <w:szCs w:val="26"/>
-        </w:rPr>
-      </w:pPr>
-      <w:r>
-        <w:rPr>
-          <w:rFonts w:ascii="Times New Roman" w:hAnsi="Times New Roman"/>
-          <w:sz w:val="26"/>
-          <w:szCs w:val="26"/>
-        </w:rPr>
-        <w:t xml:space="preserve">- </w:t>
-      </w:r>
-      <w:r>
-        <w:rPr>
-          <w:rFonts w:ascii="Times New Roman" w:hAnsi="Times New Roman"/>
-          <w:sz w:val="26"/>
-          <w:szCs w:val="26"/>
-        </w:rPr>
-        <w:t>Đăng ký</w:t>
-      </w:r>
-      <w:r>
-        <w:rPr>
-          <w:rFonts w:ascii="Times New Roman" w:hAnsi="Times New Roman"/>
-          <w:sz w:val="26"/>
-          <w:szCs w:val="26"/>
-        </w:rPr>
-        <w:t xml:space="preserve"> tài khoản</w:t>
-      </w:r>
-      <w:r>
-        <w:rPr>
-          <w:rFonts w:ascii="Times New Roman" w:hAnsi="Times New Roman"/>
-          <w:sz w:val="26"/>
-          <w:szCs w:val="26"/>
-        </w:rPr>
-        <w:t>.</w:t>
-      </w:r>
-    </w:p>
-    <w:p>
-      <w:pPr>
-        <w:spacing w:after="120" w:line="312" w:lineRule="auto"/>
-        <w:ind w:firstLine="284"/>
-        <w:rPr>
-          <w:rFonts w:ascii="Times New Roman" w:hAnsi="Times New Roman"/>
-          <w:sz w:val="26"/>
-          <w:szCs w:val="26"/>
-        </w:rPr>
-      </w:pPr>
-      <w:r>
-        <w:rPr>
-          <w:rFonts w:ascii="Times New Roman" w:hAnsi="Times New Roman"/>
-          <w:sz w:val="26"/>
-          <w:szCs w:val="26"/>
-        </w:rPr>
-        <w:t>- Đăng ký khóa học.</w:t>
-      </w:r>
-    </w:p>
-    <w:p>
-      <w:pPr>
-        <w:spacing w:after="120" w:line="312" w:lineRule="auto"/>
-        <w:ind w:firstLine="284"/>
-        <w:rPr>
-          <w:rFonts w:ascii="Times New Roman" w:hAnsi="Times New Roman"/>
-          <w:sz w:val="26"/>
-          <w:szCs w:val="26"/>
-        </w:rPr>
-      </w:pPr>
-      <w:r>
-        <w:rPr>
-          <w:rFonts w:ascii="Times New Roman" w:hAnsi="Times New Roman"/>
-          <w:sz w:val="26"/>
-          <w:szCs w:val="26"/>
-        </w:rPr>
-        <w:t xml:space="preserve">- </w:t>
-      </w:r>
-      <w:r>
-        <w:rPr>
-          <w:rFonts w:ascii="Times New Roman" w:hAnsi="Times New Roman"/>
-          <w:sz w:val="26"/>
-          <w:szCs w:val="26"/>
-        </w:rPr>
-        <w:t>Tìm kiếm</w:t>
-      </w:r>
-      <w:r>
-        <w:rPr>
-          <w:rFonts w:ascii="Times New Roman" w:hAnsi="Times New Roman"/>
-          <w:sz w:val="26"/>
-          <w:szCs w:val="26"/>
-        </w:rPr>
-        <w:t xml:space="preserve"> bài viết</w:t>
-      </w:r>
-      <w:r>
-        <w:rPr>
-          <w:rFonts w:ascii="Times New Roman" w:hAnsi="Times New Roman"/>
-          <w:sz w:val="26"/>
-          <w:szCs w:val="26"/>
-        </w:rPr>
-        <w:t>.</w:t>
-      </w:r>
-    </w:p>
-    <w:p>
-      <w:pPr>
-        <w:spacing w:after="120" w:line="312" w:lineRule="auto"/>
-        <w:ind w:firstLine="284"/>
-        <w:rPr>
-          <w:rFonts w:ascii="Times New Roman" w:hAnsi="Times New Roman"/>
-          <w:sz w:val="26"/>
-          <w:szCs w:val="26"/>
-        </w:rPr>
-      </w:pPr>
-      <w:r>
-        <w:rPr>
-          <w:rFonts w:ascii="Times New Roman" w:hAnsi="Times New Roman"/>
-          <w:sz w:val="26"/>
-          <w:szCs w:val="26"/>
-        </w:rPr>
-        <w:t xml:space="preserve">- </w:t>
-      </w:r>
-      <w:r>
-        <w:rPr>
-          <w:rFonts w:ascii="Times New Roman" w:hAnsi="Times New Roman"/>
-          <w:sz w:val="26"/>
-          <w:szCs w:val="26"/>
-        </w:rPr>
-        <w:t>Xem</w:t>
-      </w:r>
-      <w:r>
-        <w:rPr>
-          <w:rFonts w:ascii="Times New Roman" w:hAnsi="Times New Roman"/>
-          <w:sz w:val="26"/>
-          <w:szCs w:val="26"/>
-        </w:rPr>
-        <w:t xml:space="preserve"> bài viết</w:t>
-      </w:r>
-      <w:r>
-        <w:rPr>
-          <w:rFonts w:ascii="Times New Roman" w:hAnsi="Times New Roman"/>
-          <w:sz w:val="26"/>
-          <w:szCs w:val="26"/>
-        </w:rPr>
-        <w:t>.</w:t>
-      </w:r>
-    </w:p>
-    <w:p>
-      <w:pPr>
-        <w:spacing w:after="120" w:line="312" w:lineRule="auto"/>
-        <w:ind w:firstLine="284"/>
-        <w:rPr>
-          <w:rFonts w:ascii="Times New Roman" w:hAnsi="Times New Roman"/>
-          <w:sz w:val="26"/>
-          <w:szCs w:val="26"/>
-        </w:rPr>
-      </w:pPr>
-      <w:r>
-        <w:rPr>
-          <w:rFonts w:ascii="Times New Roman" w:hAnsi="Times New Roman"/>
-          <w:sz w:val="26"/>
-          <w:szCs w:val="26"/>
-        </w:rPr>
-        <w:t xml:space="preserve">- </w:t>
-      </w:r>
-      <w:r>
-        <w:rPr>
-          <w:rFonts w:ascii="Times New Roman" w:hAnsi="Times New Roman"/>
-          <w:sz w:val="26"/>
-          <w:szCs w:val="26"/>
-        </w:rPr>
-        <w:t>Cập nhật</w:t>
-      </w:r>
-      <w:r>
-        <w:rPr>
-          <w:rFonts w:ascii="Times New Roman" w:hAnsi="Times New Roman"/>
-          <w:sz w:val="26"/>
-          <w:szCs w:val="26"/>
-        </w:rPr>
-        <w:t xml:space="preserve"> bài viết</w:t>
-      </w:r>
-      <w:r>
-        <w:rPr>
-          <w:rFonts w:ascii="Times New Roman" w:hAnsi="Times New Roman"/>
-          <w:sz w:val="26"/>
-          <w:szCs w:val="26"/>
-        </w:rPr>
-        <w:t>.</w:t>
-      </w:r>
-    </w:p>
-    <w:p>
-      <w:pPr>
-        <w:spacing w:after="120" w:line="312" w:lineRule="auto"/>
-        <w:ind w:firstLine="284"/>
-        <w:rPr>
-          <w:rFonts w:ascii="Times New Roman" w:hAnsi="Times New Roman"/>
-          <w:sz w:val="26"/>
-          <w:szCs w:val="26"/>
-        </w:rPr>
-      </w:pPr>
-      <w:r>
-        <w:rPr>
-          <w:rFonts w:ascii="Times New Roman" w:hAnsi="Times New Roman"/>
-          <w:sz w:val="26"/>
-          <w:szCs w:val="26"/>
-        </w:rPr>
-        <w:t>- Cập nhật bình luận</w:t>
-      </w:r>
-      <w:r>
-        <w:rPr>
-          <w:rFonts w:ascii="Times New Roman" w:hAnsi="Times New Roman"/>
-          <w:sz w:val="26"/>
-          <w:szCs w:val="26"/>
-        </w:rPr>
-        <w:t>.</w:t>
-      </w:r>
-    </w:p>
-    <w:p>
-      <w:pPr>
-        <w:spacing w:after="120" w:line="312" w:lineRule="auto"/>
-        <w:ind w:firstLine="284"/>
-        <w:rPr>
-          <w:rFonts w:ascii="Times New Roman" w:hAnsi="Times New Roman"/>
-          <w:sz w:val="26"/>
-          <w:szCs w:val="26"/>
-        </w:rPr>
-      </w:pPr>
-      <w:r>
-        <w:rPr>
-          <w:rFonts w:ascii="Times New Roman" w:hAnsi="Times New Roman"/>
-          <w:sz w:val="26"/>
-          <w:szCs w:val="26"/>
-        </w:rPr>
-        <w:t xml:space="preserve">- </w:t>
-      </w:r>
-      <w:r>
-        <w:rPr>
-          <w:rFonts w:ascii="Times New Roman" w:hAnsi="Times New Roman"/>
-          <w:sz w:val="26"/>
-          <w:szCs w:val="26"/>
-        </w:rPr>
-        <w:t xml:space="preserve">Nhận </w:t>
-      </w:r>
-      <w:r>
-        <w:rPr>
-          <w:rFonts w:ascii="Times New Roman" w:hAnsi="Times New Roman"/>
-          <w:sz w:val="26"/>
-          <w:szCs w:val="26"/>
-        </w:rPr>
-        <w:t>g</w:t>
-      </w:r>
-      <w:r>
-        <w:rPr>
-          <w:rFonts w:ascii="Times New Roman" w:hAnsi="Times New Roman"/>
-          <w:sz w:val="26"/>
-          <w:szCs w:val="26"/>
-        </w:rPr>
-        <w:t>ợi ý.</w:t>
-      </w:r>
-    </w:p>
-    <w:p>
-      <w:pPr>
-        <w:spacing w:after="120" w:line="312" w:lineRule="auto"/>
-        <w:ind w:firstLine="284"/>
-        <w:rPr>
-          <w:rFonts w:ascii="Times New Roman" w:hAnsi="Times New Roman"/>
-          <w:sz w:val="26"/>
-          <w:szCs w:val="26"/>
-        </w:rPr>
-      </w:pPr>
-      <w:r>
-        <w:rPr>
-          <w:rFonts w:ascii="Times New Roman" w:hAnsi="Times New Roman"/>
-          <w:sz w:val="26"/>
-          <w:szCs w:val="26"/>
-        </w:rPr>
-        <w:t xml:space="preserve">- </w:t>
-      </w:r>
-      <w:r>
-        <w:rPr>
-          <w:rFonts w:ascii="Times New Roman" w:hAnsi="Times New Roman"/>
-          <w:sz w:val="26"/>
-          <w:szCs w:val="26"/>
-        </w:rPr>
-        <w:t>Cập nhật gợi ý.</w:t>
-      </w:r>
-    </w:p>
-    <w:p>
-      <w:pPr>
-        <w:spacing w:after="120" w:line="312" w:lineRule="auto"/>
-        <w:ind w:firstLine="284"/>
-        <w:rPr>
-          <w:rFonts w:ascii="Times New Roman" w:hAnsi="Times New Roman"/>
-          <w:sz w:val="26"/>
-          <w:szCs w:val="26"/>
-        </w:rPr>
-      </w:pPr>
-      <w:r>
-        <w:rPr>
-          <w:rFonts w:ascii="Times New Roman" w:hAnsi="Times New Roman"/>
-          <w:sz w:val="26"/>
-          <w:szCs w:val="26"/>
-        </w:rPr>
-        <w:t xml:space="preserve">- </w:t>
-      </w:r>
-      <w:r>
-        <w:rPr>
-          <w:rFonts w:ascii="Times New Roman" w:hAnsi="Times New Roman"/>
-          <w:sz w:val="26"/>
-          <w:szCs w:val="26"/>
-        </w:rPr>
-        <w:t>Quản lý thành viên.</w:t>
-      </w:r>
-    </w:p>
-    <w:p>
-      <w:pPr>
-        <w:spacing w:after="120" w:line="312" w:lineRule="auto"/>
-        <w:ind w:firstLine="284"/>
-        <w:rPr>
-          <w:rFonts w:ascii="Times New Roman" w:hAnsi="Times New Roman"/>
-          <w:sz w:val="26"/>
-          <w:szCs w:val="26"/>
-        </w:rPr>
-      </w:pPr>
-      <w:r>
-        <w:rPr>
-          <w:rFonts w:ascii="Times New Roman" w:hAnsi="Times New Roman"/>
-          <w:sz w:val="26"/>
-          <w:szCs w:val="26"/>
-        </w:rPr>
-        <w:t xml:space="preserve">- </w:t>
-      </w:r>
-      <w:r>
-        <w:rPr>
-          <w:rFonts w:ascii="Times New Roman" w:hAnsi="Times New Roman"/>
-          <w:sz w:val="26"/>
-          <w:szCs w:val="26"/>
-        </w:rPr>
-        <w:t>Quản lý bài viết.</w:t>
-      </w:r>
-    </w:p>
-    <w:p>
-      <w:pPr>
-        <w:spacing w:after="120" w:line="312" w:lineRule="auto"/>
-        <w:ind w:firstLine="284"/>
-        <w:rPr>
-          <w:rFonts w:ascii="Times New Roman" w:hAnsi="Times New Roman"/>
-          <w:sz w:val="26"/>
-          <w:szCs w:val="26"/>
-        </w:rPr>
-      </w:pPr>
-      <w:r>
-        <w:rPr>
-          <w:rFonts w:ascii="Times New Roman" w:hAnsi="Times New Roman"/>
-          <w:sz w:val="26"/>
-          <w:szCs w:val="26"/>
-        </w:rPr>
-        <w:t>- Quản lý vị trí.</w:t>
-      </w:r>
-    </w:p>
-    <w:p>
-      <w:pPr>
-        <w:spacing w:after="120" w:line="312" w:lineRule="auto"/>
-        <w:ind w:firstLine="284"/>
-        <w:rPr>
-          <w:rFonts w:ascii="Times New Roman" w:hAnsi="Times New Roman"/>
-          <w:sz w:val="26"/>
-          <w:szCs w:val="26"/>
-        </w:rPr>
-      </w:pPr>
-      <w:r>
-        <w:rPr>
-          <w:rFonts w:ascii="Times New Roman" w:hAnsi="Times New Roman"/>
-          <w:sz w:val="26"/>
-          <w:szCs w:val="26"/>
-        </w:rPr>
-        <w:t xml:space="preserve">- Quản lý </w:t>
-      </w:r>
-      <w:r>
-        <w:rPr>
-          <w:rFonts w:ascii="Times New Roman" w:hAnsi="Times New Roman"/>
-          <w:sz w:val="26"/>
-          <w:szCs w:val="26"/>
-        </w:rPr>
-        <w:t xml:space="preserve">các </w:t>
-      </w:r>
-      <w:r>
-        <w:rPr>
-          <w:rFonts w:ascii="Times New Roman" w:hAnsi="Times New Roman"/>
-          <w:sz w:val="26"/>
-          <w:szCs w:val="26"/>
-        </w:rPr>
-        <w:t>trung tâm.</w:t>
-      </w:r>
-    </w:p>
-    <w:p>
-      <w:pPr>
-        <w:spacing w:after="120" w:line="312" w:lineRule="auto"/>
-        <w:ind w:firstLine="284"/>
-        <w:rPr>
-          <w:rFonts w:ascii="Times New Roman" w:hAnsi="Times New Roman"/>
-          <w:sz w:val="26"/>
-          <w:szCs w:val="26"/>
-        </w:rPr>
-      </w:pPr>
-      <w:r>
-        <w:rPr>
-          <w:rFonts w:ascii="Times New Roman" w:hAnsi="Times New Roman"/>
-          <w:sz w:val="26"/>
-          <w:szCs w:val="26"/>
-        </w:rPr>
-        <w:t>- Quản lý report</w:t>
-      </w:r>
-      <w:r>
-        <w:rPr>
-          <w:rFonts w:ascii="Times New Roman" w:hAnsi="Times New Roman"/>
-          <w:sz w:val="26"/>
-          <w:szCs w:val="26"/>
-        </w:rPr>
-        <w:t>.</w:t>
-      </w:r>
-      <w:r>
-        <w:rPr>
-          <w:rFonts w:ascii="Times New Roman" w:hAnsi="Times New Roman"/>
-        </w:rPr>
-        <w:br w:type="page"/>
-      </w:r>
-    </w:p>
-    <w:p>
-      <w:pPr>
-        <w:pStyle w:val="Heading1"/>
-        <w:spacing w:after="120" w:line="312" w:lineRule="auto"/>
-        <w:rPr>
-          <w:rFonts w:cs="Times New Roman"/>
-        </w:rPr>
-      </w:pPr>
-      <w:bookmarkStart w:id="32" w:name="_Toc43477746"/>
-      <w:r>
-        <w:rPr>
-          <w:rFonts w:cs="Times New Roman"/>
-        </w:rPr>
-        <w:lastRenderedPageBreak/>
-        <w:t>CÁC MÔ HÌNH</w:t>
       </w:r>
       <w:bookmarkEnd w:id="32"/>
     </w:p>
     <w:p>
       <w:pPr>
+        <w:spacing w:after="120" w:line="312" w:lineRule="auto"/>
+        <w:rPr>
+          <w:rFonts w:ascii="Times New Roman" w:hAnsi="Times New Roman"/>
+          <w:sz w:val="26"/>
+          <w:szCs w:val="26"/>
+        </w:rPr>
+      </w:pPr>
+      <w:r>
+        <w:rPr>
+          <w:rFonts w:ascii="Times New Roman" w:hAnsi="Times New Roman"/>
+          <w:sz w:val="26"/>
+          <w:szCs w:val="26"/>
+        </w:rPr>
+        <w:t>Thiết kế hệ thố</w:t>
+      </w:r>
+      <w:r>
+        <w:rPr>
+          <w:rFonts w:ascii="Times New Roman" w:hAnsi="Times New Roman"/>
+          <w:sz w:val="26"/>
+          <w:szCs w:val="26"/>
+        </w:rPr>
+        <w:t>ng “Q</w:t>
+      </w:r>
+      <w:r>
+        <w:rPr>
+          <w:rFonts w:ascii="Times New Roman" w:hAnsi="Times New Roman"/>
+          <w:sz w:val="26"/>
+          <w:szCs w:val="26"/>
+        </w:rPr>
+        <w:t>uản lý</w:t>
+      </w:r>
+      <w:r>
+        <w:rPr>
+          <w:rFonts w:ascii="Times New Roman" w:hAnsi="Times New Roman"/>
+          <w:sz w:val="26"/>
+          <w:szCs w:val="26"/>
+        </w:rPr>
+        <w:t xml:space="preserve"> trung tâm ngoại ngữ</w:t>
+      </w:r>
+      <w:r>
+        <w:rPr>
+          <w:rFonts w:ascii="Times New Roman" w:hAnsi="Times New Roman"/>
+          <w:sz w:val="26"/>
+          <w:szCs w:val="26"/>
+        </w:rPr>
+        <w:t>” có các chức năng sau:</w:t>
+      </w:r>
+    </w:p>
+    <w:p>
+      <w:pPr>
+        <w:spacing w:after="120" w:line="312" w:lineRule="auto"/>
+        <w:ind w:firstLine="284"/>
+        <w:rPr>
+          <w:rFonts w:ascii="Times New Roman" w:hAnsi="Times New Roman"/>
+          <w:sz w:val="26"/>
+          <w:szCs w:val="26"/>
+        </w:rPr>
+      </w:pPr>
+      <w:r>
+        <w:rPr>
+          <w:rFonts w:ascii="Times New Roman" w:hAnsi="Times New Roman"/>
+          <w:sz w:val="26"/>
+          <w:szCs w:val="26"/>
+        </w:rPr>
+        <w:t xml:space="preserve">- </w:t>
+      </w:r>
+      <w:r>
+        <w:rPr>
+          <w:rFonts w:ascii="Times New Roman" w:hAnsi="Times New Roman"/>
+          <w:sz w:val="26"/>
+          <w:szCs w:val="26"/>
+        </w:rPr>
+        <w:t>Đăng nhập.</w:t>
+      </w:r>
+    </w:p>
+    <w:p>
+      <w:pPr>
+        <w:spacing w:after="120" w:line="312" w:lineRule="auto"/>
+        <w:ind w:firstLine="284"/>
+        <w:rPr>
+          <w:rFonts w:ascii="Times New Roman" w:hAnsi="Times New Roman"/>
+          <w:sz w:val="26"/>
+          <w:szCs w:val="26"/>
+        </w:rPr>
+      </w:pPr>
+      <w:r>
+        <w:rPr>
+          <w:rFonts w:ascii="Times New Roman" w:hAnsi="Times New Roman"/>
+          <w:sz w:val="26"/>
+          <w:szCs w:val="26"/>
+        </w:rPr>
+        <w:t xml:space="preserve">- </w:t>
+      </w:r>
+      <w:r>
+        <w:rPr>
+          <w:rFonts w:ascii="Times New Roman" w:hAnsi="Times New Roman"/>
+          <w:sz w:val="26"/>
+          <w:szCs w:val="26"/>
+        </w:rPr>
+        <w:t>Đăng ký</w:t>
+      </w:r>
+      <w:r>
+        <w:rPr>
+          <w:rFonts w:ascii="Times New Roman" w:hAnsi="Times New Roman"/>
+          <w:sz w:val="26"/>
+          <w:szCs w:val="26"/>
+        </w:rPr>
+        <w:t xml:space="preserve"> tài khoản</w:t>
+      </w:r>
+      <w:r>
+        <w:rPr>
+          <w:rFonts w:ascii="Times New Roman" w:hAnsi="Times New Roman"/>
+          <w:sz w:val="26"/>
+          <w:szCs w:val="26"/>
+        </w:rPr>
+        <w:t>.</w:t>
+      </w:r>
+    </w:p>
+    <w:p>
+      <w:pPr>
+        <w:spacing w:after="120" w:line="312" w:lineRule="auto"/>
+        <w:ind w:firstLine="284"/>
+        <w:rPr>
+          <w:rFonts w:ascii="Times New Roman" w:hAnsi="Times New Roman"/>
+          <w:sz w:val="26"/>
+          <w:szCs w:val="26"/>
+        </w:rPr>
+      </w:pPr>
+      <w:r>
+        <w:rPr>
+          <w:rFonts w:ascii="Times New Roman" w:hAnsi="Times New Roman"/>
+          <w:sz w:val="26"/>
+          <w:szCs w:val="26"/>
+        </w:rPr>
+        <w:t>- Đăng ký khóa học.</w:t>
+      </w:r>
+    </w:p>
+    <w:p>
+      <w:pPr>
+        <w:spacing w:after="120" w:line="312" w:lineRule="auto"/>
+        <w:ind w:firstLine="284"/>
+        <w:rPr>
+          <w:rFonts w:ascii="Times New Roman" w:hAnsi="Times New Roman"/>
+          <w:sz w:val="26"/>
+          <w:szCs w:val="26"/>
+        </w:rPr>
+      </w:pPr>
+      <w:r>
+        <w:rPr>
+          <w:rFonts w:ascii="Times New Roman" w:hAnsi="Times New Roman"/>
+          <w:sz w:val="26"/>
+          <w:szCs w:val="26"/>
+        </w:rPr>
+        <w:t xml:space="preserve">- </w:t>
+      </w:r>
+      <w:r>
+        <w:rPr>
+          <w:rFonts w:ascii="Times New Roman" w:hAnsi="Times New Roman"/>
+          <w:sz w:val="26"/>
+          <w:szCs w:val="26"/>
+        </w:rPr>
+        <w:t>Tìm kiếm</w:t>
+      </w:r>
+      <w:r>
+        <w:rPr>
+          <w:rFonts w:ascii="Times New Roman" w:hAnsi="Times New Roman"/>
+          <w:sz w:val="26"/>
+          <w:szCs w:val="26"/>
+        </w:rPr>
+        <w:t xml:space="preserve"> bài viết</w:t>
+      </w:r>
+      <w:r>
+        <w:rPr>
+          <w:rFonts w:ascii="Times New Roman" w:hAnsi="Times New Roman"/>
+          <w:sz w:val="26"/>
+          <w:szCs w:val="26"/>
+        </w:rPr>
+        <w:t>.</w:t>
+      </w:r>
+    </w:p>
+    <w:p>
+      <w:pPr>
+        <w:spacing w:after="120" w:line="312" w:lineRule="auto"/>
+        <w:ind w:firstLine="284"/>
+        <w:rPr>
+          <w:rFonts w:ascii="Times New Roman" w:hAnsi="Times New Roman"/>
+          <w:sz w:val="26"/>
+          <w:szCs w:val="26"/>
+        </w:rPr>
+      </w:pPr>
+      <w:r>
+        <w:rPr>
+          <w:rFonts w:ascii="Times New Roman" w:hAnsi="Times New Roman"/>
+          <w:sz w:val="26"/>
+          <w:szCs w:val="26"/>
+        </w:rPr>
+        <w:t xml:space="preserve">- </w:t>
+      </w:r>
+      <w:r>
+        <w:rPr>
+          <w:rFonts w:ascii="Times New Roman" w:hAnsi="Times New Roman"/>
+          <w:sz w:val="26"/>
+          <w:szCs w:val="26"/>
+        </w:rPr>
+        <w:t>Xem</w:t>
+      </w:r>
+      <w:r>
+        <w:rPr>
+          <w:rFonts w:ascii="Times New Roman" w:hAnsi="Times New Roman"/>
+          <w:sz w:val="26"/>
+          <w:szCs w:val="26"/>
+        </w:rPr>
+        <w:t xml:space="preserve"> bài viết</w:t>
+      </w:r>
+      <w:r>
+        <w:rPr>
+          <w:rFonts w:ascii="Times New Roman" w:hAnsi="Times New Roman"/>
+          <w:sz w:val="26"/>
+          <w:szCs w:val="26"/>
+        </w:rPr>
+        <w:t>.</w:t>
+      </w:r>
+    </w:p>
+    <w:p>
+      <w:pPr>
+        <w:spacing w:after="120" w:line="312" w:lineRule="auto"/>
+        <w:ind w:firstLine="284"/>
+        <w:rPr>
+          <w:rFonts w:ascii="Times New Roman" w:hAnsi="Times New Roman"/>
+          <w:sz w:val="26"/>
+          <w:szCs w:val="26"/>
+        </w:rPr>
+      </w:pPr>
+      <w:r>
+        <w:rPr>
+          <w:rFonts w:ascii="Times New Roman" w:hAnsi="Times New Roman"/>
+          <w:sz w:val="26"/>
+          <w:szCs w:val="26"/>
+        </w:rPr>
+        <w:t xml:space="preserve">- </w:t>
+      </w:r>
+      <w:r>
+        <w:rPr>
+          <w:rFonts w:ascii="Times New Roman" w:hAnsi="Times New Roman"/>
+          <w:sz w:val="26"/>
+          <w:szCs w:val="26"/>
+        </w:rPr>
+        <w:t>Cập nhật</w:t>
+      </w:r>
+      <w:r>
+        <w:rPr>
+          <w:rFonts w:ascii="Times New Roman" w:hAnsi="Times New Roman"/>
+          <w:sz w:val="26"/>
+          <w:szCs w:val="26"/>
+        </w:rPr>
+        <w:t xml:space="preserve"> bài viết</w:t>
+      </w:r>
+      <w:r>
+        <w:rPr>
+          <w:rFonts w:ascii="Times New Roman" w:hAnsi="Times New Roman"/>
+          <w:sz w:val="26"/>
+          <w:szCs w:val="26"/>
+        </w:rPr>
+        <w:t>.</w:t>
+      </w:r>
+    </w:p>
+    <w:p>
+      <w:pPr>
+        <w:spacing w:after="120" w:line="312" w:lineRule="auto"/>
+        <w:ind w:firstLine="284"/>
+        <w:rPr>
+          <w:rFonts w:ascii="Times New Roman" w:hAnsi="Times New Roman"/>
+          <w:sz w:val="26"/>
+          <w:szCs w:val="26"/>
+        </w:rPr>
+      </w:pPr>
+      <w:r>
+        <w:rPr>
+          <w:rFonts w:ascii="Times New Roman" w:hAnsi="Times New Roman"/>
+          <w:sz w:val="26"/>
+          <w:szCs w:val="26"/>
+        </w:rPr>
+        <w:t>- Cập nhật bình luận</w:t>
+      </w:r>
+      <w:r>
+        <w:rPr>
+          <w:rFonts w:ascii="Times New Roman" w:hAnsi="Times New Roman"/>
+          <w:sz w:val="26"/>
+          <w:szCs w:val="26"/>
+        </w:rPr>
+        <w:t>.</w:t>
+      </w:r>
+    </w:p>
+    <w:p>
+      <w:pPr>
+        <w:spacing w:after="120" w:line="312" w:lineRule="auto"/>
+        <w:ind w:firstLine="284"/>
+        <w:rPr>
+          <w:rFonts w:ascii="Times New Roman" w:hAnsi="Times New Roman"/>
+          <w:sz w:val="26"/>
+          <w:szCs w:val="26"/>
+        </w:rPr>
+      </w:pPr>
+      <w:r>
+        <w:rPr>
+          <w:rFonts w:ascii="Times New Roman" w:hAnsi="Times New Roman"/>
+          <w:sz w:val="26"/>
+          <w:szCs w:val="26"/>
+        </w:rPr>
+        <w:t xml:space="preserve">- </w:t>
+      </w:r>
+      <w:r>
+        <w:rPr>
+          <w:rFonts w:ascii="Times New Roman" w:hAnsi="Times New Roman"/>
+          <w:sz w:val="26"/>
+          <w:szCs w:val="26"/>
+        </w:rPr>
+        <w:t xml:space="preserve">Nhận </w:t>
+      </w:r>
+      <w:r>
+        <w:rPr>
+          <w:rFonts w:ascii="Times New Roman" w:hAnsi="Times New Roman"/>
+          <w:sz w:val="26"/>
+          <w:szCs w:val="26"/>
+        </w:rPr>
+        <w:t>g</w:t>
+      </w:r>
+      <w:r>
+        <w:rPr>
+          <w:rFonts w:ascii="Times New Roman" w:hAnsi="Times New Roman"/>
+          <w:sz w:val="26"/>
+          <w:szCs w:val="26"/>
+        </w:rPr>
+        <w:t>ợi ý.</w:t>
+      </w:r>
+    </w:p>
+    <w:p>
+      <w:pPr>
+        <w:spacing w:after="120" w:line="312" w:lineRule="auto"/>
+        <w:ind w:firstLine="284"/>
+        <w:rPr>
+          <w:rFonts w:ascii="Times New Roman" w:hAnsi="Times New Roman"/>
+          <w:sz w:val="26"/>
+          <w:szCs w:val="26"/>
+        </w:rPr>
+      </w:pPr>
+      <w:r>
+        <w:rPr>
+          <w:rFonts w:ascii="Times New Roman" w:hAnsi="Times New Roman"/>
+          <w:sz w:val="26"/>
+          <w:szCs w:val="26"/>
+        </w:rPr>
+        <w:t xml:space="preserve">- </w:t>
+      </w:r>
+      <w:r>
+        <w:rPr>
+          <w:rFonts w:ascii="Times New Roman" w:hAnsi="Times New Roman"/>
+          <w:sz w:val="26"/>
+          <w:szCs w:val="26"/>
+        </w:rPr>
+        <w:t>Cập nhật gợi ý.</w:t>
+      </w:r>
+    </w:p>
+    <w:p>
+      <w:pPr>
+        <w:spacing w:after="120" w:line="312" w:lineRule="auto"/>
+        <w:ind w:firstLine="284"/>
+        <w:rPr>
+          <w:rFonts w:ascii="Times New Roman" w:hAnsi="Times New Roman"/>
+          <w:sz w:val="26"/>
+          <w:szCs w:val="26"/>
+        </w:rPr>
+      </w:pPr>
+      <w:r>
+        <w:rPr>
+          <w:rFonts w:ascii="Times New Roman" w:hAnsi="Times New Roman"/>
+          <w:sz w:val="26"/>
+          <w:szCs w:val="26"/>
+        </w:rPr>
+        <w:t xml:space="preserve">- </w:t>
+      </w:r>
+      <w:r>
+        <w:rPr>
+          <w:rFonts w:ascii="Times New Roman" w:hAnsi="Times New Roman"/>
+          <w:sz w:val="26"/>
+          <w:szCs w:val="26"/>
+        </w:rPr>
+        <w:t>Quản lý thành viên.</w:t>
+      </w:r>
+    </w:p>
+    <w:p>
+      <w:pPr>
+        <w:spacing w:after="120" w:line="312" w:lineRule="auto"/>
+        <w:ind w:firstLine="284"/>
+        <w:rPr>
+          <w:rFonts w:ascii="Times New Roman" w:hAnsi="Times New Roman"/>
+          <w:sz w:val="26"/>
+          <w:szCs w:val="26"/>
+        </w:rPr>
+      </w:pPr>
+      <w:r>
+        <w:rPr>
+          <w:rFonts w:ascii="Times New Roman" w:hAnsi="Times New Roman"/>
+          <w:sz w:val="26"/>
+          <w:szCs w:val="26"/>
+        </w:rPr>
+        <w:t xml:space="preserve">- </w:t>
+      </w:r>
+      <w:r>
+        <w:rPr>
+          <w:rFonts w:ascii="Times New Roman" w:hAnsi="Times New Roman"/>
+          <w:sz w:val="26"/>
+          <w:szCs w:val="26"/>
+        </w:rPr>
+        <w:t>Quản lý bài viết.</w:t>
+      </w:r>
+    </w:p>
+    <w:p>
+      <w:pPr>
+        <w:spacing w:after="120" w:line="312" w:lineRule="auto"/>
+        <w:ind w:firstLine="284"/>
+        <w:rPr>
+          <w:rFonts w:ascii="Times New Roman" w:hAnsi="Times New Roman"/>
+          <w:sz w:val="26"/>
+          <w:szCs w:val="26"/>
+        </w:rPr>
+      </w:pPr>
+      <w:r>
+        <w:rPr>
+          <w:rFonts w:ascii="Times New Roman" w:hAnsi="Times New Roman"/>
+          <w:sz w:val="26"/>
+          <w:szCs w:val="26"/>
+        </w:rPr>
+        <w:t>- Quản lý vị trí.</w:t>
+      </w:r>
+    </w:p>
+    <w:p>
+      <w:pPr>
+        <w:spacing w:after="120" w:line="312" w:lineRule="auto"/>
+        <w:ind w:firstLine="284"/>
+        <w:rPr>
+          <w:rFonts w:ascii="Times New Roman" w:hAnsi="Times New Roman"/>
+          <w:sz w:val="26"/>
+          <w:szCs w:val="26"/>
+        </w:rPr>
+      </w:pPr>
+      <w:r>
+        <w:rPr>
+          <w:rFonts w:ascii="Times New Roman" w:hAnsi="Times New Roman"/>
+          <w:sz w:val="26"/>
+          <w:szCs w:val="26"/>
+        </w:rPr>
+        <w:t xml:space="preserve">- Quản lý </w:t>
+      </w:r>
+      <w:r>
+        <w:rPr>
+          <w:rFonts w:ascii="Times New Roman" w:hAnsi="Times New Roman"/>
+          <w:sz w:val="26"/>
+          <w:szCs w:val="26"/>
+        </w:rPr>
+        <w:t xml:space="preserve">các </w:t>
+      </w:r>
+      <w:r>
+        <w:rPr>
+          <w:rFonts w:ascii="Times New Roman" w:hAnsi="Times New Roman"/>
+          <w:sz w:val="26"/>
+          <w:szCs w:val="26"/>
+        </w:rPr>
+        <w:t>trung tâm.</w:t>
+      </w:r>
+    </w:p>
+    <w:p>
+      <w:pPr>
+        <w:spacing w:after="120" w:line="312" w:lineRule="auto"/>
+        <w:ind w:firstLine="284"/>
+        <w:rPr>
+          <w:rFonts w:ascii="Times New Roman" w:hAnsi="Times New Roman"/>
+          <w:sz w:val="26"/>
+          <w:szCs w:val="26"/>
+        </w:rPr>
+      </w:pPr>
+      <w:r>
+        <w:rPr>
+          <w:rFonts w:ascii="Times New Roman" w:hAnsi="Times New Roman"/>
+          <w:sz w:val="26"/>
+          <w:szCs w:val="26"/>
+        </w:rPr>
+        <w:t>- Quản lý report</w:t>
+      </w:r>
+      <w:r>
+        <w:rPr>
+          <w:rFonts w:ascii="Times New Roman" w:hAnsi="Times New Roman"/>
+          <w:sz w:val="26"/>
+          <w:szCs w:val="26"/>
+        </w:rPr>
+        <w:t>.</w:t>
+      </w:r>
+      <w:r>
+        <w:rPr>
+          <w:rFonts w:ascii="Times New Roman" w:hAnsi="Times New Roman"/>
+        </w:rPr>
+        <w:br w:type="page"/>
+      </w:r>
+    </w:p>
+    <w:p>
+      <w:pPr>
+        <w:pStyle w:val="Heading1"/>
+        <w:spacing w:after="120" w:line="312" w:lineRule="auto"/>
+        <w:rPr>
+          <w:rFonts w:cs="Times New Roman"/>
+        </w:rPr>
+      </w:pPr>
+      <w:bookmarkStart w:id="33" w:name="_Toc43477746"/>
+      <w:r>
+        <w:rPr>
+          <w:rFonts w:cs="Times New Roman"/>
+        </w:rPr>
+        <w:lastRenderedPageBreak/>
+        <w:t>CÁC MÔ HÌNH</w:t>
+      </w:r>
+      <w:bookmarkEnd w:id="33"/>
+    </w:p>
+    <w:p>
+      <w:pPr>
         <w:pStyle w:val="Heading2"/>
         <w:spacing w:after="120" w:line="312" w:lineRule="auto"/>
         <w:ind w:left="0" w:firstLine="0"/>
@@ -6971,7 +6973,7 @@
           <w:rFonts w:cs="Times New Roman"/>
         </w:rPr>
       </w:pPr>
-      <w:bookmarkStart w:id="33" w:name="_Toc43477747"/>
+      <w:bookmarkStart w:id="34" w:name="_Toc43477747"/>
       <w:r>
         <w:rPr>
           <w:rFonts w:cs="Times New Roman"/>
@@ -6990,7 +6992,7 @@
         </w:rPr>
         <w:t>CDM</w:t>
       </w:r>
-      <w:bookmarkEnd w:id="33"/>
+      <w:bookmarkEnd w:id="34"/>
     </w:p>
     <w:p>
       <w:pPr>
@@ -7083,7 +7085,7 @@
           <w:rFonts w:cs="Times New Roman"/>
         </w:rPr>
       </w:pPr>
-      <w:bookmarkStart w:id="34" w:name="_Toc43477748"/>
+      <w:bookmarkStart w:id="35" w:name="_Toc43477748"/>
       <w:r>
         <w:rPr>
           <w:rFonts w:cs="Times New Roman"/>
@@ -7097,7 +7099,7 @@
         </w:rPr>
         <w:t>LDM</w:t>
       </w:r>
-      <w:bookmarkEnd w:id="34"/>
+      <w:bookmarkEnd w:id="35"/>
     </w:p>
     <w:p>
       <w:pPr>
@@ -7197,7 +7199,7 @@
           <w:bCs/>
         </w:rPr>
       </w:pPr>
-      <w:bookmarkStart w:id="35" w:name="_Toc43477749"/>
+      <w:bookmarkStart w:id="36" w:name="_Toc43477749"/>
       <w:r>
         <w:rPr>
           <w:rStyle w:val="Heading2Char"/>
@@ -7207,7 +7209,7 @@
         </w:rPr>
         <w:t>Lưu đồ dòng dữ liệu DFD</w:t>
       </w:r>
-      <w:bookmarkEnd w:id="35"/>
+      <w:bookmarkEnd w:id="36"/>
     </w:p>
     <w:p>
       <w:pPr>
@@ -7217,14 +7219,14 @@
           <w:rFonts w:cs="Times New Roman"/>
         </w:rPr>
       </w:pPr>
-      <w:bookmarkStart w:id="36" w:name="_Toc43477750"/>
+      <w:bookmarkStart w:id="37" w:name="_Toc43477750"/>
       <w:r>
         <w:rPr>
           <w:rFonts w:cs="Times New Roman"/>
         </w:rPr>
         <w:t>DFD cấp 0</w:t>
       </w:r>
-      <w:bookmarkEnd w:id="36"/>
+      <w:bookmarkEnd w:id="37"/>
     </w:p>
     <w:p>
       <w:pPr>
@@ -7328,7 +7330,7 @@
           <w:rFonts w:cs="Times New Roman"/>
         </w:rPr>
       </w:pPr>
-      <w:bookmarkStart w:id="37" w:name="_Toc43477751"/>
+      <w:bookmarkStart w:id="38" w:name="_Toc43477751"/>
       <w:r>
         <w:rPr>
           <w:rFonts w:cs="Times New Roman"/>
@@ -7336,7 +7338,7 @@
         <w:lastRenderedPageBreak/>
         <w:t>DFD cấp 1</w:t>
       </w:r>
-      <w:bookmarkEnd w:id="37"/>
+      <w:bookmarkEnd w:id="38"/>
     </w:p>
     <w:p>
       <w:pPr>
@@ -7447,14 +7449,14 @@
           <w:rFonts w:cs="Times New Roman"/>
         </w:rPr>
       </w:pPr>
-      <w:bookmarkStart w:id="38" w:name="_Toc43477752"/>
+      <w:bookmarkStart w:id="39" w:name="_Toc43477752"/>
       <w:r>
         <w:rPr>
           <w:rFonts w:cs="Times New Roman"/>
         </w:rPr>
         <w:t>DFD cấp 2</w:t>
       </w:r>
-      <w:bookmarkEnd w:id="38"/>
+      <w:bookmarkEnd w:id="39"/>
     </w:p>
     <w:p>
       <w:pPr>
@@ -7563,7 +7565,7 @@
           <w:rFonts w:cs="Times New Roman"/>
         </w:rPr>
       </w:pPr>
-      <w:bookmarkStart w:id="39" w:name="_Toc43477753"/>
+      <w:bookmarkStart w:id="40" w:name="_Toc43477753"/>
       <w:r>
         <w:rPr>
           <w:rFonts w:cs="Times New Roman"/>
@@ -7571,7 +7573,7 @@
         <w:lastRenderedPageBreak/>
         <w:t>Sơ đồ chức năng</w:t>
       </w:r>
-      <w:bookmarkEnd w:id="39"/>
+      <w:bookmarkEnd w:id="40"/>
       <w:r>
         <w:rPr>
           <w:rFonts w:cs="Times New Roman"/>
@@ -7587,14 +7589,14 @@
           <w:rFonts w:cs="Times New Roman"/>
         </w:rPr>
       </w:pPr>
-      <w:bookmarkStart w:id="40" w:name="_Toc43477754"/>
+      <w:bookmarkStart w:id="41" w:name="_Toc43477754"/>
       <w:r>
         <w:rPr>
           <w:rFonts w:cs="Times New Roman"/>
         </w:rPr>
         <w:t>Sơ đồ chức năng của người dùng</w:t>
       </w:r>
-      <w:bookmarkEnd w:id="40"/>
+      <w:bookmarkEnd w:id="41"/>
     </w:p>
     <w:p>
       <w:pPr>
@@ -7705,14 +7707,14 @@
           <w:rFonts w:cs="Times New Roman"/>
         </w:rPr>
       </w:pPr>
-      <w:bookmarkStart w:id="41" w:name="_Toc43477755"/>
+      <w:bookmarkStart w:id="42" w:name="_Toc43477755"/>
       <w:r>
         <w:rPr>
           <w:rFonts w:cs="Times New Roman"/>
         </w:rPr>
         <w:t>Sơ đồ chức năng của thành viên</w:t>
       </w:r>
-      <w:bookmarkEnd w:id="41"/>
+      <w:bookmarkEnd w:id="42"/>
     </w:p>
     <w:p>
       <w:pPr>
@@ -7827,7 +7829,7 @@
           <w:rFonts w:cs="Times New Roman"/>
         </w:rPr>
       </w:pPr>
-      <w:bookmarkStart w:id="42" w:name="_Toc43477756"/>
+      <w:bookmarkStart w:id="43" w:name="_Toc43477756"/>
       <w:r>
         <w:rPr>
           <w:rFonts w:cs="Times New Roman"/>
@@ -7846,7 +7848,7 @@
         </w:rPr>
         <w:t>cộng tác viên</w:t>
       </w:r>
-      <w:bookmarkEnd w:id="42"/>
+      <w:bookmarkEnd w:id="43"/>
     </w:p>
     <w:p>
       <w:pPr>
@@ -7962,7 +7964,7 @@
           <w:rFonts w:cs="Times New Roman"/>
         </w:rPr>
       </w:pPr>
-      <w:bookmarkStart w:id="43" w:name="_Toc43477757"/>
+      <w:bookmarkStart w:id="44" w:name="_Toc43477757"/>
       <w:r>
         <w:rPr>
           <w:rFonts w:cs="Times New Roman"/>
@@ -7975,7 +7977,7 @@
         </w:rPr>
         <w:t>của quản trị viên</w:t>
       </w:r>
-      <w:bookmarkEnd w:id="43"/>
+      <w:bookmarkEnd w:id="44"/>
     </w:p>
     <w:p>
       <w:pPr>
@@ -8103,7 +8105,7 @@
           <w:rFonts w:cs="Times New Roman"/>
         </w:rPr>
       </w:pPr>
-      <w:bookmarkStart w:id="44" w:name="_Toc43477758"/>
+      <w:bookmarkStart w:id="45" w:name="_Toc43477758"/>
       <w:r>
         <w:rPr>
           <w:rFonts w:cs="Times New Roman"/>
@@ -8117,7 +8119,7 @@
         </w:rPr>
         <w:t>HỆ THỐNG</w:t>
       </w:r>
-      <w:bookmarkEnd w:id="44"/>
+      <w:bookmarkEnd w:id="45"/>
       <w:r>
         <w:rPr>
           <w:rFonts w:cs="Times New Roman"/>
@@ -8475,7 +8477,6 @@
         <w:spacing w:after="120" w:line="312" w:lineRule="auto"/>
         <w:rPr>
           <w:rFonts w:ascii="Times New Roman" w:hAnsi="Times New Roman"/>
-          <w:b/>
           <w:sz w:val="26"/>
           <w:szCs w:val="26"/>
         </w:rPr>
@@ -8503,6 +8504,14 @@
           <w:szCs w:val="26"/>
         </w:rPr>
         <w:t>:</w:t>
+      </w:r>
+      <w:r>
+        <w:rPr>
+          <w:rFonts w:ascii="Times New Roman" w:hAnsi="Times New Roman"/>
+          <w:sz w:val="26"/>
+          <w:szCs w:val="26"/>
+        </w:rPr>
+        <w:br w:type="page"/>
       </w:r>
     </w:p>
     <w:p>
@@ -8514,11 +8523,12 @@
           <w:rFonts w:cs="Times New Roman"/>
         </w:rPr>
       </w:pPr>
-      <w:bookmarkStart w:id="45" w:name="_Toc43477759"/>
+      <w:bookmarkStart w:id="46" w:name="_Toc43477759"/>
       <w:r>
         <w:rPr>
           <w:rFonts w:cs="Times New Roman"/>
         </w:rPr>
+        <w:lastRenderedPageBreak/>
         <w:t xml:space="preserve">Giao diện </w:t>
       </w:r>
       <w:r>
@@ -8527,12 +8537,35 @@
         </w:rPr>
         <w:t>Đăng nhập</w:t>
       </w:r>
-      <w:bookmarkEnd w:id="45"/>
+      <w:bookmarkEnd w:id="46"/>
     </w:p>
     <w:p>
       <w:pPr>
-        <w:spacing w:after="120" w:line="312" w:lineRule="auto"/>
-        <w:jc w:val="center"/>
+        <w:rPr>
+          <w:rFonts w:ascii="Times New Roman" w:hAnsi="Times New Roman"/>
+          <w:sz w:val="26"/>
+          <w:szCs w:val="26"/>
+        </w:rPr>
+      </w:pPr>
+      <w:r>
+        <w:rPr>
+          <w:rFonts w:ascii="Times New Roman" w:hAnsi="Times New Roman"/>
+          <w:sz w:val="26"/>
+          <w:szCs w:val="26"/>
+        </w:rPr>
+        <w:t>Đây là giao diện đăng nhập của hệ thống, người dùng cần nhập tên đăng nhập và mật khẩu để đằng nhập</w:t>
+      </w:r>
+      <w:r>
+        <w:rPr>
+          <w:rFonts w:ascii="Times New Roman" w:hAnsi="Times New Roman"/>
+          <w:sz w:val="26"/>
+          <w:szCs w:val="26"/>
+        </w:rPr>
+        <w:t>.</w:t>
+      </w:r>
+    </w:p>
+    <w:p>
+      <w:pPr>
         <w:rPr>
           <w:rFonts w:ascii="Times New Roman" w:hAnsi="Times New Roman"/>
           <w:sz w:val="26"/>
@@ -8632,15 +8665,39 @@
           <w:rFonts w:cs="Times New Roman"/>
         </w:rPr>
       </w:pPr>
-      <w:bookmarkStart w:id="46" w:name="_Toc43477760"/>
+      <w:bookmarkStart w:id="47" w:name="_Toc43477760"/>
       <w:r>
         <w:rPr>
           <w:rFonts w:cs="Times New Roman"/>
         </w:rPr>
-        <w:lastRenderedPageBreak/>
         <w:t>Giao diện chính của hệ thống</w:t>
       </w:r>
-      <w:bookmarkEnd w:id="46"/>
+      <w:bookmarkEnd w:id="47"/>
+    </w:p>
+    <w:p>
+      <w:pPr>
+        <w:rPr>
+          <w:rFonts w:ascii="Times New Roman" w:hAnsi="Times New Roman"/>
+          <w:sz w:val="26"/>
+          <w:szCs w:val="26"/>
+        </w:rPr>
+      </w:pPr>
+      <w:r>
+        <w:rPr>
+          <w:rFonts w:ascii="Times New Roman" w:hAnsi="Times New Roman"/>
+          <w:sz w:val="26"/>
+          <w:szCs w:val="26"/>
+        </w:rPr>
+        <w:t>Đây là giao diện chính của hệ thống, trên giao diện có form đăng ký và các thông tin về khóa học, các trung tâm và thông tin của hệ thống. Người dùng có thể đăng ký tài khoản và xem các thông tin sẳn có trên đây</w:t>
+      </w:r>
+      <w:r>
+        <w:rPr>
+          <w:rFonts w:ascii="Times New Roman" w:hAnsi="Times New Roman"/>
+          <w:sz w:val="26"/>
+          <w:szCs w:val="26"/>
+        </w:rPr>
+        <w:t>.</w:t>
+      </w:r>
     </w:p>
     <w:p>
       <w:pPr>
@@ -8754,11 +8811,12 @@
           <w:rFonts w:cs="Times New Roman"/>
         </w:rPr>
       </w:pPr>
-      <w:bookmarkStart w:id="47" w:name="_Toc43477761"/>
+      <w:bookmarkStart w:id="48" w:name="_Toc43477761"/>
       <w:r>
         <w:rPr>
           <w:rFonts w:cs="Times New Roman"/>
         </w:rPr>
+        <w:lastRenderedPageBreak/>
         <w:t xml:space="preserve">Giao diện </w:t>
       </w:r>
       <w:r>
@@ -8767,21 +8825,72 @@
         </w:rPr>
         <w:t>của thành viên</w:t>
       </w:r>
-      <w:bookmarkEnd w:id="47"/>
+      <w:bookmarkEnd w:id="48"/>
     </w:p>
     <w:p>
       <w:pPr>
         <w:pStyle w:val="Heading3"/>
         <w:spacing w:after="120" w:line="312" w:lineRule="auto"/>
       </w:pPr>
-      <w:bookmarkStart w:id="48" w:name="_Toc43477762"/>
+      <w:bookmarkStart w:id="49" w:name="_Toc43477762"/>
       <w:r>
         <w:t>Giao diện quản lý khóa họ</w:t>
       </w:r>
       <w:r>
         <w:t>c</w:t>
       </w:r>
-      <w:bookmarkEnd w:id="48"/>
+      <w:bookmarkEnd w:id="49"/>
+    </w:p>
+    <w:p>
+      <w:pPr>
+        <w:pStyle w:val="NoSpacing"/>
+        <w:spacing w:after="120" w:line="312" w:lineRule="auto"/>
+        <w:rPr>
+          <w:rFonts w:ascii="Times New Roman" w:hAnsi="Times New Roman"/>
+          <w:sz w:val="26"/>
+          <w:szCs w:val="26"/>
+        </w:rPr>
+      </w:pPr>
+      <w:r>
+        <w:rPr>
+          <w:rFonts w:ascii="Times New Roman" w:hAnsi="Times New Roman"/>
+          <w:sz w:val="26"/>
+          <w:szCs w:val="26"/>
+        </w:rPr>
+        <w:t xml:space="preserve">Sau khi thành viên đăng nhập vào hệ thống thì </w:t>
+      </w:r>
+      <w:r>
+        <w:rPr>
+          <w:rFonts w:ascii="Times New Roman" w:hAnsi="Times New Roman"/>
+          <w:sz w:val="26"/>
+          <w:szCs w:val="26"/>
+        </w:rPr>
+        <w:t xml:space="preserve">thành viên </w:t>
+      </w:r>
+      <w:r>
+        <w:rPr>
+          <w:rFonts w:ascii="Times New Roman" w:hAnsi="Times New Roman"/>
+          <w:sz w:val="26"/>
+          <w:szCs w:val="26"/>
+        </w:rPr>
+        <w:t xml:space="preserve">xem </w:t>
+      </w:r>
+      <w:r>
+        <w:rPr>
+          <w:rFonts w:ascii="Times New Roman" w:hAnsi="Times New Roman"/>
+          <w:sz w:val="26"/>
+          <w:szCs w:val="26"/>
+        </w:rPr>
+        <w:t>được các khóa học hiện tại củ</w:t>
+      </w:r>
+      <w:r>
+        <w:rPr>
+          <w:rFonts w:ascii="Times New Roman" w:hAnsi="Times New Roman"/>
+          <w:sz w:val="26"/>
+          <w:szCs w:val="26"/>
+        </w:rPr>
+        <w:t>a chính mình.</w:t>
+      </w:r>
     </w:p>
     <w:p>
       <w:pPr>
@@ -8858,15 +8967,7 @@
           <w:sz w:val="26"/>
           <w:szCs w:val="26"/>
         </w:rPr>
-        <w:t xml:space="preserve"> Giao diệ</w:t>
-      </w:r>
-      <w:r>
-        <w:rPr>
-          <w:rFonts w:ascii="Times New Roman" w:hAnsi="Times New Roman"/>
-          <w:sz w:val="26"/>
-          <w:szCs w:val="26"/>
-        </w:rPr>
-        <w:t>n quản lý khóa học củ</w:t>
+        <w:t xml:space="preserve"> Giao diện quản lý khóa học củ</w:t>
       </w:r>
       <w:r>
         <w:rPr>
@@ -8890,17 +8991,45 @@
         <w:pStyle w:val="Heading3"/>
         <w:spacing w:after="120" w:line="312" w:lineRule="auto"/>
       </w:pPr>
-      <w:bookmarkStart w:id="49" w:name="_Toc43477763"/>
-      <w:r>
-        <w:lastRenderedPageBreak/>
+      <w:bookmarkStart w:id="50" w:name="_Toc43477763"/>
+      <w:r>
         <w:t xml:space="preserve">Giao diện đăng ký khóa học mới </w:t>
       </w:r>
-      <w:r>
-        <w:rPr>
-          <w:noProof/>
+    </w:p>
+    <w:p>
+      <w:pPr>
+        <w:pStyle w:val="NoSpacing"/>
+        <w:spacing w:after="120" w:line="312" w:lineRule="auto"/>
+        <w:rPr>
+          <w:rFonts w:ascii="Times New Roman" w:hAnsi="Times New Roman"/>
+          <w:sz w:val="26"/>
+          <w:szCs w:val="26"/>
+        </w:rPr>
+      </w:pPr>
+      <w:r>
+        <w:rPr>
+          <w:rFonts w:ascii="Times New Roman" w:hAnsi="Times New Roman"/>
+          <w:sz w:val="26"/>
+          <w:szCs w:val="26"/>
+        </w:rPr>
+        <w:t>Thành viên xem được các khóa học hiện có và có quyền đăng ký các khóa họ</w:t>
+      </w:r>
+      <w:r>
+        <w:rPr>
+          <w:rFonts w:ascii="Times New Roman" w:hAnsi="Times New Roman"/>
+          <w:sz w:val="26"/>
+          <w:szCs w:val="26"/>
+        </w:rPr>
+        <w:t>c này.</w:t>
+      </w:r>
+    </w:p>
+    <w:p>
+      <w:r>
+        <w:rPr>
+          <w:rStyle w:val="Emphasis"/>
         </w:rPr>
         <w:drawing>
-          <wp:inline distT="0" distB="0" distL="0" distR="0" wp14:anchorId="09C4499C" wp14:editId="788BB924">
+          <wp:inline distT="0" distB="0" distL="0" distR="0" wp14:anchorId="61188B5D" wp14:editId="05A752E5">
             <wp:extent cx="5760720" cy="3239135"/>
             <wp:effectExtent l="0" t="0" r="0" b="0"/>
             <wp:docPr id="16" name="Picture 16"/>
@@ -8935,7 +9064,7 @@
           </wp:inline>
         </w:drawing>
       </w:r>
-      <w:bookmarkEnd w:id="49"/>
+      <w:bookmarkEnd w:id="50"/>
     </w:p>
     <w:p>
       <w:pPr>
@@ -8995,22 +9124,42 @@
         <w:spacing w:after="120" w:line="312" w:lineRule="auto"/>
         <w:ind w:left="0" w:hanging="9"/>
       </w:pPr>
-      <w:bookmarkStart w:id="50" w:name="_Toc43477764"/>
-      <w:r>
+      <w:bookmarkStart w:id="51" w:name="_Toc43477764"/>
+      <w:r>
+        <w:lastRenderedPageBreak/>
         <w:t>Giao diện của cộng tác viên</w:t>
       </w:r>
-      <w:bookmarkEnd w:id="50"/>
+      <w:bookmarkEnd w:id="51"/>
     </w:p>
     <w:p>
       <w:pPr>
         <w:pStyle w:val="Heading3"/>
         <w:spacing w:after="120" w:line="312" w:lineRule="auto"/>
       </w:pPr>
-      <w:bookmarkStart w:id="51" w:name="_Toc43477765"/>
+      <w:bookmarkStart w:id="52" w:name="_Toc43477765"/>
       <w:r>
         <w:t>Giao diện quản lý bài viết</w:t>
       </w:r>
-      <w:bookmarkEnd w:id="51"/>
+      <w:bookmarkEnd w:id="52"/>
+    </w:p>
+    <w:p>
+      <w:pPr>
+        <w:pStyle w:val="NoSpacing"/>
+        <w:spacing w:after="120" w:line="312" w:lineRule="auto"/>
+        <w:rPr>
+          <w:rFonts w:ascii="Times New Roman" w:hAnsi="Times New Roman"/>
+          <w:sz w:val="26"/>
+          <w:szCs w:val="26"/>
+        </w:rPr>
+      </w:pPr>
+      <w:r>
+        <w:rPr>
+          <w:rFonts w:ascii="Times New Roman" w:hAnsi="Times New Roman"/>
+          <w:sz w:val="26"/>
+          <w:szCs w:val="26"/>
+        </w:rPr>
+        <w:t>Tại đây cộng tác viên có quyền xem và cập nhật lại các bài viết của mình.</w:t>
+      </w:r>
     </w:p>
     <w:p>
       <w:pPr>
@@ -9108,30 +9257,104 @@
         <w:pStyle w:val="Heading3"/>
         <w:spacing w:after="120" w:line="312" w:lineRule="auto"/>
       </w:pPr>
-      <w:bookmarkStart w:id="52" w:name="_Toc43477766"/>
-      <w:r>
-        <w:lastRenderedPageBreak/>
+      <w:bookmarkStart w:id="53" w:name="_Toc43477766"/>
+      <w:r>
         <w:t xml:space="preserve">Giao diện quản lý </w:t>
       </w:r>
       <w:r>
         <w:t>danh sách học viên của một lớp học</w:t>
       </w:r>
-      <w:bookmarkEnd w:id="52"/>
+      <w:bookmarkEnd w:id="53"/>
     </w:p>
     <w:p>
       <w:pPr>
         <w:pStyle w:val="NoSpacing"/>
         <w:spacing w:after="120" w:line="312" w:lineRule="auto"/>
+        <w:rPr>
+          <w:rFonts w:ascii="Times New Roman" w:hAnsi="Times New Roman"/>
+          <w:sz w:val="26"/>
+          <w:szCs w:val="26"/>
+        </w:rPr>
+      </w:pPr>
+      <w:r>
+        <w:rPr>
+          <w:rFonts w:ascii="Times New Roman" w:hAnsi="Times New Roman"/>
+          <w:sz w:val="26"/>
+          <w:szCs w:val="26"/>
+        </w:rPr>
+        <w:t>Giao diện này giúp cho cộng tác viên quả</w:t>
+      </w:r>
+      <w:r>
+        <w:rPr>
+          <w:rFonts w:ascii="Times New Roman" w:hAnsi="Times New Roman"/>
+          <w:sz w:val="26"/>
+          <w:szCs w:val="26"/>
+        </w:rPr>
+        <w:t>n lý</w:t>
+      </w:r>
+      <w:r>
+        <w:rPr>
+          <w:rFonts w:ascii="Times New Roman" w:hAnsi="Times New Roman"/>
+          <w:sz w:val="26"/>
+          <w:szCs w:val="26"/>
+        </w:rPr>
+        <w:t xml:space="preserve"> các học viên đăng ký khóa học</w:t>
+      </w:r>
+      <w:r>
+        <w:rPr>
+          <w:rFonts w:ascii="Times New Roman" w:hAnsi="Times New Roman"/>
+          <w:sz w:val="26"/>
+          <w:szCs w:val="26"/>
+        </w:rPr>
+        <w:t xml:space="preserve">, </w:t>
+      </w:r>
+      <w:r>
+        <w:rPr>
+          <w:rFonts w:ascii="Times New Roman" w:hAnsi="Times New Roman"/>
+          <w:sz w:val="26"/>
+          <w:szCs w:val="26"/>
+        </w:rPr>
+        <w:t xml:space="preserve">có quyền phê duyệt khóa </w:t>
+      </w:r>
+      <w:r>
+        <w:rPr>
+          <w:rFonts w:ascii="Times New Roman" w:hAnsi="Times New Roman"/>
+          <w:sz w:val="26"/>
+          <w:szCs w:val="26"/>
+        </w:rPr>
+        <w:t xml:space="preserve">mới </w:t>
+      </w:r>
+      <w:r>
+        <w:rPr>
+          <w:rFonts w:ascii="Times New Roman" w:hAnsi="Times New Roman"/>
+          <w:sz w:val="26"/>
+          <w:szCs w:val="26"/>
+        </w:rPr>
+        <w:t xml:space="preserve">của thành viên </w:t>
+      </w:r>
+      <w:r>
+        <w:rPr>
+          <w:rFonts w:ascii="Times New Roman" w:hAnsi="Times New Roman"/>
+          <w:sz w:val="26"/>
+          <w:szCs w:val="26"/>
+        </w:rPr>
+        <w:t>vừa đăng ký.</w:t>
+      </w:r>
+    </w:p>
+    <w:p>
+      <w:pPr>
+        <w:pStyle w:val="NoSpacing"/>
+        <w:spacing w:after="120" w:line="312" w:lineRule="auto"/>
       </w:pPr>
       <w:r>
         <w:rPr>
           <w:noProof/>
         </w:rPr>
         <w:drawing>
-          <wp:inline distT="0" distB="0" distL="0" distR="0" wp14:anchorId="03F8CF01" wp14:editId="3F5B340D">
+          <wp:inline distT="0" distB="0" distL="0" distR="0" wp14:anchorId="683CB995" wp14:editId="3BF722F7">
             <wp:extent cx="5760720" cy="3239135"/>
             <wp:effectExtent l="0" t="0" r="0" b="0"/>
-            <wp:docPr id="19" name="Picture 19"/>
+            <wp:docPr id="12" name="Picture 12"/>
             <wp:cNvGraphicFramePr>
               <a:graphicFrameLocks xmlns:a="http://schemas.openxmlformats.org/drawingml/2006/main" noChangeAspect="1"/>
             </wp:cNvGraphicFramePr>
@@ -9229,11 +9452,63 @@
         <w:pStyle w:val="Heading3"/>
         <w:spacing w:after="120" w:line="312" w:lineRule="auto"/>
       </w:pPr>
-      <w:bookmarkStart w:id="53" w:name="_Toc43477767"/>
-      <w:r>
+      <w:bookmarkStart w:id="54" w:name="_Toc43477767"/>
+      <w:r>
+        <w:lastRenderedPageBreak/>
         <w:t>Giao diện tạo bài viết</w:t>
       </w:r>
-      <w:bookmarkEnd w:id="53"/>
+      <w:bookmarkEnd w:id="54"/>
+    </w:p>
+    <w:p>
+      <w:pPr>
+        <w:pStyle w:val="NoSpacing"/>
+        <w:spacing w:after="120" w:line="312" w:lineRule="auto"/>
+        <w:rPr>
+          <w:rFonts w:ascii="Times New Roman" w:hAnsi="Times New Roman"/>
+          <w:sz w:val="26"/>
+          <w:szCs w:val="26"/>
+        </w:rPr>
+      </w:pPr>
+      <w:r>
+        <w:rPr>
+          <w:rFonts w:ascii="Times New Roman" w:hAnsi="Times New Roman"/>
+          <w:sz w:val="26"/>
+          <w:szCs w:val="26"/>
+        </w:rPr>
+        <w:t>Giao diện tạo bài viết giúp cho cộng tác viên thêm bài viế</w:t>
+      </w:r>
+      <w:r>
+        <w:rPr>
+          <w:rFonts w:ascii="Times New Roman" w:hAnsi="Times New Roman"/>
+          <w:sz w:val="26"/>
+          <w:szCs w:val="26"/>
+        </w:rPr>
+        <w:t>t một</w:t>
+      </w:r>
+      <w:r>
+        <w:rPr>
+          <w:rFonts w:ascii="Times New Roman" w:hAnsi="Times New Roman"/>
+          <w:sz w:val="26"/>
+          <w:szCs w:val="26"/>
+        </w:rPr>
+        <w:t xml:space="preserve"> cách dễ</w:t>
+      </w:r>
+      <w:r>
+        <w:rPr>
+          <w:rFonts w:ascii="Times New Roman" w:hAnsi="Times New Roman"/>
+          <w:sz w:val="26"/>
+          <w:szCs w:val="26"/>
+        </w:rPr>
+        <w:t xml:space="preserve"> dàng bằ</w:t>
+      </w:r>
+      <w:r>
+        <w:rPr>
+          <w:rFonts w:ascii="Times New Roman" w:hAnsi="Times New Roman"/>
+          <w:sz w:val="26"/>
+          <w:szCs w:val="26"/>
+        </w:rPr>
+        <w:t>ng cách thêm các trường thông tin có trên giao diện.</w:t>
+      </w:r>
     </w:p>
     <w:p>
       <w:pPr>
@@ -9309,15 +9584,7 @@
           <w:sz w:val="26"/>
           <w:szCs w:val="26"/>
         </w:rPr>
-        <w:t xml:space="preserve"> Giao diện</w:t>
-      </w:r>
-      <w:r>
-        <w:rPr>
-          <w:rFonts w:ascii="Times New Roman" w:hAnsi="Times New Roman"/>
-          <w:sz w:val="26"/>
-          <w:szCs w:val="26"/>
-        </w:rPr>
-        <w:t xml:space="preserve"> tạo bài viết</w:t>
+        <w:t xml:space="preserve"> Giao diện tạo bài viết</w:t>
       </w:r>
       <w:r>
         <w:rPr>
@@ -9334,26 +9601,68 @@
         <w:spacing w:after="120" w:line="312" w:lineRule="auto"/>
         <w:ind w:left="0" w:hanging="9"/>
       </w:pPr>
-      <w:bookmarkStart w:id="54" w:name="_Toc43477768"/>
-      <w:r>
-        <w:lastRenderedPageBreak/>
+      <w:bookmarkStart w:id="55" w:name="_Toc43477768"/>
+      <w:r>
         <w:t>Giao điện của quản trị viên</w:t>
       </w:r>
-      <w:bookmarkEnd w:id="54"/>
+      <w:bookmarkEnd w:id="55"/>
     </w:p>
     <w:p>
       <w:pPr>
         <w:pStyle w:val="Heading3"/>
         <w:spacing w:after="120" w:line="312" w:lineRule="auto"/>
       </w:pPr>
-      <w:bookmarkStart w:id="55" w:name="_Toc43477769"/>
+      <w:bookmarkStart w:id="56" w:name="_Toc43477769"/>
       <w:r>
         <w:t>Giao điện quản lý</w:t>
       </w:r>
       <w:r>
         <w:t xml:space="preserve"> trung tâm</w:t>
       </w:r>
-      <w:bookmarkEnd w:id="55"/>
+      <w:bookmarkEnd w:id="56"/>
+    </w:p>
+    <w:p>
+      <w:pPr>
+        <w:pStyle w:val="NoSpacing"/>
+        <w:spacing w:after="120" w:line="312" w:lineRule="auto"/>
+        <w:rPr>
+          <w:rFonts w:ascii="Times New Roman" w:hAnsi="Times New Roman"/>
+          <w:sz w:val="26"/>
+          <w:szCs w:val="26"/>
+        </w:rPr>
+      </w:pPr>
+      <w:r>
+        <w:rPr>
+          <w:rFonts w:ascii="Times New Roman" w:hAnsi="Times New Roman"/>
+          <w:sz w:val="26"/>
+          <w:szCs w:val="26"/>
+        </w:rPr>
+        <w:t xml:space="preserve">Giao diện quản lý trung tâm giúp cho quản trị viên </w:t>
+      </w:r>
+      <w:r>
+        <w:rPr>
+          <w:rFonts w:ascii="Times New Roman" w:hAnsi="Times New Roman"/>
+          <w:sz w:val="26"/>
+          <w:szCs w:val="26"/>
+        </w:rPr>
+        <w:t xml:space="preserve">tìm kiếm và </w:t>
+      </w:r>
+      <w:r>
+        <w:rPr>
+          <w:rFonts w:ascii="Times New Roman" w:hAnsi="Times New Roman"/>
+          <w:sz w:val="26"/>
+          <w:szCs w:val="26"/>
+        </w:rPr>
+        <w:t>cập nhật lại các trung tâm ngoại ngữ</w:t>
+      </w:r>
+      <w:r>
+        <w:rPr>
+          <w:rFonts w:ascii="Times New Roman" w:hAnsi="Times New Roman"/>
+          <w:sz w:val="26"/>
+          <w:szCs w:val="26"/>
+        </w:rPr>
+        <w:t>.</w:t>
+      </w:r>
     </w:p>
     <w:p>
       <w:pPr>
@@ -9418,6 +9727,7 @@
           <w:sz w:val="26"/>
           <w:szCs w:val="26"/>
         </w:rPr>
+        <w:lastRenderedPageBreak/>
         <w:t>Hình 17</w:t>
       </w:r>
       <w:r>
@@ -9466,14 +9776,62 @@
         <w:pStyle w:val="Heading3"/>
         <w:spacing w:after="120" w:line="312" w:lineRule="auto"/>
       </w:pPr>
-      <w:bookmarkStart w:id="56" w:name="_Toc43477770"/>
-      <w:r>
-        <w:t>Giao điện quản lý</w:t>
-      </w:r>
-      <w:r>
-        <w:t xml:space="preserve"> chi nhánh</w:t>
-      </w:r>
-      <w:bookmarkEnd w:id="56"/>
+      <w:bookmarkStart w:id="57" w:name="_Toc43477770"/>
+      <w:r>
+        <w:t>Giao điện quản lý chi nhánh</w:t>
+      </w:r>
+      <w:bookmarkEnd w:id="57"/>
+    </w:p>
+    <w:p>
+      <w:pPr>
+        <w:pStyle w:val="NoSpacing"/>
+        <w:spacing w:after="120" w:line="312" w:lineRule="auto"/>
+        <w:rPr>
+          <w:rFonts w:ascii="Times New Roman" w:hAnsi="Times New Roman"/>
+          <w:sz w:val="26"/>
+          <w:szCs w:val="26"/>
+        </w:rPr>
+      </w:pPr>
+      <w:r>
+        <w:rPr>
+          <w:rFonts w:ascii="Times New Roman" w:hAnsi="Times New Roman"/>
+          <w:sz w:val="26"/>
+          <w:szCs w:val="26"/>
+        </w:rPr>
+        <w:t xml:space="preserve">Giao diện quản lý </w:t>
+      </w:r>
+      <w:r>
+        <w:rPr>
+          <w:rFonts w:ascii="Times New Roman" w:hAnsi="Times New Roman"/>
+          <w:sz w:val="26"/>
+          <w:szCs w:val="26"/>
+        </w:rPr>
+        <w:t>chi nhánh</w:t>
+      </w:r>
+      <w:r>
+        <w:rPr>
+          <w:rFonts w:ascii="Times New Roman" w:hAnsi="Times New Roman"/>
+          <w:sz w:val="26"/>
+          <w:szCs w:val="26"/>
+        </w:rPr>
+        <w:t xml:space="preserve"> giúp cho quản trị viên tìm kiếm và cập nhật lại </w:t>
+      </w:r>
+      <w:r>
+        <w:rPr>
+          <w:rFonts w:ascii="Times New Roman" w:hAnsi="Times New Roman"/>
+          <w:sz w:val="26"/>
+          <w:szCs w:val="26"/>
+        </w:rPr>
+        <w:t>thông tin các chi nhánh</w:t>
+      </w:r>
+      <w:r>
+        <w:rPr>
+          <w:rFonts w:ascii="Times New Roman" w:hAnsi="Times New Roman"/>
+          <w:sz w:val="26"/>
+          <w:szCs w:val="26"/>
+        </w:rPr>
+        <w:t>.</w:t>
+      </w:r>
     </w:p>
     <w:p>
       <w:pPr>
@@ -9597,22 +9955,57 @@
     </w:p>
     <w:p>
       <w:pPr>
+        <w:pStyle w:val="Heading3"/>
+        <w:spacing w:after="120" w:line="312" w:lineRule="auto"/>
+      </w:pPr>
+      <w:bookmarkStart w:id="58" w:name="_Toc43477771"/>
+      <w:r>
+        <w:t>Giao diện quản lý hóa đơn</w:t>
+      </w:r>
+      <w:bookmarkEnd w:id="58"/>
+    </w:p>
+    <w:p>
+      <w:pPr>
         <w:pStyle w:val="NoSpacing"/>
         <w:spacing w:after="120" w:line="312" w:lineRule="auto"/>
-        <w:jc w:val="center"/>
-      </w:pPr>
-    </w:p>
-    <w:p>
-      <w:pPr>
-        <w:pStyle w:val="Heading3"/>
-        <w:spacing w:after="120" w:line="312" w:lineRule="auto"/>
-      </w:pPr>
-      <w:bookmarkStart w:id="57" w:name="_Toc43477771"/>
-      <w:r>
-        <w:lastRenderedPageBreak/>
-        <w:t>Giao diện quản lý hóa đơn</w:t>
-      </w:r>
-      <w:bookmarkEnd w:id="57"/>
+        <w:rPr>
+          <w:rFonts w:ascii="Times New Roman" w:hAnsi="Times New Roman"/>
+          <w:sz w:val="26"/>
+          <w:szCs w:val="26"/>
+        </w:rPr>
+      </w:pPr>
+      <w:r>
+        <w:rPr>
+          <w:rFonts w:ascii="Times New Roman" w:hAnsi="Times New Roman"/>
+          <w:sz w:val="26"/>
+          <w:szCs w:val="26"/>
+        </w:rPr>
+        <w:t xml:space="preserve">Giao diện quản lý </w:t>
+      </w:r>
+      <w:r>
+        <w:rPr>
+          <w:rFonts w:ascii="Times New Roman" w:hAnsi="Times New Roman"/>
+          <w:sz w:val="26"/>
+          <w:szCs w:val="26"/>
+        </w:rPr>
+        <w:t xml:space="preserve">hóa đơn </w:t>
+      </w:r>
+      <w:r>
+        <w:rPr>
+          <w:rFonts w:ascii="Times New Roman" w:hAnsi="Times New Roman"/>
+          <w:sz w:val="26"/>
+          <w:szCs w:val="26"/>
+        </w:rPr>
+        <w:t xml:space="preserve">giúp cho quản trị viên tìm kiếm và </w:t>
+      </w:r>
+      <w:r>
+        <w:rPr>
+          <w:rFonts w:ascii="Times New Roman" w:hAnsi="Times New Roman"/>
+          <w:sz w:val="26"/>
+          <w:szCs w:val="26"/>
+        </w:rPr>
+        <w:t>xem report của từng học viên, ngoài ra quản trị viên có thể lọc hóa đơn theo trung tâm ngoại ngữ.</w:t>
+      </w:r>
     </w:p>
     <w:p>
       <w:pPr>
@@ -9677,6 +10070,7 @@
           <w:sz w:val="26"/>
           <w:szCs w:val="26"/>
         </w:rPr>
+        <w:lastRenderedPageBreak/>
         <w:t>Hình 19</w:t>
       </w:r>
       <w:r>
@@ -9725,11 +10119,86 @@
         <w:pStyle w:val="Heading3"/>
         <w:spacing w:after="120" w:line="312" w:lineRule="auto"/>
       </w:pPr>
-      <w:bookmarkStart w:id="58" w:name="_Toc43477772"/>
+      <w:bookmarkStart w:id="59" w:name="_Toc43477772"/>
       <w:r>
         <w:t>Giao diện quản lý bài đăng</w:t>
       </w:r>
-      <w:bookmarkEnd w:id="58"/>
+      <w:bookmarkEnd w:id="59"/>
+    </w:p>
+    <w:p>
+      <w:pPr>
+        <w:pStyle w:val="NoSpacing"/>
+        <w:spacing w:after="120" w:line="312" w:lineRule="auto"/>
+        <w:rPr>
+          <w:rFonts w:ascii="Times New Roman" w:hAnsi="Times New Roman"/>
+          <w:sz w:val="26"/>
+          <w:szCs w:val="26"/>
+        </w:rPr>
+      </w:pPr>
+      <w:r>
+        <w:rPr>
+          <w:rFonts w:ascii="Times New Roman" w:hAnsi="Times New Roman"/>
+          <w:sz w:val="26"/>
+          <w:szCs w:val="26"/>
+        </w:rPr>
+        <w:t xml:space="preserve">Giao diện quản lý </w:t>
+      </w:r>
+      <w:r>
+        <w:rPr>
+          <w:rFonts w:ascii="Times New Roman" w:hAnsi="Times New Roman"/>
+          <w:sz w:val="26"/>
+          <w:szCs w:val="26"/>
+        </w:rPr>
+        <w:t xml:space="preserve">bài viết </w:t>
+      </w:r>
+      <w:r>
+        <w:rPr>
+          <w:rFonts w:ascii="Times New Roman" w:hAnsi="Times New Roman"/>
+          <w:sz w:val="26"/>
+          <w:szCs w:val="26"/>
+        </w:rPr>
+        <w:t>giúp cho quản trị viên tìm kiế</w:t>
+      </w:r>
+      <w:r>
+        <w:rPr>
+          <w:rFonts w:ascii="Times New Roman" w:hAnsi="Times New Roman"/>
+          <w:sz w:val="26"/>
+          <w:szCs w:val="26"/>
+        </w:rPr>
+        <w:t xml:space="preserve">m xem và xóa các bài viết, </w:t>
+      </w:r>
+      <w:r>
+        <w:rPr>
+          <w:rFonts w:ascii="Times New Roman" w:hAnsi="Times New Roman"/>
+          <w:sz w:val="26"/>
+          <w:szCs w:val="26"/>
+        </w:rPr>
+        <w:t xml:space="preserve">quản trị viên có thể hiển thị bài viết theo </w:t>
+      </w:r>
+      <w:r>
+        <w:rPr>
+          <w:rFonts w:ascii="Times New Roman" w:hAnsi="Times New Roman"/>
+          <w:sz w:val="26"/>
+          <w:szCs w:val="26"/>
+        </w:rPr>
+        <w:t xml:space="preserve">từng </w:t>
+      </w:r>
+      <w:r>
+        <w:rPr>
+          <w:rFonts w:ascii="Times New Roman" w:hAnsi="Times New Roman"/>
+          <w:sz w:val="26"/>
+          <w:szCs w:val="26"/>
+        </w:rPr>
+        <w:t>thể loại</w:t>
+      </w:r>
+      <w:r>
+        <w:rPr>
+          <w:rFonts w:ascii="Times New Roman" w:hAnsi="Times New Roman"/>
+          <w:sz w:val="26"/>
+          <w:szCs w:val="26"/>
+        </w:rPr>
+        <w:t>.</w:t>
+      </w:r>
     </w:p>
     <w:p>
       <w:pPr>
@@ -9837,12 +10306,86 @@
         <w:pStyle w:val="Heading3"/>
         <w:spacing w:after="120" w:line="312" w:lineRule="auto"/>
       </w:pPr>
-      <w:bookmarkStart w:id="59" w:name="_Toc43477773"/>
-      <w:r>
-        <w:lastRenderedPageBreak/>
+      <w:bookmarkStart w:id="60" w:name="_Toc43477773"/>
+      <w:r>
         <w:t>Giao diện duyệt bài đăng</w:t>
       </w:r>
-      <w:bookmarkEnd w:id="59"/>
+      <w:bookmarkEnd w:id="60"/>
+    </w:p>
+    <w:p>
+      <w:pPr>
+        <w:pStyle w:val="NoSpacing"/>
+        <w:spacing w:after="120" w:line="312" w:lineRule="auto"/>
+        <w:rPr>
+          <w:rFonts w:ascii="Times New Roman" w:hAnsi="Times New Roman"/>
+          <w:sz w:val="26"/>
+          <w:szCs w:val="26"/>
+        </w:rPr>
+      </w:pPr>
+      <w:r>
+        <w:rPr>
+          <w:rFonts w:ascii="Times New Roman" w:hAnsi="Times New Roman"/>
+          <w:sz w:val="26"/>
+          <w:szCs w:val="26"/>
+        </w:rPr>
+        <w:t xml:space="preserve">Giao diện </w:t>
+      </w:r>
+      <w:r>
+        <w:rPr>
+          <w:rFonts w:ascii="Times New Roman" w:hAnsi="Times New Roman"/>
+          <w:sz w:val="26"/>
+          <w:szCs w:val="26"/>
+        </w:rPr>
+        <w:t xml:space="preserve">duyệt bài đăng </w:t>
+      </w:r>
+      <w:r>
+        <w:rPr>
+          <w:rFonts w:ascii="Times New Roman" w:hAnsi="Times New Roman"/>
+          <w:sz w:val="26"/>
+          <w:szCs w:val="26"/>
+        </w:rPr>
+        <w:t xml:space="preserve">giúp cho quản trị viên tìm kiếm và </w:t>
+      </w:r>
+      <w:r>
+        <w:rPr>
+          <w:rFonts w:ascii="Times New Roman" w:hAnsi="Times New Roman"/>
+          <w:sz w:val="26"/>
+          <w:szCs w:val="26"/>
+        </w:rPr>
+        <w:t xml:space="preserve">phê duyệt </w:t>
+      </w:r>
+      <w:r>
+        <w:rPr>
+          <w:rFonts w:ascii="Times New Roman" w:hAnsi="Times New Roman"/>
+          <w:sz w:val="26"/>
+          <w:szCs w:val="26"/>
+        </w:rPr>
+        <w:t xml:space="preserve">và xóa </w:t>
+      </w:r>
+      <w:r>
+        <w:rPr>
+          <w:rFonts w:ascii="Times New Roman" w:hAnsi="Times New Roman"/>
+          <w:sz w:val="26"/>
+          <w:szCs w:val="26"/>
+        </w:rPr>
+        <w:t>bài đăng của cộ</w:t>
+      </w:r>
+      <w:r>
+        <w:rPr>
+          <w:rFonts w:ascii="Times New Roman" w:hAnsi="Times New Roman"/>
+          <w:sz w:val="26"/>
+          <w:szCs w:val="26"/>
+        </w:rPr>
+        <w:t>ng tác viên đăng tả</w:t>
+      </w:r>
+      <w:r>
+        <w:rPr>
+          <w:rFonts w:ascii="Times New Roman" w:hAnsi="Times New Roman"/>
+          <w:sz w:val="26"/>
+          <w:szCs w:val="26"/>
+        </w:rPr>
+        <w:t>i.</w:t>
+      </w:r>
     </w:p>
     <w:p>
       <w:pPr>
@@ -9907,6 +10450,7 @@
           <w:sz w:val="26"/>
           <w:szCs w:val="26"/>
         </w:rPr>
+        <w:lastRenderedPageBreak/>
         <w:t>Hình 21</w:t>
       </w:r>
       <w:r>
@@ -9955,26 +10499,101 @@
         <w:pStyle w:val="Heading3"/>
         <w:spacing w:after="120" w:line="312" w:lineRule="auto"/>
       </w:pPr>
-      <w:bookmarkStart w:id="60" w:name="_Toc43477774"/>
+      <w:bookmarkStart w:id="61" w:name="_Toc43477774"/>
       <w:r>
         <w:t>Giao diện quản lý tài khoản</w:t>
       </w:r>
-      <w:bookmarkEnd w:id="60"/>
+      <w:bookmarkEnd w:id="61"/>
     </w:p>
     <w:p>
       <w:pPr>
         <w:pStyle w:val="NoSpacing"/>
         <w:spacing w:after="120" w:line="312" w:lineRule="auto"/>
+        <w:rPr>
+          <w:rFonts w:ascii="Times New Roman" w:hAnsi="Times New Roman"/>
+          <w:sz w:val="26"/>
+          <w:szCs w:val="26"/>
+        </w:rPr>
+      </w:pPr>
+      <w:r>
+        <w:rPr>
+          <w:rFonts w:ascii="Times New Roman" w:hAnsi="Times New Roman"/>
+          <w:sz w:val="26"/>
+          <w:szCs w:val="26"/>
+        </w:rPr>
+        <w:t xml:space="preserve">Giao diện quản lý </w:t>
+      </w:r>
+      <w:r>
+        <w:rPr>
+          <w:rFonts w:ascii="Times New Roman" w:hAnsi="Times New Roman"/>
+          <w:sz w:val="26"/>
+          <w:szCs w:val="26"/>
+        </w:rPr>
+        <w:t xml:space="preserve">tài khoản </w:t>
+      </w:r>
+      <w:r>
+        <w:rPr>
+          <w:rFonts w:ascii="Times New Roman" w:hAnsi="Times New Roman"/>
+          <w:sz w:val="26"/>
+          <w:szCs w:val="26"/>
+        </w:rPr>
+        <w:t xml:space="preserve">giúp cho quản trị viên tìm kiếm </w:t>
+      </w:r>
+      <w:r>
+        <w:rPr>
+          <w:rFonts w:ascii="Times New Roman" w:hAnsi="Times New Roman"/>
+          <w:sz w:val="26"/>
+          <w:szCs w:val="26"/>
+        </w:rPr>
+        <w:t xml:space="preserve">thêm </w:t>
+      </w:r>
+      <w:r>
+        <w:rPr>
+          <w:rFonts w:ascii="Times New Roman" w:hAnsi="Times New Roman"/>
+          <w:sz w:val="26"/>
+          <w:szCs w:val="26"/>
+        </w:rPr>
+        <w:t xml:space="preserve">và </w:t>
+      </w:r>
+      <w:r>
+        <w:rPr>
+          <w:rFonts w:ascii="Times New Roman" w:hAnsi="Times New Roman"/>
+          <w:sz w:val="26"/>
+          <w:szCs w:val="26"/>
+        </w:rPr>
+        <w:t>xóa tài</w:t>
+      </w:r>
+      <w:r>
+        <w:rPr>
+          <w:rFonts w:ascii="Times New Roman" w:hAnsi="Times New Roman"/>
+          <w:sz w:val="26"/>
+          <w:szCs w:val="26"/>
+        </w:rPr>
+        <w:t xml:space="preserve"> khoản của cộng tác viên hoặc thành viên</w:t>
+      </w:r>
+      <w:r>
+        <w:rPr>
+          <w:rFonts w:ascii="Times New Roman" w:hAnsi="Times New Roman"/>
+          <w:sz w:val="26"/>
+          <w:szCs w:val="26"/>
+        </w:rPr>
+        <w:t>.</w:t>
+      </w:r>
+    </w:p>
+    <w:p>
+      <w:pPr>
+        <w:pStyle w:val="NoSpacing"/>
+        <w:spacing w:after="120" w:line="312" w:lineRule="auto"/>
       </w:pPr>
       <w:r>
         <w:rPr>
           <w:noProof/>
         </w:rPr>
         <w:drawing>
-          <wp:inline distT="0" distB="0" distL="0" distR="0" wp14:anchorId="4732C598" wp14:editId="1FFD82A6">
+          <wp:inline distT="0" distB="0" distL="0" distR="0" wp14:anchorId="012BC6E9" wp14:editId="28F631B5">
             <wp:extent cx="5760720" cy="3239135"/>
             <wp:effectExtent l="0" t="0" r="0" b="0"/>
-            <wp:docPr id="26" name="Picture 26"/>
+            <wp:docPr id="17" name="Picture 17"/>
             <wp:cNvGraphicFramePr>
               <a:graphicFrameLocks xmlns:a="http://schemas.openxmlformats.org/drawingml/2006/main" noChangeAspect="1"/>
             </wp:cNvGraphicFramePr>
@@ -10012,6 +10631,11 @@
         <w:pStyle w:val="NoSpacing"/>
         <w:spacing w:after="120" w:line="312" w:lineRule="auto"/>
         <w:jc w:val="center"/>
+        <w:rPr>
+          <w:rFonts w:ascii="Times New Roman" w:hAnsi="Times New Roman"/>
+          <w:sz w:val="26"/>
+          <w:szCs w:val="26"/>
+        </w:rPr>
       </w:pPr>
       <w:r>
         <w:rPr>
@@ -10060,6 +10684,14 @@
           <w:szCs w:val="26"/>
         </w:rPr>
         <w:t>.</w:t>
+      </w:r>
+      <w:r>
+        <w:rPr>
+          <w:rFonts w:ascii="Times New Roman" w:hAnsi="Times New Roman"/>
+          <w:sz w:val="26"/>
+          <w:szCs w:val="26"/>
+        </w:rPr>
+        <w:br w:type="page"/>
       </w:r>
     </w:p>
     <w:p>
@@ -10071,7 +10703,7 @@
           <w:rFonts w:cs="Times New Roman"/>
         </w:rPr>
       </w:pPr>
-      <w:bookmarkStart w:id="61" w:name="_Toc43477775"/>
+      <w:bookmarkStart w:id="62" w:name="_Toc43477775"/>
       <w:r>
         <w:rPr>
           <w:rFonts w:cs="Times New Roman"/>
@@ -10079,18 +10711,61 @@
         <w:lastRenderedPageBreak/>
         <w:t>Các reports</w:t>
       </w:r>
-      <w:bookmarkEnd w:id="61"/>
+      <w:bookmarkEnd w:id="62"/>
     </w:p>
     <w:p>
       <w:pPr>
         <w:pStyle w:val="Heading3"/>
         <w:spacing w:after="120" w:line="312" w:lineRule="auto"/>
       </w:pPr>
-      <w:bookmarkStart w:id="62" w:name="_Toc43477776"/>
+      <w:bookmarkStart w:id="63" w:name="_Toc43477776"/>
       <w:r>
         <w:t>Report phiếu đăng ký</w:t>
       </w:r>
-      <w:bookmarkEnd w:id="62"/>
+      <w:bookmarkEnd w:id="63"/>
+    </w:p>
+    <w:p>
+      <w:pPr>
+        <w:pStyle w:val="NoSpacing"/>
+        <w:spacing w:after="120" w:line="312" w:lineRule="auto"/>
+        <w:rPr>
+          <w:rFonts w:ascii="Times New Roman" w:hAnsi="Times New Roman"/>
+          <w:sz w:val="26"/>
+          <w:szCs w:val="26"/>
+        </w:rPr>
+      </w:pPr>
+      <w:r>
+        <w:rPr>
+          <w:rFonts w:ascii="Times New Roman" w:hAnsi="Times New Roman"/>
+          <w:sz w:val="26"/>
+          <w:szCs w:val="26"/>
+        </w:rPr>
+        <w:t>Đây là phiếu đăng ký khóa học của thành viên. Trong phiếu đăng ký có thông tin củ</w:t>
+      </w:r>
+      <w:r>
+        <w:rPr>
+          <w:rFonts w:ascii="Times New Roman" w:hAnsi="Times New Roman"/>
+          <w:sz w:val="26"/>
+          <w:szCs w:val="26"/>
+        </w:rPr>
+        <w:t xml:space="preserve">a phía trung tâm, </w:t>
+      </w:r>
+      <w:r>
+        <w:rPr>
+          <w:rFonts w:ascii="Times New Roman" w:hAnsi="Times New Roman"/>
+          <w:sz w:val="26"/>
+          <w:szCs w:val="26"/>
+        </w:rPr>
+        <w:t xml:space="preserve"> thông tin của học viên</w:t>
+      </w:r>
+      <w:r>
+        <w:rPr>
+          <w:rFonts w:ascii="Times New Roman" w:hAnsi="Times New Roman"/>
+          <w:sz w:val="26"/>
+          <w:szCs w:val="26"/>
+        </w:rPr>
+        <w:t>, khoản tiền học phí và thời gian của khóa học</w:t>
+      </w:r>
     </w:p>
     <w:p>
       <w:pPr>
@@ -10164,17 +10839,7 @@
           <w:sz w:val="26"/>
           <w:szCs w:val="26"/>
         </w:rPr>
-        <w:t xml:space="preserve"> Repor</w:t>
-      </w:r>
-      <w:bookmarkStart w:id="63" w:name="_GoBack"/>
-      <w:bookmarkEnd w:id="63"/>
-      <w:r>
-        <w:rPr>
-          <w:rFonts w:ascii="Times New Roman" w:hAnsi="Times New Roman"/>
-          <w:sz w:val="26"/>
-          <w:szCs w:val="26"/>
-        </w:rPr>
-        <w:t>t phiếu đăng ký</w:t>
+        <w:t xml:space="preserve"> Report phiếu đăng ký</w:t>
       </w:r>
       <w:r>
         <w:rPr>
@@ -10284,6 +10949,240 @@
           <w:szCs w:val="26"/>
         </w:rPr>
         <w:t>n:</w:t>
+      </w:r>
+    </w:p>
+    <w:p>
+      <w:pPr>
+        <w:spacing w:after="120" w:line="312" w:lineRule="auto"/>
+        <w:rPr>
+          <w:rFonts w:ascii="Times New Roman" w:hAnsi="Times New Roman"/>
+          <w:sz w:val="26"/>
+          <w:szCs w:val="26"/>
+        </w:rPr>
+      </w:pPr>
+      <w:r>
+        <w:rPr>
+          <w:rFonts w:ascii="Times New Roman" w:hAnsi="Times New Roman"/>
+          <w:sz w:val="26"/>
+          <w:szCs w:val="26"/>
+        </w:rPr>
+        <w:t>- Đăng nhập</w:t>
+      </w:r>
+    </w:p>
+    <w:p>
+      <w:pPr>
+        <w:spacing w:after="120" w:line="312" w:lineRule="auto"/>
+        <w:rPr>
+          <w:rFonts w:ascii="Times New Roman" w:hAnsi="Times New Roman"/>
+          <w:sz w:val="26"/>
+          <w:szCs w:val="26"/>
+        </w:rPr>
+      </w:pPr>
+      <w:r>
+        <w:rPr>
+          <w:rFonts w:ascii="Times New Roman" w:hAnsi="Times New Roman"/>
+          <w:sz w:val="26"/>
+          <w:szCs w:val="26"/>
+        </w:rPr>
+        <w:t>- Tìm kiếm khóa học</w:t>
+      </w:r>
+    </w:p>
+    <w:p>
+      <w:pPr>
+        <w:spacing w:after="120" w:line="312" w:lineRule="auto"/>
+        <w:rPr>
+          <w:rFonts w:ascii="Times New Roman" w:hAnsi="Times New Roman"/>
+          <w:sz w:val="26"/>
+          <w:szCs w:val="26"/>
+        </w:rPr>
+      </w:pPr>
+      <w:r>
+        <w:rPr>
+          <w:rFonts w:ascii="Times New Roman" w:hAnsi="Times New Roman"/>
+          <w:sz w:val="26"/>
+          <w:szCs w:val="26"/>
+        </w:rPr>
+        <w:t>- Đăng ký khóa học</w:t>
+      </w:r>
+    </w:p>
+    <w:p>
+      <w:pPr>
+        <w:spacing w:after="120" w:line="312" w:lineRule="auto"/>
+        <w:rPr>
+          <w:rFonts w:ascii="Times New Roman" w:hAnsi="Times New Roman"/>
+          <w:sz w:val="26"/>
+          <w:szCs w:val="26"/>
+        </w:rPr>
+      </w:pPr>
+      <w:r>
+        <w:rPr>
+          <w:rFonts w:ascii="Times New Roman" w:hAnsi="Times New Roman"/>
+          <w:sz w:val="26"/>
+          <w:szCs w:val="26"/>
+        </w:rPr>
+        <w:t>- Xem danh sách khóa học</w:t>
+      </w:r>
+    </w:p>
+    <w:p>
+      <w:pPr>
+        <w:spacing w:after="120" w:line="312" w:lineRule="auto"/>
+        <w:rPr>
+          <w:rFonts w:ascii="Times New Roman" w:hAnsi="Times New Roman"/>
+          <w:sz w:val="26"/>
+          <w:szCs w:val="26"/>
+        </w:rPr>
+      </w:pPr>
+      <w:r>
+        <w:rPr>
+          <w:rFonts w:ascii="Times New Roman" w:hAnsi="Times New Roman"/>
+          <w:sz w:val="26"/>
+          <w:szCs w:val="26"/>
+        </w:rPr>
+        <w:t>- Phê duyệt khóa học</w:t>
+      </w:r>
+    </w:p>
+    <w:p>
+      <w:pPr>
+        <w:spacing w:after="120" w:line="312" w:lineRule="auto"/>
+        <w:rPr>
+          <w:rFonts w:ascii="Times New Roman" w:hAnsi="Times New Roman"/>
+          <w:sz w:val="26"/>
+          <w:szCs w:val="26"/>
+        </w:rPr>
+      </w:pPr>
+      <w:r>
+        <w:rPr>
+          <w:rFonts w:ascii="Times New Roman" w:hAnsi="Times New Roman"/>
+          <w:sz w:val="26"/>
+          <w:szCs w:val="26"/>
+        </w:rPr>
+        <w:t>- Đăng bài viết</w:t>
+      </w:r>
+    </w:p>
+    <w:p>
+      <w:pPr>
+        <w:spacing w:after="120" w:line="312" w:lineRule="auto"/>
+        <w:rPr>
+          <w:rFonts w:ascii="Times New Roman" w:hAnsi="Times New Roman"/>
+          <w:sz w:val="26"/>
+          <w:szCs w:val="26"/>
+        </w:rPr>
+      </w:pPr>
+      <w:r>
+        <w:rPr>
+          <w:rFonts w:ascii="Times New Roman" w:hAnsi="Times New Roman"/>
+          <w:sz w:val="26"/>
+          <w:szCs w:val="26"/>
+        </w:rPr>
+        <w:t>- Quản lý bài viết</w:t>
+      </w:r>
+    </w:p>
+    <w:p>
+      <w:pPr>
+        <w:spacing w:after="120" w:line="312" w:lineRule="auto"/>
+        <w:rPr>
+          <w:rFonts w:ascii="Times New Roman" w:hAnsi="Times New Roman"/>
+          <w:sz w:val="26"/>
+          <w:szCs w:val="26"/>
+        </w:rPr>
+      </w:pPr>
+      <w:r>
+        <w:rPr>
+          <w:rFonts w:ascii="Times New Roman" w:hAnsi="Times New Roman"/>
+          <w:sz w:val="26"/>
+          <w:szCs w:val="26"/>
+        </w:rPr>
+        <w:t>- Quản lý khóa học</w:t>
+      </w:r>
+    </w:p>
+    <w:p>
+      <w:pPr>
+        <w:spacing w:after="120" w:line="312" w:lineRule="auto"/>
+        <w:rPr>
+          <w:rFonts w:ascii="Times New Roman" w:hAnsi="Times New Roman"/>
+          <w:sz w:val="26"/>
+          <w:szCs w:val="26"/>
+        </w:rPr>
+      </w:pPr>
+      <w:r>
+        <w:rPr>
+          <w:rFonts w:ascii="Times New Roman" w:hAnsi="Times New Roman"/>
+          <w:sz w:val="26"/>
+          <w:szCs w:val="26"/>
+        </w:rPr>
+        <w:t>- Quản lý trung tâm</w:t>
+      </w:r>
+    </w:p>
+    <w:p>
+      <w:pPr>
+        <w:spacing w:after="120" w:line="312" w:lineRule="auto"/>
+        <w:rPr>
+          <w:rFonts w:ascii="Times New Roman" w:hAnsi="Times New Roman"/>
+          <w:sz w:val="26"/>
+          <w:szCs w:val="26"/>
+        </w:rPr>
+      </w:pPr>
+      <w:r>
+        <w:rPr>
+          <w:rFonts w:ascii="Times New Roman" w:hAnsi="Times New Roman"/>
+          <w:sz w:val="26"/>
+          <w:szCs w:val="26"/>
+        </w:rPr>
+        <w:t>- Quản lý chi nhánh</w:t>
+      </w:r>
+    </w:p>
+    <w:p>
+      <w:pPr>
+        <w:spacing w:after="120" w:line="312" w:lineRule="auto"/>
+        <w:rPr>
+          <w:rFonts w:ascii="Times New Roman" w:hAnsi="Times New Roman"/>
+          <w:sz w:val="26"/>
+          <w:szCs w:val="26"/>
+        </w:rPr>
+      </w:pPr>
+      <w:r>
+        <w:rPr>
+          <w:rFonts w:ascii="Times New Roman" w:hAnsi="Times New Roman"/>
+          <w:sz w:val="26"/>
+          <w:szCs w:val="26"/>
+        </w:rPr>
+        <w:t>- Quản lý hóa đơn</w:t>
+      </w:r>
+    </w:p>
+    <w:p>
+      <w:pPr>
+        <w:spacing w:after="120" w:line="312" w:lineRule="auto"/>
+        <w:rPr>
+          <w:rFonts w:ascii="Times New Roman" w:hAnsi="Times New Roman"/>
+          <w:sz w:val="26"/>
+          <w:szCs w:val="26"/>
+        </w:rPr>
+      </w:pPr>
+      <w:r>
+        <w:rPr>
+          <w:rFonts w:ascii="Times New Roman" w:hAnsi="Times New Roman"/>
+          <w:sz w:val="26"/>
+          <w:szCs w:val="26"/>
+        </w:rPr>
+        <w:t>- Quản lý thể loại</w:t>
+      </w:r>
+    </w:p>
+    <w:p>
+      <w:pPr>
+        <w:spacing w:after="120" w:line="312" w:lineRule="auto"/>
+        <w:rPr>
+          <w:rFonts w:ascii="Times New Roman" w:hAnsi="Times New Roman"/>
+          <w:sz w:val="26"/>
+          <w:szCs w:val="26"/>
+        </w:rPr>
+      </w:pPr>
+      <w:r>
+        <w:rPr>
+          <w:rFonts w:ascii="Times New Roman" w:hAnsi="Times New Roman"/>
+          <w:sz w:val="26"/>
+          <w:szCs w:val="26"/>
+        </w:rPr>
+        <w:t>- Quản lý thành viên</w:t>
       </w:r>
     </w:p>
     <w:p>
@@ -22178,20 +23077,8 @@
           <w:sz w:val="26"/>
           <w:szCs w:val="26"/>
         </w:rPr>
-        <w:lastRenderedPageBreak/>
         <w:br w:type="page"/>
       </w:r>
-    </w:p>
-    <w:p>
-      <w:pPr>
-        <w:spacing w:after="120" w:line="240" w:lineRule="auto"/>
-        <w:rPr>
-          <w:rStyle w:val="Strong"/>
-          <w:rFonts w:ascii="Times New Roman" w:hAnsi="Times New Roman"/>
-          <w:sz w:val="26"/>
-          <w:szCs w:val="26"/>
-        </w:rPr>
-      </w:pPr>
       <w:r>
         <w:rPr>
           <w:rStyle w:val="Strong"/>
@@ -29122,7 +30009,7 @@
             <w:sz w:val="26"/>
             <w:szCs w:val="26"/>
           </w:rPr>
-          <w:t>19</w:t>
+          <w:t>20</w:t>
         </w:r>
         <w:r>
           <w:rPr>
@@ -30974,7 +31861,7 @@
 </file>
 
 <file path=customXml/itemProps1.xml><?xml version="1.0" encoding="utf-8"?>
-<ds:datastoreItem xmlns:ds="http://schemas.openxmlformats.org/officeDocument/2006/customXml" ds:itemID="{CB894F05-1C0F-425F-8260-A1F02A02B641}">
+<ds:datastoreItem xmlns:ds="http://schemas.openxmlformats.org/officeDocument/2006/customXml" ds:itemID="{1CDFB85B-3578-497C-BEB2-7F57C5DF216D}">
   <ds:schemaRefs>
     <ds:schemaRef ds:uri="http://schemas.openxmlformats.org/officeDocument/2006/bibliography"/>
   </ds:schemaRefs>

</xml_diff>